<commit_message>
v1 van het teamcontract
</commit_message>
<xml_diff>
--- a/Bijlage 1 teamcontract.docx
+++ b/Bijlage 1 teamcontract.docx
@@ -1,6 +1,6 @@
 
 <file path=word/document.xml><?xml version="1.0" encoding="utf-8"?>
-<w:document xmlns:wpc="http://schemas.microsoft.com/office/word/2010/wordprocessingCanvas" xmlns:mc="http://schemas.openxmlformats.org/markup-compatibility/2006" xmlns:o="urn:schemas-microsoft-com:office:office" xmlns:r="http://schemas.openxmlformats.org/officeDocument/2006/relationships" xmlns:m="http://schemas.openxmlformats.org/officeDocument/2006/math" xmlns:v="urn:schemas-microsoft-com:vml" xmlns:wp14="http://schemas.microsoft.com/office/word/2010/wordprocessingDrawing" xmlns:wp="http://schemas.openxmlformats.org/drawingml/2006/wordprocessingDrawing" xmlns:w10="urn:schemas-microsoft-com:office:word" xmlns:w="http://schemas.openxmlformats.org/wordprocessingml/2006/main" xmlns:w14="http://schemas.microsoft.com/office/word/2010/wordml" xmlns:w15="http://schemas.microsoft.com/office/word/2012/wordml" xmlns:wpg="http://schemas.microsoft.com/office/word/2010/wordprocessingGroup" xmlns:wpi="http://schemas.microsoft.com/office/word/2010/wordprocessingInk" xmlns:wne="http://schemas.microsoft.com/office/word/2006/wordml" xmlns:wps="http://schemas.microsoft.com/office/word/2010/wordprocessingShape" mc:Ignorable="w14 w15 wp14">
+<w:document xmlns:wpc="http://schemas.microsoft.com/office/word/2010/wordprocessingCanvas" xmlns:mo="http://schemas.microsoft.com/office/mac/office/2008/main" xmlns:mc="http://schemas.openxmlformats.org/markup-compatibility/2006" xmlns:mv="urn:schemas-microsoft-com:mac:vml" xmlns:o="urn:schemas-microsoft-com:office:office" xmlns:r="http://schemas.openxmlformats.org/officeDocument/2006/relationships" xmlns:m="http://schemas.openxmlformats.org/officeDocument/2006/math" xmlns:v="urn:schemas-microsoft-com:vml" xmlns:wp14="http://schemas.microsoft.com/office/word/2010/wordprocessingDrawing" xmlns:wp="http://schemas.openxmlformats.org/drawingml/2006/wordprocessingDrawing" xmlns:w10="urn:schemas-microsoft-com:office:word" xmlns:w="http://schemas.openxmlformats.org/wordprocessingml/2006/main" xmlns:w14="http://schemas.microsoft.com/office/word/2010/wordml" xmlns:wpg="http://schemas.microsoft.com/office/word/2010/wordprocessingGroup" xmlns:wpi="http://schemas.microsoft.com/office/word/2010/wordprocessingInk" xmlns:wne="http://schemas.microsoft.com/office/word/2006/wordml" xmlns:wps="http://schemas.microsoft.com/office/word/2010/wordprocessingShape" mc:Ignorable="w14 wp14">
   <w:body>
     <w:p>
       <w:pPr>
@@ -75,6 +75,14 @@
           <w:lang w:val="nl-NL"/>
         </w:rPr>
         <w:t>:</w:t>
+      </w:r>
+      <w:r>
+        <w:rPr>
+          <w:rFonts w:ascii="Calibri" w:eastAsia="Times New Roman" w:hAnsi="Calibri" w:cs="Times New Roman"/>
+          <w:b/>
+          <w:lang w:val="nl-NL"/>
+        </w:rPr>
+        <w:t xml:space="preserve"> V1C</w:t>
       </w:r>
     </w:p>
     <w:p>
@@ -502,7 +510,25 @@
           <w:b/>
           <w:lang w:val="nl-NL"/>
         </w:rPr>
-        <w:t xml:space="preserve"> Hoe zorg je ervoor dat dat eerlijk gebeurt?</w:t>
+        <w:t xml:space="preserve"> Hoe zorg je ervoor dat </w:t>
+      </w:r>
+      <w:proofErr w:type="spellStart"/>
+      <w:r>
+        <w:rPr>
+          <w:rFonts w:cs="Arial"/>
+          <w:b/>
+          <w:lang w:val="nl-NL"/>
+        </w:rPr>
+        <w:t>dat</w:t>
+      </w:r>
+      <w:proofErr w:type="spellEnd"/>
+      <w:r>
+        <w:rPr>
+          <w:rFonts w:cs="Arial"/>
+          <w:b/>
+          <w:lang w:val="nl-NL"/>
+        </w:rPr>
+        <w:t xml:space="preserve"> eerlijk gebeurt?</w:t>
       </w:r>
     </w:p>
     <w:p>
@@ -1076,12 +1102,12 @@
         <w:tblLook w:val="0000" w:firstRow="0" w:lastRow="0" w:firstColumn="0" w:lastColumn="0" w:noHBand="0" w:noVBand="0"/>
       </w:tblPr>
       <w:tblGrid>
-        <w:gridCol w:w="1378"/>
-        <w:gridCol w:w="1700"/>
-        <w:gridCol w:w="2107"/>
-        <w:gridCol w:w="1579"/>
-        <w:gridCol w:w="1361"/>
-        <w:gridCol w:w="1225"/>
+        <w:gridCol w:w="1067"/>
+        <w:gridCol w:w="1692"/>
+        <w:gridCol w:w="1808"/>
+        <w:gridCol w:w="2683"/>
+        <w:gridCol w:w="1308"/>
+        <w:gridCol w:w="1018"/>
       </w:tblGrid>
       <w:tr>
         <w:tc>
@@ -1241,6 +1267,15 @@
                 <w:lang w:val="nl-NL"/>
               </w:rPr>
             </w:pPr>
+            <w:proofErr w:type="spellStart"/>
+            <w:r>
+              <w:rPr>
+                <w:rFonts w:ascii="Calibri" w:eastAsia="Times New Roman" w:hAnsi="Calibri" w:cs="Times New Roman"/>
+                <w:lang w:val="nl-NL"/>
+              </w:rPr>
+              <w:t>Jip</w:t>
+            </w:r>
+            <w:proofErr w:type="spellEnd"/>
           </w:p>
         </w:tc>
         <w:tc>
@@ -1254,6 +1289,13 @@
                 <w:lang w:val="nl-NL"/>
               </w:rPr>
             </w:pPr>
+            <w:r>
+              <w:rPr>
+                <w:rFonts w:ascii="Calibri" w:eastAsia="Times New Roman" w:hAnsi="Calibri" w:cs="Times New Roman"/>
+                <w:lang w:val="nl-NL"/>
+              </w:rPr>
+              <w:t>1679915</w:t>
+            </w:r>
           </w:p>
         </w:tc>
         <w:tc>
@@ -1267,6 +1309,13 @@
                 <w:lang w:val="nl-NL"/>
               </w:rPr>
             </w:pPr>
+            <w:r>
+              <w:rPr>
+                <w:rFonts w:ascii="Calibri" w:eastAsia="Times New Roman" w:hAnsi="Calibri" w:cs="Times New Roman"/>
+                <w:lang w:val="nl-NL"/>
+              </w:rPr>
+              <w:t>0622402490</w:t>
+            </w:r>
           </w:p>
         </w:tc>
         <w:tc>
@@ -1280,6 +1329,16 @@
                 <w:lang w:val="nl-NL"/>
               </w:rPr>
             </w:pPr>
+            <w:hyperlink r:id="rId12" w:history="1">
+              <w:r>
+                <w:rPr>
+                  <w:rStyle w:val="Hyperlink"/>
+                  <w:rFonts w:ascii="Calibri" w:eastAsia="Times New Roman" w:hAnsi="Calibri" w:cs="Times New Roman"/>
+                  <w:lang w:val="nl-NL"/>
+                </w:rPr>
+                <w:t>Jip.galema@student.hu.nl</w:t>
+              </w:r>
+            </w:hyperlink>
           </w:p>
         </w:tc>
         <w:tc>
@@ -1293,6 +1352,13 @@
                 <w:lang w:val="nl-NL"/>
               </w:rPr>
             </w:pPr>
+            <w:r>
+              <w:rPr>
+                <w:rFonts w:ascii="Calibri" w:eastAsia="Times New Roman" w:hAnsi="Calibri" w:cs="Times New Roman"/>
+                <w:lang w:val="nl-NL"/>
+              </w:rPr>
+              <w:t>Hilversum</w:t>
+            </w:r>
           </w:p>
         </w:tc>
         <w:tc>
@@ -1306,6 +1372,13 @@
                 <w:lang w:val="nl-NL"/>
               </w:rPr>
             </w:pPr>
+            <w:r>
+              <w:rPr>
+                <w:rFonts w:ascii="Calibri" w:eastAsia="Times New Roman" w:hAnsi="Calibri" w:cs="Times New Roman"/>
+                <w:lang w:val="nl-NL"/>
+              </w:rPr>
+              <w:t>40 min</w:t>
+            </w:r>
           </w:p>
         </w:tc>
       </w:tr>
@@ -1324,6 +1397,13 @@
                 <w:lang w:val="nl-NL"/>
               </w:rPr>
             </w:pPr>
+            <w:r>
+              <w:rPr>
+                <w:rFonts w:ascii="Calibri" w:eastAsia="Times New Roman" w:hAnsi="Calibri" w:cs="Times New Roman"/>
+                <w:lang w:val="nl-NL"/>
+              </w:rPr>
+              <w:t>Leo</w:t>
+            </w:r>
           </w:p>
         </w:tc>
         <w:tc>
@@ -1337,6 +1417,13 @@
                 <w:lang w:val="nl-NL"/>
               </w:rPr>
             </w:pPr>
+            <w:r>
+              <w:rPr>
+                <w:rFonts w:ascii="Calibri" w:eastAsia="Times New Roman" w:hAnsi="Calibri" w:cs="Times New Roman"/>
+                <w:lang w:val="nl-NL"/>
+              </w:rPr>
+              <w:t>1679950</w:t>
+            </w:r>
           </w:p>
         </w:tc>
         <w:tc>
@@ -1350,6 +1437,13 @@
                 <w:lang w:val="nl-NL"/>
               </w:rPr>
             </w:pPr>
+            <w:r>
+              <w:rPr>
+                <w:rFonts w:ascii="Calibri" w:eastAsia="Times New Roman" w:hAnsi="Calibri" w:cs="Times New Roman"/>
+                <w:lang w:val="nl-NL"/>
+              </w:rPr>
+              <w:t>0651028694</w:t>
+            </w:r>
           </w:p>
         </w:tc>
         <w:tc>
@@ -1363,6 +1457,15 @@
                 <w:lang w:val="nl-NL"/>
               </w:rPr>
             </w:pPr>
+            <w:proofErr w:type="spellStart"/>
+            <w:r>
+              <w:rPr>
+                <w:rFonts w:ascii="Calibri" w:eastAsia="Times New Roman" w:hAnsi="Calibri" w:cs="Times New Roman"/>
+                <w:lang w:val="nl-NL"/>
+              </w:rPr>
+              <w:t>Leo.jenneskens</w:t>
+            </w:r>
+            <w:proofErr w:type="spellEnd"/>
           </w:p>
         </w:tc>
         <w:tc>
@@ -1376,6 +1479,13 @@
                 <w:lang w:val="nl-NL"/>
               </w:rPr>
             </w:pPr>
+            <w:r>
+              <w:rPr>
+                <w:rFonts w:ascii="Calibri" w:eastAsia="Times New Roman" w:hAnsi="Calibri" w:cs="Times New Roman"/>
+                <w:lang w:val="nl-NL"/>
+              </w:rPr>
+              <w:t>Soest</w:t>
+            </w:r>
           </w:p>
         </w:tc>
         <w:tc>
@@ -1389,6 +1499,13 @@
                 <w:lang w:val="nl-NL"/>
               </w:rPr>
             </w:pPr>
+            <w:r>
+              <w:rPr>
+                <w:rFonts w:ascii="Calibri" w:eastAsia="Times New Roman" w:hAnsi="Calibri" w:cs="Times New Roman"/>
+                <w:lang w:val="nl-NL"/>
+              </w:rPr>
+              <w:t>60 min</w:t>
+            </w:r>
           </w:p>
         </w:tc>
       </w:tr>
@@ -1407,6 +1524,15 @@
                 <w:lang w:val="nl-NL"/>
               </w:rPr>
             </w:pPr>
+            <w:proofErr w:type="spellStart"/>
+            <w:r>
+              <w:rPr>
+                <w:rFonts w:ascii="Calibri" w:eastAsia="Times New Roman" w:hAnsi="Calibri" w:cs="Times New Roman"/>
+                <w:lang w:val="nl-NL"/>
+              </w:rPr>
+              <w:t>Monisha</w:t>
+            </w:r>
+            <w:proofErr w:type="spellEnd"/>
           </w:p>
         </w:tc>
         <w:tc>
@@ -1420,6 +1546,13 @@
                 <w:lang w:val="nl-NL"/>
               </w:rPr>
             </w:pPr>
+            <w:r>
+              <w:rPr>
+                <w:rFonts w:ascii="Calibri" w:eastAsia="Times New Roman" w:hAnsi="Calibri" w:cs="Times New Roman"/>
+                <w:lang w:val="nl-NL"/>
+              </w:rPr>
+              <w:t>1683203</w:t>
+            </w:r>
           </w:p>
         </w:tc>
         <w:tc>
@@ -1433,6 +1566,13 @@
                 <w:lang w:val="nl-NL"/>
               </w:rPr>
             </w:pPr>
+            <w:r>
+              <w:rPr>
+                <w:rFonts w:ascii="Calibri" w:eastAsia="Times New Roman" w:hAnsi="Calibri" w:cs="Times New Roman"/>
+                <w:lang w:val="nl-NL"/>
+              </w:rPr>
+              <w:t>0653720123</w:t>
+            </w:r>
           </w:p>
         </w:tc>
         <w:tc>
@@ -1446,6 +1586,15 @@
                 <w:lang w:val="nl-NL"/>
               </w:rPr>
             </w:pPr>
+            <w:proofErr w:type="spellStart"/>
+            <w:r>
+              <w:rPr>
+                <w:rFonts w:ascii="Calibri" w:eastAsia="Times New Roman" w:hAnsi="Calibri" w:cs="Times New Roman"/>
+                <w:lang w:val="nl-NL"/>
+              </w:rPr>
+              <w:t>Monisha.wielkens</w:t>
+            </w:r>
+            <w:proofErr w:type="spellEnd"/>
           </w:p>
         </w:tc>
         <w:tc>
@@ -1459,6 +1608,13 @@
                 <w:lang w:val="nl-NL"/>
               </w:rPr>
             </w:pPr>
+            <w:r>
+              <w:rPr>
+                <w:rFonts w:ascii="Calibri" w:eastAsia="Times New Roman" w:hAnsi="Calibri" w:cs="Times New Roman"/>
+                <w:lang w:val="nl-NL"/>
+              </w:rPr>
+              <w:t>Amsterdam</w:t>
+            </w:r>
           </w:p>
         </w:tc>
         <w:tc>
@@ -1472,6 +1628,13 @@
                 <w:lang w:val="nl-NL"/>
               </w:rPr>
             </w:pPr>
+            <w:r>
+              <w:rPr>
+                <w:rFonts w:ascii="Calibri" w:eastAsia="Times New Roman" w:hAnsi="Calibri" w:cs="Times New Roman"/>
+                <w:lang w:val="nl-NL"/>
+              </w:rPr>
+              <w:t>60 min</w:t>
+            </w:r>
           </w:p>
         </w:tc>
       </w:tr>
@@ -1490,6 +1653,13 @@
                 <w:lang w:val="nl-NL"/>
               </w:rPr>
             </w:pPr>
+            <w:r>
+              <w:rPr>
+                <w:rFonts w:ascii="Calibri" w:eastAsia="Times New Roman" w:hAnsi="Calibri" w:cs="Times New Roman"/>
+                <w:lang w:val="nl-NL"/>
+              </w:rPr>
+              <w:t>Tim</w:t>
+            </w:r>
           </w:p>
         </w:tc>
         <w:tc>
@@ -1503,6 +1673,13 @@
                 <w:lang w:val="nl-NL"/>
               </w:rPr>
             </w:pPr>
+            <w:r>
+              <w:rPr>
+                <w:rFonts w:ascii="Calibri" w:eastAsia="Times New Roman" w:hAnsi="Calibri" w:cs="Times New Roman"/>
+                <w:lang w:val="nl-NL"/>
+              </w:rPr>
+              <w:t>1682222</w:t>
+            </w:r>
           </w:p>
         </w:tc>
         <w:tc>
@@ -1516,6 +1693,13 @@
                 <w:lang w:val="nl-NL"/>
               </w:rPr>
             </w:pPr>
+            <w:r>
+              <w:rPr>
+                <w:rFonts w:ascii="Calibri" w:eastAsia="Times New Roman" w:hAnsi="Calibri" w:cs="Times New Roman"/>
+                <w:lang w:val="nl-NL"/>
+              </w:rPr>
+              <w:t>0639325610</w:t>
+            </w:r>
           </w:p>
         </w:tc>
         <w:tc>
@@ -1529,6 +1713,16 @@
                 <w:lang w:val="nl-NL"/>
               </w:rPr>
             </w:pPr>
+            <w:hyperlink r:id="rId13" w:history="1">
+              <w:r>
+                <w:rPr>
+                  <w:rStyle w:val="Hyperlink"/>
+                  <w:rFonts w:ascii="Calibri" w:eastAsia="Times New Roman" w:hAnsi="Calibri" w:cs="Times New Roman"/>
+                  <w:lang w:val="nl-NL"/>
+                </w:rPr>
+                <w:t>Tim.ijntema@student.hu.nl</w:t>
+              </w:r>
+            </w:hyperlink>
           </w:p>
         </w:tc>
         <w:tc>
@@ -1542,6 +1736,13 @@
                 <w:lang w:val="nl-NL"/>
               </w:rPr>
             </w:pPr>
+            <w:r>
+              <w:rPr>
+                <w:rFonts w:ascii="Calibri" w:eastAsia="Times New Roman" w:hAnsi="Calibri" w:cs="Times New Roman"/>
+                <w:lang w:val="nl-NL"/>
+              </w:rPr>
+              <w:t>Tienhoven</w:t>
+            </w:r>
           </w:p>
         </w:tc>
         <w:tc>
@@ -1555,6 +1756,13 @@
                 <w:lang w:val="nl-NL"/>
               </w:rPr>
             </w:pPr>
+            <w:r>
+              <w:rPr>
+                <w:rFonts w:ascii="Calibri" w:eastAsia="Times New Roman" w:hAnsi="Calibri" w:cs="Times New Roman"/>
+                <w:lang w:val="nl-NL"/>
+              </w:rPr>
+              <w:t>30 min</w:t>
+            </w:r>
           </w:p>
         </w:tc>
       </w:tr>
@@ -1684,7 +1892,6 @@
           <w:bCs/>
           <w:lang w:val="nl-NL"/>
         </w:rPr>
-        <w:lastRenderedPageBreak/>
         <w:t>2. Communicatieafspraken</w:t>
       </w:r>
       <w:bookmarkEnd w:id="1"/>
@@ -1779,16 +1986,10 @@
         <w:jc w:val="both"/>
         <w:rPr>
           <w:rFonts w:cs="Arial"/>
-          <w:lang w:val="nl-NL"/>
-        </w:rPr>
-      </w:pPr>
-      <w:r>
-        <w:rPr>
-          <w:rFonts w:cs="Arial"/>
-          <w:lang w:val="nl-NL"/>
-        </w:rPr>
-        <w:t>….</w:t>
-      </w:r>
+          <w:b/>
+          <w:lang w:val="nl-NL"/>
+        </w:rPr>
+      </w:pPr>
     </w:p>
     <w:p>
       <w:pPr>
@@ -1799,6 +2000,20 @@
           <w:lang w:val="nl-NL"/>
         </w:rPr>
       </w:pPr>
+      <w:r>
+        <w:rPr>
+          <w:rFonts w:cs="Arial"/>
+          <w:lang w:val="nl-NL"/>
+        </w:rPr>
+        <w:t>Ongeveer 8 uur</w:t>
+      </w:r>
+      <w:r>
+        <w:rPr>
+          <w:rFonts w:cs="Arial"/>
+          <w:lang w:val="nl-NL"/>
+        </w:rPr>
+        <w:t xml:space="preserve"> per dag</w:t>
+      </w:r>
     </w:p>
     <w:p>
       <w:pPr>
@@ -1806,18 +2021,9 @@
         <w:jc w:val="both"/>
         <w:rPr>
           <w:rFonts w:cs="Arial"/>
-          <w:b/>
-          <w:lang w:val="nl-NL"/>
-        </w:rPr>
-      </w:pPr>
-      <w:r>
-        <w:rPr>
-          <w:rFonts w:cs="Arial"/>
-          <w:b/>
-          <w:lang w:val="nl-NL"/>
-        </w:rPr>
-        <w:t>Hoe bereik je elkaar?</w:t>
-      </w:r>
+          <w:lang w:val="nl-NL"/>
+        </w:rPr>
+      </w:pPr>
     </w:p>
     <w:p>
       <w:pPr>
@@ -1825,15 +2031,17 @@
         <w:jc w:val="both"/>
         <w:rPr>
           <w:rFonts w:cs="Arial"/>
+          <w:b/>
           <w:lang w:val="nl-NL"/>
         </w:rPr>
       </w:pPr>
       <w:r>
         <w:rPr>
           <w:rFonts w:cs="Arial"/>
-          <w:lang w:val="nl-NL"/>
-        </w:rPr>
-        <w:t>…</w:t>
+          <w:b/>
+          <w:lang w:val="nl-NL"/>
+        </w:rPr>
+        <w:t>Hoe bereik je elkaar?</w:t>
       </w:r>
     </w:p>
     <w:p>
@@ -1841,7 +2049,7 @@
         <w:spacing w:after="0" w:line="240" w:lineRule="auto"/>
         <w:jc w:val="both"/>
         <w:rPr>
-          <w:rFonts w:ascii="Calibri" w:eastAsia="Times New Roman" w:hAnsi="Calibri" w:cs="Arial"/>
+          <w:rFonts w:cs="Arial"/>
           <w:lang w:val="nl-NL"/>
         </w:rPr>
       </w:pPr>
@@ -1852,25 +2060,31 @@
         <w:jc w:val="both"/>
         <w:rPr>
           <w:rFonts w:cs="Arial"/>
-          <w:b/>
-          <w:lang w:val="nl-NL"/>
-        </w:rPr>
-      </w:pPr>
-      <w:r>
-        <w:rPr>
-          <w:rFonts w:ascii="Calibri" w:eastAsia="Times New Roman" w:hAnsi="Calibri" w:cs="Arial"/>
-          <w:b/>
-          <w:lang w:val="nl-NL"/>
-        </w:rPr>
-        <w:t>Hoe worden taken verdeeld?</w:t>
-      </w:r>
+          <w:lang w:val="nl-NL"/>
+        </w:rPr>
+      </w:pPr>
       <w:r>
         <w:rPr>
           <w:rFonts w:cs="Arial"/>
-          <w:b/>
-          <w:lang w:val="nl-NL"/>
-        </w:rPr>
-        <w:t xml:space="preserve"> </w:t>
+          <w:lang w:val="nl-NL"/>
+        </w:rPr>
+        <w:t xml:space="preserve">Via de </w:t>
+      </w:r>
+      <w:proofErr w:type="spellStart"/>
+      <w:r>
+        <w:rPr>
+          <w:rFonts w:cs="Arial"/>
+          <w:lang w:val="nl-NL"/>
+        </w:rPr>
+        <w:t>whatsapp</w:t>
+      </w:r>
+      <w:proofErr w:type="spellEnd"/>
+      <w:r>
+        <w:rPr>
+          <w:rFonts w:cs="Arial"/>
+          <w:lang w:val="nl-NL"/>
+        </w:rPr>
+        <w:t xml:space="preserve"> groep</w:t>
       </w:r>
     </w:p>
     <w:p>
@@ -1882,74 +2096,43 @@
           <w:lang w:val="nl-NL"/>
         </w:rPr>
       </w:pPr>
-      <w:r>
-        <w:rPr>
-          <w:rFonts w:cs="Arial"/>
-          <w:lang w:val="nl-NL"/>
-        </w:rPr>
-        <w:t>….</w:t>
-      </w:r>
     </w:p>
     <w:p>
       <w:pPr>
         <w:spacing w:after="0" w:line="240" w:lineRule="auto"/>
         <w:jc w:val="both"/>
         <w:rPr>
-          <w:rFonts w:ascii="Calibri" w:eastAsia="Times New Roman" w:hAnsi="Calibri" w:cs="Arial"/>
-          <w:lang w:val="nl-NL"/>
-        </w:rPr>
-      </w:pPr>
+          <w:rFonts w:cs="Arial"/>
+          <w:b/>
+          <w:lang w:val="nl-NL"/>
+        </w:rPr>
+      </w:pPr>
+      <w:r>
+        <w:rPr>
+          <w:rFonts w:ascii="Calibri" w:eastAsia="Times New Roman" w:hAnsi="Calibri" w:cs="Arial"/>
+          <w:b/>
+          <w:lang w:val="nl-NL"/>
+        </w:rPr>
+        <w:t>Hoe worden taken verdeeld?</w:t>
+      </w:r>
+      <w:r>
+        <w:rPr>
+          <w:rFonts w:cs="Arial"/>
+          <w:b/>
+          <w:lang w:val="nl-NL"/>
+        </w:rPr>
+        <w:t xml:space="preserve"> </w:t>
+      </w:r>
     </w:p>
     <w:p>
       <w:pPr>
         <w:spacing w:after="0" w:line="240" w:lineRule="auto"/>
         <w:jc w:val="both"/>
         <w:rPr>
-          <w:rFonts w:ascii="Calibri" w:eastAsia="Times New Roman" w:hAnsi="Calibri" w:cs="Arial"/>
-          <w:b/>
-          <w:lang w:val="nl-NL"/>
-        </w:rPr>
-      </w:pPr>
-      <w:r>
-        <w:rPr>
-          <w:rFonts w:ascii="Calibri" w:eastAsia="Times New Roman" w:hAnsi="Calibri" w:cs="Arial"/>
-          <w:b/>
-          <w:lang w:val="nl-NL"/>
-        </w:rPr>
-        <w:t xml:space="preserve">Wat doe je als je </w:t>
-      </w:r>
-      <w:r>
-        <w:rPr>
-          <w:rFonts w:ascii="Calibri" w:eastAsia="Times New Roman" w:hAnsi="Calibri" w:cs="Arial"/>
-          <w:b/>
-          <w:lang w:val="nl-NL"/>
-        </w:rPr>
-        <w:t xml:space="preserve">plotseling </w:t>
-      </w:r>
-      <w:r>
-        <w:rPr>
-          <w:rFonts w:ascii="Calibri" w:eastAsia="Times New Roman" w:hAnsi="Calibri" w:cs="Arial"/>
-          <w:b/>
-          <w:lang w:val="nl-NL"/>
-        </w:rPr>
-        <w:t>ziek bent</w:t>
-      </w:r>
-      <w:r>
-        <w:rPr>
-          <w:rFonts w:ascii="Calibri" w:eastAsia="Times New Roman" w:hAnsi="Calibri" w:cs="Arial"/>
-          <w:b/>
-          <w:lang w:val="nl-NL"/>
-        </w:rPr>
-        <w:t xml:space="preserve"> of er onverwacht niet kunt zijn</w:t>
-      </w:r>
-      <w:r>
-        <w:rPr>
-          <w:rFonts w:ascii="Calibri" w:eastAsia="Times New Roman" w:hAnsi="Calibri" w:cs="Arial"/>
-          <w:b/>
-          <w:lang w:val="nl-NL"/>
-        </w:rPr>
-        <w:t>?</w:t>
-      </w:r>
+          <w:rFonts w:cs="Arial"/>
+          <w:lang w:val="nl-NL"/>
+        </w:rPr>
+      </w:pPr>
     </w:p>
     <w:p>
       <w:pPr>
@@ -1962,10 +2145,10 @@
       </w:pPr>
       <w:r>
         <w:rPr>
-          <w:rFonts w:ascii="Calibri" w:eastAsia="Times New Roman" w:hAnsi="Calibri" w:cs="Arial"/>
-          <w:lang w:val="nl-NL"/>
-        </w:rPr>
-        <w:t>…</w:t>
+          <w:rFonts w:cs="Arial"/>
+          <w:lang w:val="nl-NL"/>
+        </w:rPr>
+        <w:t>Door taken toe te wijzen tijdens vergaderingen</w:t>
       </w:r>
     </w:p>
     <w:p>
@@ -1994,15 +2177,39 @@
           <w:b/>
           <w:lang w:val="nl-NL"/>
         </w:rPr>
-        <w:t>W</w:t>
-      </w:r>
-      <w:r>
-        <w:rPr>
-          <w:rFonts w:ascii="Calibri" w:eastAsia="Times New Roman" w:hAnsi="Calibri" w:cs="Arial"/>
-          <w:b/>
-          <w:lang w:val="nl-NL"/>
-        </w:rPr>
-        <w:t>at doet de groep als iemand vaak te laat is (of steeds te vroeg weggaat)?</w:t>
+        <w:t xml:space="preserve">Wat doe je als je </w:t>
+      </w:r>
+      <w:r>
+        <w:rPr>
+          <w:rFonts w:ascii="Calibri" w:eastAsia="Times New Roman" w:hAnsi="Calibri" w:cs="Arial"/>
+          <w:b/>
+          <w:lang w:val="nl-NL"/>
+        </w:rPr>
+        <w:t xml:space="preserve">plotseling </w:t>
+      </w:r>
+      <w:r>
+        <w:rPr>
+          <w:rFonts w:ascii="Calibri" w:eastAsia="Times New Roman" w:hAnsi="Calibri" w:cs="Arial"/>
+          <w:b/>
+          <w:lang w:val="nl-NL"/>
+        </w:rPr>
+        <w:t>ziek bent</w:t>
+      </w:r>
+      <w:r>
+        <w:rPr>
+          <w:rFonts w:ascii="Calibri" w:eastAsia="Times New Roman" w:hAnsi="Calibri" w:cs="Arial"/>
+          <w:b/>
+          <w:lang w:val="nl-NL"/>
+        </w:rPr>
+        <w:t xml:space="preserve"> of er onverwacht niet kunt zijn</w:t>
+      </w:r>
+      <w:r>
+        <w:rPr>
+          <w:rFonts w:ascii="Calibri" w:eastAsia="Times New Roman" w:hAnsi="Calibri" w:cs="Arial"/>
+          <w:b/>
+          <w:lang w:val="nl-NL"/>
+        </w:rPr>
+        <w:t>?</w:t>
       </w:r>
     </w:p>
     <w:p>
@@ -2014,13 +2221,6 @@
           <w:lang w:val="nl-NL"/>
         </w:rPr>
       </w:pPr>
-      <w:r>
-        <w:rPr>
-          <w:rFonts w:ascii="Calibri" w:eastAsia="Times New Roman" w:hAnsi="Calibri" w:cs="Arial"/>
-          <w:lang w:val="nl-NL"/>
-        </w:rPr>
-        <w:t>…</w:t>
-      </w:r>
     </w:p>
     <w:p>
       <w:pPr>
@@ -2031,6 +2231,13 @@
           <w:lang w:val="nl-NL"/>
         </w:rPr>
       </w:pPr>
+      <w:r>
+        <w:rPr>
+          <w:rFonts w:ascii="Calibri" w:eastAsia="Times New Roman" w:hAnsi="Calibri" w:cs="Arial"/>
+          <w:lang w:val="nl-NL"/>
+        </w:rPr>
+        <w:t>Aangeven dat je ziek bent en als je echt niet kan werken dan probeer je te regelen dat de rest van je groepsleden het werk opvangen.</w:t>
+      </w:r>
     </w:p>
     <w:p>
       <w:pPr>
@@ -2038,18 +2245,9 @@
         <w:jc w:val="both"/>
         <w:rPr>
           <w:rFonts w:ascii="Calibri" w:eastAsia="Times New Roman" w:hAnsi="Calibri" w:cs="Arial"/>
-          <w:b/>
-          <w:lang w:val="nl-NL"/>
-        </w:rPr>
-      </w:pPr>
-      <w:r>
-        <w:rPr>
-          <w:rFonts w:ascii="Calibri" w:eastAsia="Times New Roman" w:hAnsi="Calibri" w:cs="Arial"/>
-          <w:b/>
-          <w:lang w:val="nl-NL"/>
-        </w:rPr>
-        <w:t>Wat doe je al een teamlid regelmatig met andere dingen bezig is?</w:t>
-      </w:r>
+          <w:lang w:val="nl-NL"/>
+        </w:rPr>
+      </w:pPr>
     </w:p>
     <w:p>
       <w:pPr>
@@ -2057,15 +2255,124 @@
         <w:jc w:val="both"/>
         <w:rPr>
           <w:rFonts w:ascii="Calibri" w:eastAsia="Times New Roman" w:hAnsi="Calibri" w:cs="Arial"/>
-          <w:lang w:val="nl-NL"/>
-        </w:rPr>
-      </w:pPr>
-      <w:r>
-        <w:rPr>
-          <w:rFonts w:ascii="Calibri" w:eastAsia="Times New Roman" w:hAnsi="Calibri" w:cs="Arial"/>
-          <w:lang w:val="nl-NL"/>
-        </w:rPr>
-        <w:t xml:space="preserve">… </w:t>
+          <w:b/>
+          <w:lang w:val="nl-NL"/>
+        </w:rPr>
+      </w:pPr>
+      <w:r>
+        <w:rPr>
+          <w:rFonts w:ascii="Calibri" w:eastAsia="Times New Roman" w:hAnsi="Calibri" w:cs="Arial"/>
+          <w:b/>
+          <w:lang w:val="nl-NL"/>
+        </w:rPr>
+        <w:t>W</w:t>
+      </w:r>
+      <w:r>
+        <w:rPr>
+          <w:rFonts w:ascii="Calibri" w:eastAsia="Times New Roman" w:hAnsi="Calibri" w:cs="Arial"/>
+          <w:b/>
+          <w:lang w:val="nl-NL"/>
+        </w:rPr>
+        <w:t>at doet de groep als iemand vaak te laat is (of steeds te vroeg weggaat)?</w:t>
+      </w:r>
+    </w:p>
+    <w:p>
+      <w:pPr>
+        <w:spacing w:after="0" w:line="240" w:lineRule="auto"/>
+        <w:jc w:val="both"/>
+        <w:rPr>
+          <w:rFonts w:ascii="Calibri" w:eastAsia="Times New Roman" w:hAnsi="Calibri" w:cs="Arial"/>
+          <w:lang w:val="nl-NL"/>
+        </w:rPr>
+      </w:pPr>
+    </w:p>
+    <w:p>
+      <w:pPr>
+        <w:spacing w:after="0" w:line="240" w:lineRule="auto"/>
+        <w:jc w:val="both"/>
+        <w:rPr>
+          <w:rFonts w:ascii="Calibri" w:eastAsia="Times New Roman" w:hAnsi="Calibri" w:cs="Arial"/>
+          <w:lang w:val="nl-NL"/>
+        </w:rPr>
+      </w:pPr>
+      <w:r>
+        <w:rPr>
+          <w:rFonts w:ascii="Calibri" w:eastAsia="Times New Roman" w:hAnsi="Calibri" w:cs="Arial"/>
+          <w:lang w:val="nl-NL"/>
+        </w:rPr>
+        <w:t>Opbrengen in een vergadering en als het dan nog blijft gebeuren moet hij/zij een taart kopen wanneer hij/zij te laat blijft komen. (te laat is meer dan 15 minuten te laat, tenzij een goede reden gegeven word)</w:t>
+      </w:r>
+    </w:p>
+    <w:p>
+      <w:pPr>
+        <w:spacing w:after="0" w:line="240" w:lineRule="auto"/>
+        <w:jc w:val="both"/>
+        <w:rPr>
+          <w:rFonts w:ascii="Calibri" w:eastAsia="Times New Roman" w:hAnsi="Calibri" w:cs="Arial"/>
+          <w:lang w:val="nl-NL"/>
+        </w:rPr>
+      </w:pPr>
+    </w:p>
+    <w:p>
+      <w:pPr>
+        <w:spacing w:after="0" w:line="240" w:lineRule="auto"/>
+        <w:jc w:val="both"/>
+        <w:rPr>
+          <w:rFonts w:ascii="Calibri" w:eastAsia="Times New Roman" w:hAnsi="Calibri" w:cs="Arial"/>
+          <w:b/>
+          <w:lang w:val="nl-NL"/>
+        </w:rPr>
+      </w:pPr>
+      <w:r>
+        <w:rPr>
+          <w:rFonts w:ascii="Calibri" w:eastAsia="Times New Roman" w:hAnsi="Calibri" w:cs="Arial"/>
+          <w:b/>
+          <w:lang w:val="nl-NL"/>
+        </w:rPr>
+        <w:t>Wat doe je al</w:t>
+      </w:r>
+      <w:r>
+        <w:rPr>
+          <w:rFonts w:ascii="Calibri" w:eastAsia="Times New Roman" w:hAnsi="Calibri" w:cs="Arial"/>
+          <w:b/>
+          <w:lang w:val="nl-NL"/>
+        </w:rPr>
+        <w:t>s</w:t>
+      </w:r>
+      <w:r>
+        <w:rPr>
+          <w:rFonts w:ascii="Calibri" w:eastAsia="Times New Roman" w:hAnsi="Calibri" w:cs="Arial"/>
+          <w:b/>
+          <w:lang w:val="nl-NL"/>
+        </w:rPr>
+        <w:t xml:space="preserve"> een teamlid regelmatig met andere dingen bezig is?</w:t>
+      </w:r>
+    </w:p>
+    <w:p>
+      <w:pPr>
+        <w:spacing w:after="0" w:line="240" w:lineRule="auto"/>
+        <w:jc w:val="both"/>
+        <w:rPr>
+          <w:rFonts w:ascii="Calibri" w:eastAsia="Times New Roman" w:hAnsi="Calibri" w:cs="Arial"/>
+          <w:lang w:val="nl-NL"/>
+        </w:rPr>
+      </w:pPr>
+    </w:p>
+    <w:p>
+      <w:pPr>
+        <w:spacing w:after="0" w:line="240" w:lineRule="auto"/>
+        <w:jc w:val="both"/>
+        <w:rPr>
+          <w:rFonts w:ascii="Calibri" w:eastAsia="Times New Roman" w:hAnsi="Calibri" w:cs="Arial"/>
+          <w:lang w:val="nl-NL"/>
+        </w:rPr>
+      </w:pPr>
+      <w:r>
+        <w:rPr>
+          <w:rFonts w:ascii="Calibri" w:eastAsia="Times New Roman" w:hAnsi="Calibri" w:cs="Arial"/>
+          <w:lang w:val="nl-NL"/>
+        </w:rPr>
+        <w:t xml:space="preserve">Zo lang dat teamlid zijn afspraken verder nakomt en het werk telkens op tijd af heeft is het geen probleem, maar wanneer dit niet zo is gaan wij in gesprek. </w:t>
       </w:r>
     </w:p>
     <w:p>
@@ -2089,68 +2396,114 @@
         </w:rPr>
         <w:t>Wat doe je als een teamlid zijn of haar afspraken niet kan nakomen?</w:t>
       </w:r>
-      <w:r>
-        <w:rPr>
+    </w:p>
+    <w:p>
+      <w:pPr>
+        <w:rPr>
+          <w:lang w:val="nl-NL"/>
+        </w:rPr>
+      </w:pPr>
+      <w:r>
+        <w:rPr>
+          <w:lang w:val="nl-NL"/>
+        </w:rPr>
+        <w:t xml:space="preserve">Kijken wat de oorzaak is van het niet na komen van het werk en aan de hand daarvan een beslissing nemen. </w:t>
+      </w:r>
+    </w:p>
+    <w:p>
+      <w:pPr>
+        <w:rPr>
+          <w:rFonts w:ascii="Calibri" w:eastAsia="Times New Roman" w:hAnsi="Calibri" w:cs="Arial"/>
+          <w:lang w:val="nl-NL"/>
+        </w:rPr>
+      </w:pPr>
+      <w:r>
+        <w:rPr>
+          <w:rFonts w:ascii="Calibri" w:eastAsia="Times New Roman" w:hAnsi="Calibri" w:cs="Arial"/>
+          <w:b/>
+          <w:lang w:val="nl-NL"/>
+        </w:rPr>
+        <w:t>Welke ‘consequentie’ staat er op overtreding van de regels uit dit contract?</w:t>
+      </w:r>
+      <w:r>
+        <w:rPr>
+          <w:rFonts w:ascii="Calibri" w:eastAsia="Times New Roman" w:hAnsi="Calibri" w:cs="Arial"/>
+          <w:b/>
           <w:lang w:val="nl-NL"/>
         </w:rPr>
         <w:br/>
-        <w:t>…</w:t>
-      </w:r>
-    </w:p>
-    <w:p>
-      <w:pPr>
-        <w:rPr>
-          <w:rFonts w:ascii="Calibri" w:eastAsia="Times New Roman" w:hAnsi="Calibri" w:cs="Arial"/>
-          <w:lang w:val="nl-NL"/>
-        </w:rPr>
-      </w:pPr>
-      <w:r>
-        <w:rPr>
-          <w:rFonts w:ascii="Calibri" w:eastAsia="Times New Roman" w:hAnsi="Calibri" w:cs="Arial"/>
-          <w:b/>
-          <w:lang w:val="nl-NL"/>
-        </w:rPr>
-        <w:t>Welke ‘consequentie’ staat er op overtreding van de regels uit dit contract?</w:t>
-      </w:r>
-      <w:r>
-        <w:rPr>
-          <w:rFonts w:ascii="Calibri" w:eastAsia="Times New Roman" w:hAnsi="Calibri" w:cs="Arial"/>
-          <w:b/>
+      </w:r>
+      <w:r>
+        <w:rPr>
+          <w:rFonts w:ascii="Calibri" w:eastAsia="Times New Roman" w:hAnsi="Calibri" w:cs="Arial"/>
+          <w:lang w:val="nl-NL"/>
+        </w:rPr>
+        <w:t>Taart</w:t>
+      </w:r>
+      <w:bookmarkStart w:id="2" w:name="_GoBack"/>
+    </w:p>
+    <w:p>
+      <w:pPr>
+        <w:rPr>
+          <w:rFonts w:ascii="Calibri" w:eastAsia="Times New Roman" w:hAnsi="Calibri" w:cs="Arial"/>
+          <w:lang w:val="nl-NL"/>
+        </w:rPr>
+      </w:pPr>
+      <w:r>
+        <w:rPr>
+          <w:rFonts w:ascii="Calibri" w:eastAsia="Times New Roman" w:hAnsi="Calibri" w:cs="Arial"/>
+          <w:b/>
+          <w:lang w:val="nl-NL"/>
+        </w:rPr>
+        <w:t>Schrijf hier de afspraken die je verder als team maak.</w:t>
+      </w:r>
+      <w:bookmarkEnd w:id="2"/>
+      <w:r>
+        <w:rPr>
+          <w:rFonts w:ascii="Calibri" w:eastAsia="Times New Roman" w:hAnsi="Calibri" w:cs="Arial"/>
           <w:lang w:val="nl-NL"/>
         </w:rPr>
         <w:br/>
       </w:r>
-      <w:r>
-        <w:rPr>
-          <w:rFonts w:ascii="Calibri" w:eastAsia="Times New Roman" w:hAnsi="Calibri" w:cs="Arial"/>
-          <w:lang w:val="nl-NL"/>
-        </w:rPr>
-        <w:t>…</w:t>
-      </w:r>
-    </w:p>
-    <w:p>
-      <w:pPr>
-        <w:rPr>
-          <w:rFonts w:ascii="Calibri" w:eastAsia="Times New Roman" w:hAnsi="Calibri" w:cs="Arial"/>
-          <w:lang w:val="nl-NL"/>
-        </w:rPr>
-      </w:pPr>
-      <w:r>
-        <w:rPr>
-          <w:rFonts w:ascii="Calibri" w:eastAsia="Times New Roman" w:hAnsi="Calibri" w:cs="Arial"/>
-          <w:b/>
-          <w:lang w:val="nl-NL"/>
-        </w:rPr>
-        <w:t>Schrijf hier de afspraken die je verder als team maak.</w:t>
-      </w:r>
-      <w:r>
-        <w:rPr>
-          <w:rFonts w:ascii="Calibri" w:eastAsia="Times New Roman" w:hAnsi="Calibri" w:cs="Arial"/>
-          <w:lang w:val="nl-NL"/>
-        </w:rPr>
-        <w:br/>
-        <w:t>….</w:t>
-      </w:r>
+    </w:p>
+    <w:p>
+      <w:pPr>
+        <w:rPr>
+          <w:rFonts w:ascii="Calibri" w:eastAsia="Times New Roman" w:hAnsi="Calibri" w:cs="Arial"/>
+          <w:lang w:val="nl-NL"/>
+        </w:rPr>
+      </w:pPr>
+      <w:r>
+        <w:rPr>
+          <w:rFonts w:ascii="Calibri" w:eastAsia="Times New Roman" w:hAnsi="Calibri" w:cs="Arial"/>
+          <w:lang w:val="nl-NL"/>
+        </w:rPr>
+        <w:t xml:space="preserve">Het nakomen van de programmeer regels in het README bestand op </w:t>
+      </w:r>
+      <w:proofErr w:type="spellStart"/>
+      <w:r>
+        <w:rPr>
+          <w:rFonts w:ascii="Calibri" w:eastAsia="Times New Roman" w:hAnsi="Calibri" w:cs="Arial"/>
+          <w:lang w:val="nl-NL"/>
+        </w:rPr>
+        <w:t>github</w:t>
+      </w:r>
+      <w:proofErr w:type="spellEnd"/>
+      <w:r>
+        <w:rPr>
+          <w:rFonts w:ascii="Calibri" w:eastAsia="Times New Roman" w:hAnsi="Calibri" w:cs="Arial"/>
+          <w:lang w:val="nl-NL"/>
+        </w:rPr>
+        <w:t xml:space="preserve"> moeten nageleefd worden.</w:t>
+      </w:r>
+    </w:p>
+    <w:p>
+      <w:pPr>
+        <w:rPr>
+          <w:rFonts w:ascii="Calibri" w:eastAsia="Times New Roman" w:hAnsi="Calibri" w:cs="Arial"/>
+          <w:lang w:val="nl-NL"/>
+        </w:rPr>
+      </w:pPr>
     </w:p>
     <w:p>
       <w:pPr>
@@ -2211,7 +2564,7 @@
     </w:p>
     <w:tbl>
       <w:tblPr>
-        <w:tblW w:w="10173" w:type="dxa"/>
+        <w:tblW w:w="9180" w:type="dxa"/>
         <w:tblBorders>
           <w:top w:val="single" w:sz="4" w:space="0" w:color="auto"/>
           <w:left w:val="single" w:sz="4" w:space="0" w:color="auto"/>
@@ -2227,8 +2580,7 @@
         <w:gridCol w:w="1951"/>
         <w:gridCol w:w="1418"/>
         <w:gridCol w:w="1701"/>
-        <w:gridCol w:w="1701"/>
-        <w:gridCol w:w="1701"/>
+        <w:gridCol w:w="2409"/>
         <w:gridCol w:w="1701"/>
       </w:tblGrid>
       <w:tr>
@@ -2287,7 +2639,24 @@
                 <w:b/>
                 <w:lang w:val="nl-NL"/>
               </w:rPr>
-              <w:t>teamleider</w:t>
+              <w:t>Teamleider</w:t>
+            </w:r>
+          </w:p>
+          <w:p>
+            <w:pPr>
+              <w:rPr>
+                <w:rFonts w:ascii="Calibri" w:eastAsia="Times New Roman" w:hAnsi="Calibri" w:cs="Times New Roman"/>
+                <w:b/>
+                <w:lang w:val="nl-NL"/>
+              </w:rPr>
+            </w:pPr>
+            <w:r>
+              <w:rPr>
+                <w:rFonts w:ascii="Calibri" w:eastAsia="Times New Roman" w:hAnsi="Calibri" w:cs="Times New Roman"/>
+                <w:b/>
+                <w:lang w:val="nl-NL"/>
+              </w:rPr>
+              <w:t>Tim</w:t>
             </w:r>
           </w:p>
         </w:tc>
@@ -2309,7 +2678,65 @@
                 <w:b/>
                 <w:lang w:val="nl-NL"/>
               </w:rPr>
-              <w:t>Teamlid(naam)</w:t>
+              <w:t>Teamlid(</w:t>
+            </w:r>
+            <w:proofErr w:type="spellStart"/>
+            <w:r>
+              <w:rPr>
+                <w:rFonts w:ascii="Calibri" w:eastAsia="Times New Roman" w:hAnsi="Calibri" w:cs="Times New Roman"/>
+                <w:b/>
+                <w:lang w:val="nl-NL"/>
+              </w:rPr>
+              <w:t>Jip</w:t>
+            </w:r>
+            <w:proofErr w:type="spellEnd"/>
+            <w:r>
+              <w:rPr>
+                <w:rFonts w:ascii="Calibri" w:eastAsia="Times New Roman" w:hAnsi="Calibri" w:cs="Times New Roman"/>
+                <w:b/>
+                <w:lang w:val="nl-NL"/>
+              </w:rPr>
+              <w:t>)</w:t>
+            </w:r>
+          </w:p>
+        </w:tc>
+        <w:tc>
+          <w:tcPr>
+            <w:tcW w:w="2409" w:type="dxa"/>
+          </w:tcPr>
+          <w:p>
+            <w:pPr>
+              <w:rPr>
+                <w:rFonts w:ascii="Calibri" w:eastAsia="Times New Roman" w:hAnsi="Calibri" w:cs="Times New Roman"/>
+                <w:b/>
+                <w:lang w:val="nl-NL"/>
+              </w:rPr>
+            </w:pPr>
+            <w:r>
+              <w:rPr>
+                <w:rFonts w:ascii="Calibri" w:eastAsia="Times New Roman" w:hAnsi="Calibri" w:cs="Times New Roman"/>
+                <w:b/>
+                <w:lang w:val="nl-NL"/>
+              </w:rPr>
+              <w:t>Teamlid(</w:t>
+            </w:r>
+            <w:proofErr w:type="spellStart"/>
+            <w:r>
+              <w:rPr>
+                <w:rFonts w:ascii="Calibri" w:eastAsia="Times New Roman" w:hAnsi="Calibri" w:cs="Times New Roman"/>
+                <w:b/>
+                <w:lang w:val="nl-NL"/>
+              </w:rPr>
+              <w:t>Monisha</w:t>
+            </w:r>
+            <w:proofErr w:type="spellEnd"/>
+            <w:r>
+              <w:rPr>
+                <w:rFonts w:ascii="Calibri" w:eastAsia="Times New Roman" w:hAnsi="Calibri" w:cs="Times New Roman"/>
+                <w:b/>
+                <w:lang w:val="nl-NL"/>
+              </w:rPr>
+              <w:t>)</w:t>
             </w:r>
           </w:p>
         </w:tc>
@@ -2331,51 +2758,23 @@
                 <w:b/>
                 <w:lang w:val="nl-NL"/>
               </w:rPr>
-              <w:t>Teamlid(naam)</w:t>
-            </w:r>
-          </w:p>
-        </w:tc>
-        <w:tc>
-          <w:tcPr>
-            <w:tcW w:w="1701" w:type="dxa"/>
-          </w:tcPr>
-          <w:p>
-            <w:pPr>
+              <w:t>Teamlid(</w:t>
+            </w:r>
+            <w:r>
               <w:rPr>
                 <w:rFonts w:ascii="Calibri" w:eastAsia="Times New Roman" w:hAnsi="Calibri" w:cs="Times New Roman"/>
                 <w:b/>
                 <w:lang w:val="nl-NL"/>
               </w:rPr>
-            </w:pPr>
+              <w:t>Leo</w:t>
+            </w:r>
             <w:r>
               <w:rPr>
                 <w:rFonts w:ascii="Calibri" w:eastAsia="Times New Roman" w:hAnsi="Calibri" w:cs="Times New Roman"/>
                 <w:b/>
                 <w:lang w:val="nl-NL"/>
               </w:rPr>
-              <w:t>Teamlid(naam)</w:t>
-            </w:r>
-          </w:p>
-        </w:tc>
-        <w:tc>
-          <w:tcPr>
-            <w:tcW w:w="1701" w:type="dxa"/>
-          </w:tcPr>
-          <w:p>
-            <w:pPr>
-              <w:rPr>
-                <w:rFonts w:ascii="Calibri" w:eastAsia="Times New Roman" w:hAnsi="Calibri" w:cs="Times New Roman"/>
-                <w:b/>
-                <w:lang w:val="nl-NL"/>
-              </w:rPr>
-            </w:pPr>
-            <w:r>
-              <w:rPr>
-                <w:rFonts w:ascii="Calibri" w:eastAsia="Times New Roman" w:hAnsi="Calibri" w:cs="Times New Roman"/>
-                <w:b/>
-                <w:lang w:val="nl-NL"/>
-              </w:rPr>
-              <w:t>Teamlid(naam)</w:t>
+              <w:t>)</w:t>
             </w:r>
           </w:p>
         </w:tc>
@@ -2436,20 +2835,7 @@
         </w:tc>
         <w:tc>
           <w:tcPr>
-            <w:tcW w:w="1701" w:type="dxa"/>
-          </w:tcPr>
-          <w:p>
-            <w:pPr>
-              <w:rPr>
-                <w:rFonts w:ascii="Calibri" w:eastAsia="Times New Roman" w:hAnsi="Calibri" w:cs="Times New Roman"/>
-                <w:lang w:val="nl-NL"/>
-              </w:rPr>
-            </w:pPr>
-          </w:p>
-        </w:tc>
-        <w:tc>
-          <w:tcPr>
-            <w:tcW w:w="1701" w:type="dxa"/>
+            <w:tcW w:w="2409" w:type="dxa"/>
           </w:tcPr>
           <w:p>
             <w:pPr>
@@ -2523,20 +2909,7 @@
         </w:tc>
         <w:tc>
           <w:tcPr>
-            <w:tcW w:w="1701" w:type="dxa"/>
-          </w:tcPr>
-          <w:p>
-            <w:pPr>
-              <w:rPr>
-                <w:rFonts w:ascii="Calibri" w:eastAsia="Times New Roman" w:hAnsi="Calibri" w:cs="Times New Roman"/>
-                <w:lang w:val="nl-NL"/>
-              </w:rPr>
-            </w:pPr>
-          </w:p>
-        </w:tc>
-        <w:tc>
-          <w:tcPr>
-            <w:tcW w:w="1701" w:type="dxa"/>
+            <w:tcW w:w="2409" w:type="dxa"/>
           </w:tcPr>
           <w:p>
             <w:pPr>
@@ -2610,20 +2983,7 @@
         </w:tc>
         <w:tc>
           <w:tcPr>
-            <w:tcW w:w="1701" w:type="dxa"/>
-          </w:tcPr>
-          <w:p>
-            <w:pPr>
-              <w:rPr>
-                <w:rFonts w:ascii="Calibri" w:eastAsia="Times New Roman" w:hAnsi="Calibri" w:cs="Times New Roman"/>
-                <w:lang w:val="nl-NL"/>
-              </w:rPr>
-            </w:pPr>
-          </w:p>
-        </w:tc>
-        <w:tc>
-          <w:tcPr>
-            <w:tcW w:w="1701" w:type="dxa"/>
+            <w:tcW w:w="2409" w:type="dxa"/>
           </w:tcPr>
           <w:p>
             <w:pPr>
@@ -2697,20 +3057,7 @@
         </w:tc>
         <w:tc>
           <w:tcPr>
-            <w:tcW w:w="1701" w:type="dxa"/>
-          </w:tcPr>
-          <w:p>
-            <w:pPr>
-              <w:rPr>
-                <w:rFonts w:ascii="Calibri" w:eastAsia="Times New Roman" w:hAnsi="Calibri" w:cs="Times New Roman"/>
-                <w:lang w:val="nl-NL"/>
-              </w:rPr>
-            </w:pPr>
-          </w:p>
-        </w:tc>
-        <w:tc>
-          <w:tcPr>
-            <w:tcW w:w="1701" w:type="dxa"/>
+            <w:tcW w:w="2409" w:type="dxa"/>
           </w:tcPr>
           <w:p>
             <w:pPr>
@@ -2784,20 +3131,7 @@
         </w:tc>
         <w:tc>
           <w:tcPr>
-            <w:tcW w:w="1701" w:type="dxa"/>
-          </w:tcPr>
-          <w:p>
-            <w:pPr>
-              <w:rPr>
-                <w:rFonts w:ascii="Calibri" w:eastAsia="Times New Roman" w:hAnsi="Calibri" w:cs="Times New Roman"/>
-                <w:lang w:val="nl-NL"/>
-              </w:rPr>
-            </w:pPr>
-          </w:p>
-        </w:tc>
-        <w:tc>
-          <w:tcPr>
-            <w:tcW w:w="1701" w:type="dxa"/>
+            <w:tcW w:w="2409" w:type="dxa"/>
           </w:tcPr>
           <w:p>
             <w:pPr>
@@ -2871,20 +3205,7 @@
         </w:tc>
         <w:tc>
           <w:tcPr>
-            <w:tcW w:w="1701" w:type="dxa"/>
-          </w:tcPr>
-          <w:p>
-            <w:pPr>
-              <w:rPr>
-                <w:rFonts w:ascii="Calibri" w:eastAsia="Times New Roman" w:hAnsi="Calibri" w:cs="Times New Roman"/>
-                <w:lang w:val="nl-NL"/>
-              </w:rPr>
-            </w:pPr>
-          </w:p>
-        </w:tc>
-        <w:tc>
-          <w:tcPr>
-            <w:tcW w:w="1701" w:type="dxa"/>
+            <w:tcW w:w="2409" w:type="dxa"/>
           </w:tcPr>
           <w:p>
             <w:pPr>
@@ -2954,24 +3275,18 @@
                 <w:lang w:val="nl-NL"/>
               </w:rPr>
             </w:pPr>
-          </w:p>
-        </w:tc>
-        <w:tc>
-          <w:tcPr>
-            <w:tcW w:w="1701" w:type="dxa"/>
-          </w:tcPr>
-          <w:p>
-            <w:pPr>
-              <w:rPr>
-                <w:rFonts w:ascii="Calibri" w:eastAsia="Times New Roman" w:hAnsi="Calibri" w:cs="Times New Roman"/>
-                <w:lang w:val="nl-NL"/>
-              </w:rPr>
-            </w:pPr>
-          </w:p>
-        </w:tc>
-        <w:tc>
-          <w:tcPr>
-            <w:tcW w:w="1701" w:type="dxa"/>
+            <w:r>
+              <w:rPr>
+                <w:rFonts w:ascii="Calibri" w:eastAsia="Times New Roman" w:hAnsi="Calibri" w:cs="Times New Roman"/>
+                <w:lang w:val="nl-NL"/>
+              </w:rPr>
+              <w:t>Afwezig</w:t>
+            </w:r>
+          </w:p>
+        </w:tc>
+        <w:tc>
+          <w:tcPr>
+            <w:tcW w:w="2409" w:type="dxa"/>
           </w:tcPr>
           <w:p>
             <w:pPr>
@@ -3041,24 +3356,18 @@
                 <w:lang w:val="nl-NL"/>
               </w:rPr>
             </w:pPr>
-          </w:p>
-        </w:tc>
-        <w:tc>
-          <w:tcPr>
-            <w:tcW w:w="1701" w:type="dxa"/>
-          </w:tcPr>
-          <w:p>
-            <w:pPr>
-              <w:rPr>
-                <w:rFonts w:ascii="Calibri" w:eastAsia="Times New Roman" w:hAnsi="Calibri" w:cs="Times New Roman"/>
-                <w:lang w:val="nl-NL"/>
-              </w:rPr>
-            </w:pPr>
-          </w:p>
-        </w:tc>
-        <w:tc>
-          <w:tcPr>
-            <w:tcW w:w="1701" w:type="dxa"/>
+            <w:r>
+              <w:rPr>
+                <w:rFonts w:ascii="Calibri" w:eastAsia="Times New Roman" w:hAnsi="Calibri" w:cs="Times New Roman"/>
+                <w:lang w:val="nl-NL"/>
+              </w:rPr>
+              <w:t>Afwezig</w:t>
+            </w:r>
+          </w:p>
+        </w:tc>
+        <w:tc>
+          <w:tcPr>
+            <w:tcW w:w="2409" w:type="dxa"/>
           </w:tcPr>
           <w:p>
             <w:pPr>
@@ -3115,6 +3424,13 @@
                 <w:lang w:val="nl-NL"/>
               </w:rPr>
             </w:pPr>
+            <w:r>
+              <w:rPr>
+                <w:rFonts w:ascii="Calibri" w:eastAsia="Times New Roman" w:hAnsi="Calibri" w:cs="Times New Roman"/>
+                <w:lang w:val="nl-NL"/>
+              </w:rPr>
+              <w:t>Afwezig</w:t>
+            </w:r>
           </w:p>
         </w:tc>
         <w:tc>
@@ -3128,6 +3444,33 @@
                 <w:lang w:val="nl-NL"/>
               </w:rPr>
             </w:pPr>
+            <w:r>
+              <w:rPr>
+                <w:rFonts w:ascii="Calibri" w:eastAsia="Times New Roman" w:hAnsi="Calibri" w:cs="Times New Roman"/>
+                <w:lang w:val="nl-NL"/>
+              </w:rPr>
+              <w:t>Afwezig</w:t>
+            </w:r>
+          </w:p>
+        </w:tc>
+        <w:tc>
+          <w:tcPr>
+            <w:tcW w:w="2409" w:type="dxa"/>
+          </w:tcPr>
+          <w:p>
+            <w:pPr>
+              <w:rPr>
+                <w:rFonts w:ascii="Calibri" w:eastAsia="Times New Roman" w:hAnsi="Calibri" w:cs="Times New Roman"/>
+                <w:lang w:val="nl-NL"/>
+              </w:rPr>
+            </w:pPr>
+            <w:r>
+              <w:rPr>
+                <w:rFonts w:ascii="Calibri" w:eastAsia="Times New Roman" w:hAnsi="Calibri" w:cs="Times New Roman"/>
+                <w:lang w:val="nl-NL"/>
+              </w:rPr>
+              <w:t>Afwezig</w:t>
+            </w:r>
           </w:p>
         </w:tc>
         <w:tc>
@@ -3141,32 +3484,13 @@
                 <w:lang w:val="nl-NL"/>
               </w:rPr>
             </w:pPr>
-          </w:p>
-        </w:tc>
-        <w:tc>
-          <w:tcPr>
-            <w:tcW w:w="1701" w:type="dxa"/>
-          </w:tcPr>
-          <w:p>
-            <w:pPr>
-              <w:rPr>
-                <w:rFonts w:ascii="Calibri" w:eastAsia="Times New Roman" w:hAnsi="Calibri" w:cs="Times New Roman"/>
-                <w:lang w:val="nl-NL"/>
-              </w:rPr>
-            </w:pPr>
-          </w:p>
-        </w:tc>
-        <w:tc>
-          <w:tcPr>
-            <w:tcW w:w="1701" w:type="dxa"/>
-          </w:tcPr>
-          <w:p>
-            <w:pPr>
-              <w:rPr>
-                <w:rFonts w:ascii="Calibri" w:eastAsia="Times New Roman" w:hAnsi="Calibri" w:cs="Times New Roman"/>
-                <w:lang w:val="nl-NL"/>
-              </w:rPr>
-            </w:pPr>
+            <w:r>
+              <w:rPr>
+                <w:rFonts w:ascii="Calibri" w:eastAsia="Times New Roman" w:hAnsi="Calibri" w:cs="Times New Roman"/>
+                <w:lang w:val="nl-NL"/>
+              </w:rPr>
+              <w:t>Afwezig</w:t>
+            </w:r>
           </w:p>
         </w:tc>
       </w:tr>
@@ -3202,6 +3526,13 @@
                 <w:lang w:val="nl-NL"/>
               </w:rPr>
             </w:pPr>
+            <w:r>
+              <w:rPr>
+                <w:rFonts w:ascii="Calibri" w:eastAsia="Times New Roman" w:hAnsi="Calibri" w:cs="Times New Roman"/>
+                <w:lang w:val="nl-NL"/>
+              </w:rPr>
+              <w:t>Afwezig</w:t>
+            </w:r>
           </w:p>
         </w:tc>
         <w:tc>
@@ -3215,6 +3546,33 @@
                 <w:lang w:val="nl-NL"/>
               </w:rPr>
             </w:pPr>
+            <w:r>
+              <w:rPr>
+                <w:rFonts w:ascii="Calibri" w:eastAsia="Times New Roman" w:hAnsi="Calibri" w:cs="Times New Roman"/>
+                <w:lang w:val="nl-NL"/>
+              </w:rPr>
+              <w:t>Afwezig</w:t>
+            </w:r>
+          </w:p>
+        </w:tc>
+        <w:tc>
+          <w:tcPr>
+            <w:tcW w:w="2409" w:type="dxa"/>
+          </w:tcPr>
+          <w:p>
+            <w:pPr>
+              <w:rPr>
+                <w:rFonts w:ascii="Calibri" w:eastAsia="Times New Roman" w:hAnsi="Calibri" w:cs="Times New Roman"/>
+                <w:lang w:val="nl-NL"/>
+              </w:rPr>
+            </w:pPr>
+            <w:r>
+              <w:rPr>
+                <w:rFonts w:ascii="Calibri" w:eastAsia="Times New Roman" w:hAnsi="Calibri" w:cs="Times New Roman"/>
+                <w:lang w:val="nl-NL"/>
+              </w:rPr>
+              <w:t>Afwezig</w:t>
+            </w:r>
           </w:p>
         </w:tc>
         <w:tc>
@@ -3228,32 +3586,13 @@
                 <w:lang w:val="nl-NL"/>
               </w:rPr>
             </w:pPr>
-          </w:p>
-        </w:tc>
-        <w:tc>
-          <w:tcPr>
-            <w:tcW w:w="1701" w:type="dxa"/>
-          </w:tcPr>
-          <w:p>
-            <w:pPr>
-              <w:rPr>
-                <w:rFonts w:ascii="Calibri" w:eastAsia="Times New Roman" w:hAnsi="Calibri" w:cs="Times New Roman"/>
-                <w:lang w:val="nl-NL"/>
-              </w:rPr>
-            </w:pPr>
-          </w:p>
-        </w:tc>
-        <w:tc>
-          <w:tcPr>
-            <w:tcW w:w="1701" w:type="dxa"/>
-          </w:tcPr>
-          <w:p>
-            <w:pPr>
-              <w:rPr>
-                <w:rFonts w:ascii="Calibri" w:eastAsia="Times New Roman" w:hAnsi="Calibri" w:cs="Times New Roman"/>
-                <w:lang w:val="nl-NL"/>
-              </w:rPr>
-            </w:pPr>
+            <w:r>
+              <w:rPr>
+                <w:rFonts w:ascii="Calibri" w:eastAsia="Times New Roman" w:hAnsi="Calibri" w:cs="Times New Roman"/>
+                <w:lang w:val="nl-NL"/>
+              </w:rPr>
+              <w:t>Afwezig</w:t>
+            </w:r>
           </w:p>
         </w:tc>
       </w:tr>
@@ -3315,20 +3654,7 @@
         </w:tc>
         <w:tc>
           <w:tcPr>
-            <w:tcW w:w="1701" w:type="dxa"/>
-          </w:tcPr>
-          <w:p>
-            <w:pPr>
-              <w:rPr>
-                <w:rFonts w:ascii="Calibri" w:eastAsia="Times New Roman" w:hAnsi="Calibri" w:cs="Times New Roman"/>
-                <w:lang w:val="nl-NL"/>
-              </w:rPr>
-            </w:pPr>
-          </w:p>
-        </w:tc>
-        <w:tc>
-          <w:tcPr>
-            <w:tcW w:w="1701" w:type="dxa"/>
+            <w:tcW w:w="2409" w:type="dxa"/>
           </w:tcPr>
           <w:p>
             <w:pPr>
@@ -3392,6 +3718,13 @@
                 <w:lang w:val="nl-NL"/>
               </w:rPr>
             </w:pPr>
+            <w:r>
+              <w:rPr>
+                <w:rFonts w:ascii="Calibri" w:eastAsia="Times New Roman" w:hAnsi="Calibri" w:cs="Times New Roman"/>
+                <w:lang w:val="nl-NL"/>
+              </w:rPr>
+              <w:t>Afwezig</w:t>
+            </w:r>
           </w:p>
         </w:tc>
         <w:tc>
@@ -3405,6 +3738,33 @@
                 <w:lang w:val="nl-NL"/>
               </w:rPr>
             </w:pPr>
+            <w:r>
+              <w:rPr>
+                <w:rFonts w:ascii="Calibri" w:eastAsia="Times New Roman" w:hAnsi="Calibri" w:cs="Times New Roman"/>
+                <w:lang w:val="nl-NL"/>
+              </w:rPr>
+              <w:t>Afwezig</w:t>
+            </w:r>
+          </w:p>
+        </w:tc>
+        <w:tc>
+          <w:tcPr>
+            <w:tcW w:w="2409" w:type="dxa"/>
+          </w:tcPr>
+          <w:p>
+            <w:pPr>
+              <w:rPr>
+                <w:rFonts w:ascii="Calibri" w:eastAsia="Times New Roman" w:hAnsi="Calibri" w:cs="Times New Roman"/>
+                <w:lang w:val="nl-NL"/>
+              </w:rPr>
+            </w:pPr>
+            <w:r>
+              <w:rPr>
+                <w:rFonts w:ascii="Calibri" w:eastAsia="Times New Roman" w:hAnsi="Calibri" w:cs="Times New Roman"/>
+                <w:lang w:val="nl-NL"/>
+              </w:rPr>
+              <w:t>Afwezig</w:t>
+            </w:r>
           </w:p>
         </w:tc>
         <w:tc>
@@ -3418,32 +3778,13 @@
                 <w:lang w:val="nl-NL"/>
               </w:rPr>
             </w:pPr>
-          </w:p>
-        </w:tc>
-        <w:tc>
-          <w:tcPr>
-            <w:tcW w:w="1701" w:type="dxa"/>
-          </w:tcPr>
-          <w:p>
-            <w:pPr>
-              <w:rPr>
-                <w:rFonts w:ascii="Calibri" w:eastAsia="Times New Roman" w:hAnsi="Calibri" w:cs="Times New Roman"/>
-                <w:lang w:val="nl-NL"/>
-              </w:rPr>
-            </w:pPr>
-          </w:p>
-        </w:tc>
-        <w:tc>
-          <w:tcPr>
-            <w:tcW w:w="1701" w:type="dxa"/>
-          </w:tcPr>
-          <w:p>
-            <w:pPr>
-              <w:rPr>
-                <w:rFonts w:ascii="Calibri" w:eastAsia="Times New Roman" w:hAnsi="Calibri" w:cs="Times New Roman"/>
-                <w:lang w:val="nl-NL"/>
-              </w:rPr>
-            </w:pPr>
+            <w:r>
+              <w:rPr>
+                <w:rFonts w:ascii="Calibri" w:eastAsia="Times New Roman" w:hAnsi="Calibri" w:cs="Times New Roman"/>
+                <w:lang w:val="nl-NL"/>
+              </w:rPr>
+              <w:t>Afwezig</w:t>
+            </w:r>
           </w:p>
         </w:tc>
       </w:tr>
@@ -3479,6 +3820,13 @@
                 <w:lang w:val="nl-NL"/>
               </w:rPr>
             </w:pPr>
+            <w:r>
+              <w:rPr>
+                <w:rFonts w:ascii="Calibri" w:eastAsia="Times New Roman" w:hAnsi="Calibri" w:cs="Times New Roman"/>
+                <w:lang w:val="nl-NL"/>
+              </w:rPr>
+              <w:t>Afwezig</w:t>
+            </w:r>
           </w:p>
         </w:tc>
         <w:tc>
@@ -3492,6 +3840,33 @@
                 <w:lang w:val="nl-NL"/>
               </w:rPr>
             </w:pPr>
+            <w:r>
+              <w:rPr>
+                <w:rFonts w:ascii="Calibri" w:eastAsia="Times New Roman" w:hAnsi="Calibri" w:cs="Times New Roman"/>
+                <w:lang w:val="nl-NL"/>
+              </w:rPr>
+              <w:t>Afwezig</w:t>
+            </w:r>
+          </w:p>
+        </w:tc>
+        <w:tc>
+          <w:tcPr>
+            <w:tcW w:w="2409" w:type="dxa"/>
+          </w:tcPr>
+          <w:p>
+            <w:pPr>
+              <w:rPr>
+                <w:rFonts w:ascii="Calibri" w:eastAsia="Times New Roman" w:hAnsi="Calibri" w:cs="Times New Roman"/>
+                <w:lang w:val="nl-NL"/>
+              </w:rPr>
+            </w:pPr>
+            <w:r>
+              <w:rPr>
+                <w:rFonts w:ascii="Calibri" w:eastAsia="Times New Roman" w:hAnsi="Calibri" w:cs="Times New Roman"/>
+                <w:lang w:val="nl-NL"/>
+              </w:rPr>
+              <w:t>Afwezig</w:t>
+            </w:r>
           </w:p>
         </w:tc>
         <w:tc>
@@ -3505,32 +3880,13 @@
                 <w:lang w:val="nl-NL"/>
               </w:rPr>
             </w:pPr>
-          </w:p>
-        </w:tc>
-        <w:tc>
-          <w:tcPr>
-            <w:tcW w:w="1701" w:type="dxa"/>
-          </w:tcPr>
-          <w:p>
-            <w:pPr>
-              <w:rPr>
-                <w:rFonts w:ascii="Calibri" w:eastAsia="Times New Roman" w:hAnsi="Calibri" w:cs="Times New Roman"/>
-                <w:lang w:val="nl-NL"/>
-              </w:rPr>
-            </w:pPr>
-          </w:p>
-        </w:tc>
-        <w:tc>
-          <w:tcPr>
-            <w:tcW w:w="1701" w:type="dxa"/>
-          </w:tcPr>
-          <w:p>
-            <w:pPr>
-              <w:rPr>
-                <w:rFonts w:ascii="Calibri" w:eastAsia="Times New Roman" w:hAnsi="Calibri" w:cs="Times New Roman"/>
-                <w:lang w:val="nl-NL"/>
-              </w:rPr>
-            </w:pPr>
+            <w:r>
+              <w:rPr>
+                <w:rFonts w:ascii="Calibri" w:eastAsia="Times New Roman" w:hAnsi="Calibri" w:cs="Times New Roman"/>
+                <w:lang w:val="nl-NL"/>
+              </w:rPr>
+              <w:t>Afwezig</w:t>
+            </w:r>
           </w:p>
         </w:tc>
       </w:tr>
@@ -3583,20 +3939,7 @@
         </w:tc>
         <w:tc>
           <w:tcPr>
-            <w:tcW w:w="1701" w:type="dxa"/>
-          </w:tcPr>
-          <w:p>
-            <w:pPr>
-              <w:rPr>
-                <w:rFonts w:ascii="Calibri" w:eastAsia="Times New Roman" w:hAnsi="Calibri" w:cs="Times New Roman"/>
-                <w:lang w:val="nl-NL"/>
-              </w:rPr>
-            </w:pPr>
-          </w:p>
-        </w:tc>
-        <w:tc>
-          <w:tcPr>
-            <w:tcW w:w="1701" w:type="dxa"/>
+            <w:tcW w:w="2409" w:type="dxa"/>
           </w:tcPr>
           <w:p>
             <w:pPr>
@@ -3670,20 +4013,7 @@
         </w:tc>
         <w:tc>
           <w:tcPr>
-            <w:tcW w:w="1701" w:type="dxa"/>
-          </w:tcPr>
-          <w:p>
-            <w:pPr>
-              <w:rPr>
-                <w:rFonts w:ascii="Calibri" w:eastAsia="Times New Roman" w:hAnsi="Calibri" w:cs="Times New Roman"/>
-                <w:lang w:val="nl-NL"/>
-              </w:rPr>
-            </w:pPr>
-          </w:p>
-        </w:tc>
-        <w:tc>
-          <w:tcPr>
-            <w:tcW w:w="1701" w:type="dxa"/>
+            <w:tcW w:w="2409" w:type="dxa"/>
           </w:tcPr>
           <w:p>
             <w:pPr>
@@ -3757,20 +4087,7 @@
         </w:tc>
         <w:tc>
           <w:tcPr>
-            <w:tcW w:w="1701" w:type="dxa"/>
-          </w:tcPr>
-          <w:p>
-            <w:pPr>
-              <w:rPr>
-                <w:rFonts w:ascii="Calibri" w:eastAsia="Times New Roman" w:hAnsi="Calibri" w:cs="Times New Roman"/>
-                <w:lang w:val="nl-NL"/>
-              </w:rPr>
-            </w:pPr>
-          </w:p>
-        </w:tc>
-        <w:tc>
-          <w:tcPr>
-            <w:tcW w:w="1701" w:type="dxa"/>
+            <w:tcW w:w="2409" w:type="dxa"/>
           </w:tcPr>
           <w:p>
             <w:pPr>
@@ -3844,20 +4161,7 @@
         </w:tc>
         <w:tc>
           <w:tcPr>
-            <w:tcW w:w="1701" w:type="dxa"/>
-          </w:tcPr>
-          <w:p>
-            <w:pPr>
-              <w:rPr>
-                <w:rFonts w:ascii="Calibri" w:eastAsia="Times New Roman" w:hAnsi="Calibri" w:cs="Times New Roman"/>
-                <w:lang w:val="nl-NL"/>
-              </w:rPr>
-            </w:pPr>
-          </w:p>
-        </w:tc>
-        <w:tc>
-          <w:tcPr>
-            <w:tcW w:w="1701" w:type="dxa"/>
+            <w:tcW w:w="2409" w:type="dxa"/>
           </w:tcPr>
           <w:p>
             <w:pPr>
@@ -3931,20 +4235,7 @@
         </w:tc>
         <w:tc>
           <w:tcPr>
-            <w:tcW w:w="1701" w:type="dxa"/>
-          </w:tcPr>
-          <w:p>
-            <w:pPr>
-              <w:rPr>
-                <w:rFonts w:ascii="Calibri" w:eastAsia="Times New Roman" w:hAnsi="Calibri" w:cs="Times New Roman"/>
-                <w:lang w:val="nl-NL"/>
-              </w:rPr>
-            </w:pPr>
-          </w:p>
-        </w:tc>
-        <w:tc>
-          <w:tcPr>
-            <w:tcW w:w="1701" w:type="dxa"/>
+            <w:tcW w:w="2409" w:type="dxa"/>
           </w:tcPr>
           <w:p>
             <w:pPr>
@@ -4018,20 +4309,7 @@
         </w:tc>
         <w:tc>
           <w:tcPr>
-            <w:tcW w:w="1701" w:type="dxa"/>
-          </w:tcPr>
-          <w:p>
-            <w:pPr>
-              <w:rPr>
-                <w:rFonts w:ascii="Calibri" w:eastAsia="Times New Roman" w:hAnsi="Calibri" w:cs="Times New Roman"/>
-                <w:lang w:val="nl-NL"/>
-              </w:rPr>
-            </w:pPr>
-          </w:p>
-        </w:tc>
-        <w:tc>
-          <w:tcPr>
-            <w:tcW w:w="1701" w:type="dxa"/>
+            <w:tcW w:w="2409" w:type="dxa"/>
           </w:tcPr>
           <w:p>
             <w:pPr>
@@ -4105,20 +4383,7 @@
         </w:tc>
         <w:tc>
           <w:tcPr>
-            <w:tcW w:w="1701" w:type="dxa"/>
-          </w:tcPr>
-          <w:p>
-            <w:pPr>
-              <w:rPr>
-                <w:rFonts w:ascii="Calibri" w:eastAsia="Times New Roman" w:hAnsi="Calibri" w:cs="Times New Roman"/>
-                <w:lang w:val="nl-NL"/>
-              </w:rPr>
-            </w:pPr>
-          </w:p>
-        </w:tc>
-        <w:tc>
-          <w:tcPr>
-            <w:tcW w:w="1701" w:type="dxa"/>
+            <w:tcW w:w="2409" w:type="dxa"/>
           </w:tcPr>
           <w:p>
             <w:pPr>
@@ -4192,20 +4457,7 @@
         </w:tc>
         <w:tc>
           <w:tcPr>
-            <w:tcW w:w="1701" w:type="dxa"/>
-          </w:tcPr>
-          <w:p>
-            <w:pPr>
-              <w:rPr>
-                <w:rFonts w:ascii="Calibri" w:eastAsia="Times New Roman" w:hAnsi="Calibri" w:cs="Times New Roman"/>
-                <w:lang w:val="nl-NL"/>
-              </w:rPr>
-            </w:pPr>
-          </w:p>
-        </w:tc>
-        <w:tc>
-          <w:tcPr>
-            <w:tcW w:w="1701" w:type="dxa"/>
+            <w:tcW w:w="2409" w:type="dxa"/>
           </w:tcPr>
           <w:p>
             <w:pPr>
@@ -4282,20 +4534,7 @@
         </w:tc>
         <w:tc>
           <w:tcPr>
-            <w:tcW w:w="1701" w:type="dxa"/>
-          </w:tcPr>
-          <w:p>
-            <w:pPr>
-              <w:rPr>
-                <w:rFonts w:ascii="Calibri" w:eastAsia="Times New Roman" w:hAnsi="Calibri" w:cs="Times New Roman"/>
-                <w:lang w:val="nl-NL"/>
-              </w:rPr>
-            </w:pPr>
-          </w:p>
-        </w:tc>
-        <w:tc>
-          <w:tcPr>
-            <w:tcW w:w="1701" w:type="dxa"/>
+            <w:tcW w:w="2409" w:type="dxa"/>
           </w:tcPr>
           <w:p>
             <w:pPr>
@@ -4376,20 +4615,7 @@
         </w:tc>
         <w:tc>
           <w:tcPr>
-            <w:tcW w:w="1701" w:type="dxa"/>
-          </w:tcPr>
-          <w:p>
-            <w:pPr>
-              <w:rPr>
-                <w:rFonts w:ascii="Calibri" w:eastAsia="Times New Roman" w:hAnsi="Calibri" w:cs="Times New Roman"/>
-                <w:lang w:val="nl-NL"/>
-              </w:rPr>
-            </w:pPr>
-          </w:p>
-        </w:tc>
-        <w:tc>
-          <w:tcPr>
-            <w:tcW w:w="1701" w:type="dxa"/>
+            <w:tcW w:w="2409" w:type="dxa"/>
           </w:tcPr>
           <w:p>
             <w:pPr>
@@ -4463,20 +4689,7 @@
         </w:tc>
         <w:tc>
           <w:tcPr>
-            <w:tcW w:w="1701" w:type="dxa"/>
-          </w:tcPr>
-          <w:p>
-            <w:pPr>
-              <w:rPr>
-                <w:rFonts w:ascii="Calibri" w:eastAsia="Times New Roman" w:hAnsi="Calibri" w:cs="Times New Roman"/>
-                <w:lang w:val="nl-NL"/>
-              </w:rPr>
-            </w:pPr>
-          </w:p>
-        </w:tc>
-        <w:tc>
-          <w:tcPr>
-            <w:tcW w:w="1701" w:type="dxa"/>
+            <w:tcW w:w="2409" w:type="dxa"/>
           </w:tcPr>
           <w:p>
             <w:pPr>
@@ -4550,20 +4763,7 @@
         </w:tc>
         <w:tc>
           <w:tcPr>
-            <w:tcW w:w="1701" w:type="dxa"/>
-          </w:tcPr>
-          <w:p>
-            <w:pPr>
-              <w:rPr>
-                <w:rFonts w:ascii="Calibri" w:eastAsia="Times New Roman" w:hAnsi="Calibri" w:cs="Times New Roman"/>
-                <w:lang w:val="nl-NL"/>
-              </w:rPr>
-            </w:pPr>
-          </w:p>
-        </w:tc>
-        <w:tc>
-          <w:tcPr>
-            <w:tcW w:w="1701" w:type="dxa"/>
+            <w:tcW w:w="2409" w:type="dxa"/>
           </w:tcPr>
           <w:p>
             <w:pPr>
@@ -4637,20 +4837,7 @@
         </w:tc>
         <w:tc>
           <w:tcPr>
-            <w:tcW w:w="1701" w:type="dxa"/>
-          </w:tcPr>
-          <w:p>
-            <w:pPr>
-              <w:rPr>
-                <w:rFonts w:ascii="Calibri" w:eastAsia="Times New Roman" w:hAnsi="Calibri" w:cs="Times New Roman"/>
-                <w:lang w:val="nl-NL"/>
-              </w:rPr>
-            </w:pPr>
-          </w:p>
-        </w:tc>
-        <w:tc>
-          <w:tcPr>
-            <w:tcW w:w="1701" w:type="dxa"/>
+            <w:tcW w:w="2409" w:type="dxa"/>
           </w:tcPr>
           <w:p>
             <w:pPr>
@@ -4724,20 +4911,7 @@
         </w:tc>
         <w:tc>
           <w:tcPr>
-            <w:tcW w:w="1701" w:type="dxa"/>
-          </w:tcPr>
-          <w:p>
-            <w:pPr>
-              <w:rPr>
-                <w:rFonts w:ascii="Calibri" w:eastAsia="Times New Roman" w:hAnsi="Calibri" w:cs="Times New Roman"/>
-                <w:lang w:val="nl-NL"/>
-              </w:rPr>
-            </w:pPr>
-          </w:p>
-        </w:tc>
-        <w:tc>
-          <w:tcPr>
-            <w:tcW w:w="1701" w:type="dxa"/>
+            <w:tcW w:w="2409" w:type="dxa"/>
           </w:tcPr>
           <w:p>
             <w:pPr>
@@ -4811,20 +4985,7 @@
         </w:tc>
         <w:tc>
           <w:tcPr>
-            <w:tcW w:w="1701" w:type="dxa"/>
-          </w:tcPr>
-          <w:p>
-            <w:pPr>
-              <w:rPr>
-                <w:rFonts w:ascii="Calibri" w:eastAsia="Times New Roman" w:hAnsi="Calibri" w:cs="Times New Roman"/>
-                <w:lang w:val="nl-NL"/>
-              </w:rPr>
-            </w:pPr>
-          </w:p>
-        </w:tc>
-        <w:tc>
-          <w:tcPr>
-            <w:tcW w:w="1701" w:type="dxa"/>
+            <w:tcW w:w="2409" w:type="dxa"/>
           </w:tcPr>
           <w:p>
             <w:pPr>
@@ -4898,20 +5059,7 @@
         </w:tc>
         <w:tc>
           <w:tcPr>
-            <w:tcW w:w="1701" w:type="dxa"/>
-          </w:tcPr>
-          <w:p>
-            <w:pPr>
-              <w:rPr>
-                <w:rFonts w:ascii="Calibri" w:eastAsia="Times New Roman" w:hAnsi="Calibri" w:cs="Times New Roman"/>
-                <w:lang w:val="nl-NL"/>
-              </w:rPr>
-            </w:pPr>
-          </w:p>
-        </w:tc>
-        <w:tc>
-          <w:tcPr>
-            <w:tcW w:w="1701" w:type="dxa"/>
+            <w:tcW w:w="2409" w:type="dxa"/>
           </w:tcPr>
           <w:p>
             <w:pPr>
@@ -4985,20 +5133,7 @@
         </w:tc>
         <w:tc>
           <w:tcPr>
-            <w:tcW w:w="1701" w:type="dxa"/>
-          </w:tcPr>
-          <w:p>
-            <w:pPr>
-              <w:rPr>
-                <w:rFonts w:ascii="Calibri" w:eastAsia="Times New Roman" w:hAnsi="Calibri" w:cs="Times New Roman"/>
-                <w:lang w:val="nl-NL"/>
-              </w:rPr>
-            </w:pPr>
-          </w:p>
-        </w:tc>
-        <w:tc>
-          <w:tcPr>
-            <w:tcW w:w="1701" w:type="dxa"/>
+            <w:tcW w:w="2409" w:type="dxa"/>
           </w:tcPr>
           <w:p>
             <w:pPr>
@@ -5072,20 +5207,7 @@
         </w:tc>
         <w:tc>
           <w:tcPr>
-            <w:tcW w:w="1701" w:type="dxa"/>
-          </w:tcPr>
-          <w:p>
-            <w:pPr>
-              <w:rPr>
-                <w:rFonts w:ascii="Calibri" w:eastAsia="Times New Roman" w:hAnsi="Calibri" w:cs="Times New Roman"/>
-                <w:lang w:val="nl-NL"/>
-              </w:rPr>
-            </w:pPr>
-          </w:p>
-        </w:tc>
-        <w:tc>
-          <w:tcPr>
-            <w:tcW w:w="1701" w:type="dxa"/>
+            <w:tcW w:w="2409" w:type="dxa"/>
           </w:tcPr>
           <w:p>
             <w:pPr>
@@ -5159,20 +5281,7 @@
         </w:tc>
         <w:tc>
           <w:tcPr>
-            <w:tcW w:w="1701" w:type="dxa"/>
-          </w:tcPr>
-          <w:p>
-            <w:pPr>
-              <w:rPr>
-                <w:rFonts w:ascii="Calibri" w:eastAsia="Times New Roman" w:hAnsi="Calibri" w:cs="Times New Roman"/>
-                <w:lang w:val="nl-NL"/>
-              </w:rPr>
-            </w:pPr>
-          </w:p>
-        </w:tc>
-        <w:tc>
-          <w:tcPr>
-            <w:tcW w:w="1701" w:type="dxa"/>
+            <w:tcW w:w="2409" w:type="dxa"/>
           </w:tcPr>
           <w:p>
             <w:pPr>
@@ -5253,20 +5362,7 @@
         </w:tc>
         <w:tc>
           <w:tcPr>
-            <w:tcW w:w="1701" w:type="dxa"/>
-          </w:tcPr>
-          <w:p>
-            <w:pPr>
-              <w:rPr>
-                <w:rFonts w:ascii="Calibri" w:eastAsia="Times New Roman" w:hAnsi="Calibri" w:cs="Times New Roman"/>
-                <w:lang w:val="nl-NL"/>
-              </w:rPr>
-            </w:pPr>
-          </w:p>
-        </w:tc>
-        <w:tc>
-          <w:tcPr>
-            <w:tcW w:w="1701" w:type="dxa"/>
+            <w:tcW w:w="2409" w:type="dxa"/>
           </w:tcPr>
           <w:p>
             <w:pPr>
@@ -5357,12 +5453,14 @@
           <w:rFonts w:ascii="Calibri" w:eastAsia="Times New Roman" w:hAnsi="Calibri" w:cs="Times New Roman"/>
         </w:rPr>
       </w:pPr>
+      <w:proofErr w:type="spellStart"/>
       <w:r>
         <w:rPr>
           <w:rFonts w:ascii="Calibri" w:eastAsia="Times New Roman" w:hAnsi="Calibri" w:cs="Times New Roman"/>
         </w:rPr>
         <w:t>Notulen</w:t>
       </w:r>
+      <w:proofErr w:type="spellEnd"/>
     </w:p>
     <w:p>
       <w:pPr>
@@ -5451,17 +5549,66 @@
       <w:pPr>
         <w:rPr>
           <w:rFonts w:ascii="Calibri" w:eastAsia="Times New Roman" w:hAnsi="Calibri" w:cs="Times New Roman"/>
-          <w:b/>
-          <w:lang w:val="nl-NL"/>
-        </w:rPr>
-      </w:pPr>
-      <w:r>
-        <w:rPr>
-          <w:rFonts w:ascii="Calibri" w:eastAsia="Times New Roman" w:hAnsi="Calibri" w:cs="Times New Roman"/>
-          <w:b/>
-          <w:lang w:val="nl-NL"/>
-        </w:rPr>
-        <w:t>6. Projectrollen definieren.</w:t>
+          <w:lang w:val="nl-NL"/>
+        </w:rPr>
+      </w:pPr>
+      <w:r>
+        <w:rPr>
+          <w:rFonts w:ascii="Calibri" w:eastAsia="Times New Roman" w:hAnsi="Calibri" w:cs="Times New Roman"/>
+          <w:lang w:val="nl-NL"/>
+        </w:rPr>
+        <w:t>Leo gaat het projectarchief bijhouden (</w:t>
+      </w:r>
+      <w:proofErr w:type="spellStart"/>
+      <w:r>
+        <w:rPr>
+          <w:rFonts w:ascii="Calibri" w:eastAsia="Times New Roman" w:hAnsi="Calibri" w:cs="Times New Roman"/>
+          <w:lang w:val="nl-NL"/>
+        </w:rPr>
+        <w:t>knock</w:t>
+      </w:r>
+      <w:proofErr w:type="spellEnd"/>
+      <w:r>
+        <w:rPr>
+          <w:rFonts w:ascii="Calibri" w:eastAsia="Times New Roman" w:hAnsi="Calibri" w:cs="Times New Roman"/>
+          <w:lang w:val="nl-NL"/>
+        </w:rPr>
+        <w:t xml:space="preserve"> out)</w:t>
+      </w:r>
+    </w:p>
+    <w:p>
+      <w:pPr>
+        <w:rPr>
+          <w:rFonts w:ascii="Calibri" w:eastAsia="Times New Roman" w:hAnsi="Calibri" w:cs="Times New Roman"/>
+          <w:b/>
+          <w:lang w:val="nl-NL"/>
+        </w:rPr>
+      </w:pPr>
+      <w:r>
+        <w:rPr>
+          <w:rFonts w:ascii="Calibri" w:eastAsia="Times New Roman" w:hAnsi="Calibri" w:cs="Times New Roman"/>
+          <w:b/>
+          <w:lang w:val="nl-NL"/>
+        </w:rPr>
+        <w:t xml:space="preserve">6. Projectrollen </w:t>
+      </w:r>
+      <w:proofErr w:type="spellStart"/>
+      <w:r>
+        <w:rPr>
+          <w:rFonts w:ascii="Calibri" w:eastAsia="Times New Roman" w:hAnsi="Calibri" w:cs="Times New Roman"/>
+          <w:b/>
+          <w:lang w:val="nl-NL"/>
+        </w:rPr>
+        <w:t>definieren</w:t>
+      </w:r>
+      <w:proofErr w:type="spellEnd"/>
+      <w:r>
+        <w:rPr>
+          <w:rFonts w:ascii="Calibri" w:eastAsia="Times New Roman" w:hAnsi="Calibri" w:cs="Times New Roman"/>
+          <w:b/>
+          <w:lang w:val="nl-NL"/>
+        </w:rPr>
+        <w:t>.</w:t>
       </w:r>
     </w:p>
     <w:p>
@@ -5483,13 +5630,41 @@
       <w:pPr>
         <w:rPr>
           <w:rFonts w:ascii="Calibri" w:eastAsia="Times New Roman" w:hAnsi="Calibri" w:cs="Times New Roman"/>
+          <w:lang w:val="nl-NL"/>
+        </w:rPr>
+      </w:pPr>
+      <w:r>
+        <w:rPr>
+          <w:rFonts w:ascii="Calibri" w:eastAsia="Times New Roman" w:hAnsi="Calibri" w:cs="Times New Roman"/>
+          <w:lang w:val="nl-NL"/>
+        </w:rPr>
+        <w:t>Projectleider: Tim</w:t>
+      </w:r>
+    </w:p>
+    <w:p>
+      <w:pPr>
+        <w:rPr>
+          <w:rFonts w:ascii="Calibri" w:eastAsia="Times New Roman" w:hAnsi="Calibri" w:cs="Times New Roman"/>
+          <w:lang w:val="nl-NL"/>
+        </w:rPr>
+      </w:pPr>
+      <w:r>
+        <w:rPr>
+          <w:rFonts w:ascii="Calibri" w:eastAsia="Times New Roman" w:hAnsi="Calibri" w:cs="Times New Roman"/>
+          <w:lang w:val="nl-NL"/>
+        </w:rPr>
+        <w:t xml:space="preserve">Waarom: </w:t>
+      </w:r>
+    </w:p>
+    <w:p>
+      <w:pPr>
+        <w:rPr>
+          <w:rFonts w:ascii="Calibri" w:eastAsia="Times New Roman" w:hAnsi="Calibri" w:cs="Times New Roman"/>
           <w:b/>
           <w:bCs/>
           <w:lang w:val="nl-NL"/>
         </w:rPr>
       </w:pPr>
-      <w:bookmarkStart w:id="2" w:name="_GoBack"/>
-      <w:bookmarkEnd w:id="2"/>
     </w:p>
     <w:p>
       <w:pPr>
@@ -5720,7 +5895,7 @@
       </w:pPr>
     </w:p>
     <w:sectPr>
-      <w:footerReference w:type="default" r:id="rId11"/>
+      <w:footerReference w:type="default" r:id="rId14"/>
       <w:pgSz w:w="12240" w:h="15840"/>
       <w:pgMar w:top="1440" w:right="1440" w:bottom="1440" w:left="1440" w:header="340" w:footer="708" w:gutter="0"/>
       <w:cols w:space="708"/>
@@ -5731,7 +5906,7 @@
 </file>
 
 <file path=word/endnotes.xml><?xml version="1.0" encoding="utf-8"?>
-<w:endnotes xmlns:wpc="http://schemas.microsoft.com/office/word/2010/wordprocessingCanvas" xmlns:mc="http://schemas.openxmlformats.org/markup-compatibility/2006" xmlns:o="urn:schemas-microsoft-com:office:office" xmlns:r="http://schemas.openxmlformats.org/officeDocument/2006/relationships" xmlns:m="http://schemas.openxmlformats.org/officeDocument/2006/math" xmlns:v="urn:schemas-microsoft-com:vml" xmlns:wp14="http://schemas.microsoft.com/office/word/2010/wordprocessingDrawing" xmlns:wp="http://schemas.openxmlformats.org/drawingml/2006/wordprocessingDrawing" xmlns:w10="urn:schemas-microsoft-com:office:word" xmlns:w="http://schemas.openxmlformats.org/wordprocessingml/2006/main" xmlns:w14="http://schemas.microsoft.com/office/word/2010/wordml" xmlns:w15="http://schemas.microsoft.com/office/word/2012/wordml" xmlns:wpg="http://schemas.microsoft.com/office/word/2010/wordprocessingGroup" xmlns:wpi="http://schemas.microsoft.com/office/word/2010/wordprocessingInk" xmlns:wne="http://schemas.microsoft.com/office/word/2006/wordml" xmlns:wps="http://schemas.microsoft.com/office/word/2010/wordprocessingShape" mc:Ignorable="w14 w15 wp14">
+<w:endnotes xmlns:wpc="http://schemas.microsoft.com/office/word/2010/wordprocessingCanvas" xmlns:mo="http://schemas.microsoft.com/office/mac/office/2008/main" xmlns:mc="http://schemas.openxmlformats.org/markup-compatibility/2006" xmlns:mv="urn:schemas-microsoft-com:mac:vml" xmlns:o="urn:schemas-microsoft-com:office:office" xmlns:r="http://schemas.openxmlformats.org/officeDocument/2006/relationships" xmlns:m="http://schemas.openxmlformats.org/officeDocument/2006/math" xmlns:v="urn:schemas-microsoft-com:vml" xmlns:wp14="http://schemas.microsoft.com/office/word/2010/wordprocessingDrawing" xmlns:wp="http://schemas.openxmlformats.org/drawingml/2006/wordprocessingDrawing" xmlns:w10="urn:schemas-microsoft-com:office:word" xmlns:w="http://schemas.openxmlformats.org/wordprocessingml/2006/main" xmlns:w14="http://schemas.microsoft.com/office/word/2010/wordml" xmlns:wpg="http://schemas.microsoft.com/office/word/2010/wordprocessingGroup" xmlns:wpi="http://schemas.microsoft.com/office/word/2010/wordprocessingInk" xmlns:wne="http://schemas.microsoft.com/office/word/2006/wordml" xmlns:wps="http://schemas.microsoft.com/office/word/2010/wordprocessingShape" mc:Ignorable="w14 wp14">
   <w:endnote w:type="separator" w:id="-1">
     <w:p>
       <w:pPr>
@@ -5756,7 +5931,7 @@
 </file>
 
 <file path=word/footer1.xml><?xml version="1.0" encoding="utf-8"?>
-<w:ftr xmlns:wpc="http://schemas.microsoft.com/office/word/2010/wordprocessingCanvas" xmlns:mc="http://schemas.openxmlformats.org/markup-compatibility/2006" xmlns:o="urn:schemas-microsoft-com:office:office" xmlns:r="http://schemas.openxmlformats.org/officeDocument/2006/relationships" xmlns:m="http://schemas.openxmlformats.org/officeDocument/2006/math" xmlns:v="urn:schemas-microsoft-com:vml" xmlns:wp14="http://schemas.microsoft.com/office/word/2010/wordprocessingDrawing" xmlns:wp="http://schemas.openxmlformats.org/drawingml/2006/wordprocessingDrawing" xmlns:w10="urn:schemas-microsoft-com:office:word" xmlns:w="http://schemas.openxmlformats.org/wordprocessingml/2006/main" xmlns:w14="http://schemas.microsoft.com/office/word/2010/wordml" xmlns:w15="http://schemas.microsoft.com/office/word/2012/wordml" xmlns:wpg="http://schemas.microsoft.com/office/word/2010/wordprocessingGroup" xmlns:wpi="http://schemas.microsoft.com/office/word/2010/wordprocessingInk" xmlns:wne="http://schemas.microsoft.com/office/word/2006/wordml" xmlns:wps="http://schemas.microsoft.com/office/word/2010/wordprocessingShape" mc:Ignorable="w14 w15 wp14">
+<w:ftr xmlns:wpc="http://schemas.microsoft.com/office/word/2010/wordprocessingCanvas" xmlns:mo="http://schemas.microsoft.com/office/mac/office/2008/main" xmlns:mc="http://schemas.openxmlformats.org/markup-compatibility/2006" xmlns:mv="urn:schemas-microsoft-com:mac:vml" xmlns:o="urn:schemas-microsoft-com:office:office" xmlns:r="http://schemas.openxmlformats.org/officeDocument/2006/relationships" xmlns:m="http://schemas.openxmlformats.org/officeDocument/2006/math" xmlns:v="urn:schemas-microsoft-com:vml" xmlns:wp14="http://schemas.microsoft.com/office/word/2010/wordprocessingDrawing" xmlns:wp="http://schemas.openxmlformats.org/drawingml/2006/wordprocessingDrawing" xmlns:w10="urn:schemas-microsoft-com:office:word" xmlns:w="http://schemas.openxmlformats.org/wordprocessingml/2006/main" xmlns:w14="http://schemas.microsoft.com/office/word/2010/wordml" xmlns:wpg="http://schemas.microsoft.com/office/word/2010/wordprocessingGroup" xmlns:wpi="http://schemas.microsoft.com/office/word/2010/wordprocessingInk" xmlns:wne="http://schemas.microsoft.com/office/word/2006/wordml" xmlns:wps="http://schemas.microsoft.com/office/word/2010/wordprocessingShape" mc:Ignorable="w14 wp14">
   <w:sdt>
     <w:sdtPr>
       <w:id w:val="305594708"/>
@@ -5789,7 +5964,7 @@
           <w:rPr>
             <w:noProof/>
           </w:rPr>
-          <w:t>6</w:t>
+          <w:t>4</w:t>
         </w:r>
         <w:r>
           <w:rPr>
@@ -5809,7 +5984,7 @@
 </file>
 
 <file path=word/footnotes.xml><?xml version="1.0" encoding="utf-8"?>
-<w:footnotes xmlns:wpc="http://schemas.microsoft.com/office/word/2010/wordprocessingCanvas" xmlns:mc="http://schemas.openxmlformats.org/markup-compatibility/2006" xmlns:o="urn:schemas-microsoft-com:office:office" xmlns:r="http://schemas.openxmlformats.org/officeDocument/2006/relationships" xmlns:m="http://schemas.openxmlformats.org/officeDocument/2006/math" xmlns:v="urn:schemas-microsoft-com:vml" xmlns:wp14="http://schemas.microsoft.com/office/word/2010/wordprocessingDrawing" xmlns:wp="http://schemas.openxmlformats.org/drawingml/2006/wordprocessingDrawing" xmlns:w10="urn:schemas-microsoft-com:office:word" xmlns:w="http://schemas.openxmlformats.org/wordprocessingml/2006/main" xmlns:w14="http://schemas.microsoft.com/office/word/2010/wordml" xmlns:w15="http://schemas.microsoft.com/office/word/2012/wordml" xmlns:wpg="http://schemas.microsoft.com/office/word/2010/wordprocessingGroup" xmlns:wpi="http://schemas.microsoft.com/office/word/2010/wordprocessingInk" xmlns:wne="http://schemas.microsoft.com/office/word/2006/wordml" xmlns:wps="http://schemas.microsoft.com/office/word/2010/wordprocessingShape" mc:Ignorable="w14 w15 wp14">
+<w:footnotes xmlns:wpc="http://schemas.microsoft.com/office/word/2010/wordprocessingCanvas" xmlns:mo="http://schemas.microsoft.com/office/mac/office/2008/main" xmlns:mc="http://schemas.openxmlformats.org/markup-compatibility/2006" xmlns:mv="urn:schemas-microsoft-com:mac:vml" xmlns:o="urn:schemas-microsoft-com:office:office" xmlns:r="http://schemas.openxmlformats.org/officeDocument/2006/relationships" xmlns:m="http://schemas.openxmlformats.org/officeDocument/2006/math" xmlns:v="urn:schemas-microsoft-com:vml" xmlns:wp14="http://schemas.microsoft.com/office/word/2010/wordprocessingDrawing" xmlns:wp="http://schemas.openxmlformats.org/drawingml/2006/wordprocessingDrawing" xmlns:w10="urn:schemas-microsoft-com:office:word" xmlns:w="http://schemas.openxmlformats.org/wordprocessingml/2006/main" xmlns:w14="http://schemas.microsoft.com/office/word/2010/wordml" xmlns:wpg="http://schemas.microsoft.com/office/word/2010/wordprocessingGroup" xmlns:wpi="http://schemas.microsoft.com/office/word/2010/wordprocessingInk" xmlns:wne="http://schemas.microsoft.com/office/word/2006/wordml" xmlns:wps="http://schemas.microsoft.com/office/word/2010/wordprocessingShape" mc:Ignorable="w14 wp14">
   <w:footnote w:type="separator" w:id="-1">
     <w:p>
       <w:pPr>
@@ -5834,8 +6009,8 @@
 </file>
 
 <file path=word/numbering.xml><?xml version="1.0" encoding="utf-8"?>
-<w:numbering xmlns:wpc="http://schemas.microsoft.com/office/word/2010/wordprocessingCanvas" xmlns:mc="http://schemas.openxmlformats.org/markup-compatibility/2006" xmlns:o="urn:schemas-microsoft-com:office:office" xmlns:r="http://schemas.openxmlformats.org/officeDocument/2006/relationships" xmlns:m="http://schemas.openxmlformats.org/officeDocument/2006/math" xmlns:v="urn:schemas-microsoft-com:vml" xmlns:wp14="http://schemas.microsoft.com/office/word/2010/wordprocessingDrawing" xmlns:wp="http://schemas.openxmlformats.org/drawingml/2006/wordprocessingDrawing" xmlns:w10="urn:schemas-microsoft-com:office:word" xmlns:w="http://schemas.openxmlformats.org/wordprocessingml/2006/main" xmlns:w14="http://schemas.microsoft.com/office/word/2010/wordml" xmlns:w15="http://schemas.microsoft.com/office/word/2012/wordml" xmlns:wpg="http://schemas.microsoft.com/office/word/2010/wordprocessingGroup" xmlns:wpi="http://schemas.microsoft.com/office/word/2010/wordprocessingInk" xmlns:wne="http://schemas.microsoft.com/office/word/2006/wordml" xmlns:wps="http://schemas.microsoft.com/office/word/2010/wordprocessingShape" mc:Ignorable="w14 w15 wp14">
-  <w:abstractNum w:abstractNumId="0" w15:restartNumberingAfterBreak="0">
+<w:numbering xmlns:wpc="http://schemas.microsoft.com/office/word/2010/wordprocessingCanvas" xmlns:mo="http://schemas.microsoft.com/office/mac/office/2008/main" xmlns:mc="http://schemas.openxmlformats.org/markup-compatibility/2006" xmlns:mv="urn:schemas-microsoft-com:mac:vml" xmlns:o="urn:schemas-microsoft-com:office:office" xmlns:r="http://schemas.openxmlformats.org/officeDocument/2006/relationships" xmlns:m="http://schemas.openxmlformats.org/officeDocument/2006/math" xmlns:v="urn:schemas-microsoft-com:vml" xmlns:wp14="http://schemas.microsoft.com/office/word/2010/wordprocessingDrawing" xmlns:wp="http://schemas.openxmlformats.org/drawingml/2006/wordprocessingDrawing" xmlns:w10="urn:schemas-microsoft-com:office:word" xmlns:w="http://schemas.openxmlformats.org/wordprocessingml/2006/main" xmlns:w14="http://schemas.microsoft.com/office/word/2010/wordml" xmlns:wpg="http://schemas.microsoft.com/office/word/2010/wordprocessingGroup" xmlns:wpi="http://schemas.microsoft.com/office/word/2010/wordprocessingInk" xmlns:wne="http://schemas.microsoft.com/office/word/2006/wordml" xmlns:wps="http://schemas.microsoft.com/office/word/2010/wordprocessingShape" mc:Ignorable="w14 wp14">
+  <w:abstractNum w:abstractNumId="0">
     <w:nsid w:val="23652334"/>
     <w:multiLevelType w:val="hybridMultilevel"/>
     <w:tmpl w:val="B412BB28"/>
@@ -5947,7 +6122,7 @@
       </w:rPr>
     </w:lvl>
   </w:abstractNum>
-  <w:abstractNum w:abstractNumId="1" w15:restartNumberingAfterBreak="0">
+  <w:abstractNum w:abstractNumId="1">
     <w:nsid w:val="360775A5"/>
     <w:multiLevelType w:val="hybridMultilevel"/>
     <w:tmpl w:val="2C00765A"/>
@@ -6087,7 +6262,7 @@
       </w:rPr>
     </w:lvl>
   </w:abstractNum>
-  <w:abstractNum w:abstractNumId="2" w15:restartNumberingAfterBreak="0">
+  <w:abstractNum w:abstractNumId="2">
     <w:nsid w:val="41ED7171"/>
     <w:multiLevelType w:val="hybridMultilevel"/>
     <w:tmpl w:val="A014C666"/>
@@ -6173,7 +6348,7 @@
       </w:pPr>
     </w:lvl>
   </w:abstractNum>
-  <w:abstractNum w:abstractNumId="3" w15:restartNumberingAfterBreak="0">
+  <w:abstractNum w:abstractNumId="3">
     <w:nsid w:val="457F5BA9"/>
     <w:multiLevelType w:val="hybridMultilevel"/>
     <w:tmpl w:val="476C66B0"/>
@@ -6289,7 +6464,7 @@
       </w:pPr>
     </w:lvl>
   </w:abstractNum>
-  <w:abstractNum w:abstractNumId="4" w15:restartNumberingAfterBreak="0">
+  <w:abstractNum w:abstractNumId="4">
     <w:nsid w:val="5D7D3C88"/>
     <w:multiLevelType w:val="hybridMultilevel"/>
     <w:tmpl w:val="BC00BE6E"/>
@@ -6402,7 +6577,7 @@
       </w:rPr>
     </w:lvl>
   </w:abstractNum>
-  <w:abstractNum w:abstractNumId="5" w15:restartNumberingAfterBreak="0">
+  <w:abstractNum w:abstractNumId="5">
     <w:nsid w:val="7EB417EE"/>
     <w:multiLevelType w:val="hybridMultilevel"/>
     <w:tmpl w:val="476C66B0"/>
@@ -6543,7 +6718,7 @@
 </file>
 
 <file path=word/styles.xml><?xml version="1.0" encoding="utf-8"?>
-<w:styles xmlns:mc="http://schemas.openxmlformats.org/markup-compatibility/2006" xmlns:r="http://schemas.openxmlformats.org/officeDocument/2006/relationships" xmlns:w="http://schemas.openxmlformats.org/wordprocessingml/2006/main" xmlns:w14="http://schemas.microsoft.com/office/word/2010/wordml" xmlns:w15="http://schemas.microsoft.com/office/word/2012/wordml" mc:Ignorable="w14 w15">
+<w:styles xmlns:mc="http://schemas.openxmlformats.org/markup-compatibility/2006" xmlns:r="http://schemas.openxmlformats.org/officeDocument/2006/relationships" xmlns:w="http://schemas.openxmlformats.org/wordprocessingml/2006/main" xmlns:w14="http://schemas.microsoft.com/office/word/2010/wordml" mc:Ignorable="w14">
   <w:docDefaults>
     <w:rPrDefault>
       <w:rPr>
@@ -6559,378 +6734,153 @@
       </w:pPr>
     </w:pPrDefault>
   </w:docDefaults>
-  <w:latentStyles w:defLockedState="0" w:defUIPriority="99" w:defSemiHidden="0" w:defUnhideWhenUsed="0" w:defQFormat="0" w:count="371">
-    <w:lsdException w:name="Normal" w:uiPriority="0" w:qFormat="1"/>
-    <w:lsdException w:name="heading 1" w:uiPriority="9" w:qFormat="1"/>
-    <w:lsdException w:name="heading 2" w:semiHidden="1" w:uiPriority="9" w:unhideWhenUsed="1" w:qFormat="1"/>
-    <w:lsdException w:name="heading 3" w:semiHidden="1" w:uiPriority="9" w:unhideWhenUsed="1" w:qFormat="1"/>
-    <w:lsdException w:name="heading 4" w:semiHidden="1" w:uiPriority="9" w:unhideWhenUsed="1" w:qFormat="1"/>
-    <w:lsdException w:name="heading 5" w:semiHidden="1" w:uiPriority="9" w:unhideWhenUsed="1" w:qFormat="1"/>
-    <w:lsdException w:name="heading 6" w:semiHidden="1" w:uiPriority="9" w:unhideWhenUsed="1" w:qFormat="1"/>
-    <w:lsdException w:name="heading 7" w:semiHidden="1" w:uiPriority="9" w:unhideWhenUsed="1" w:qFormat="1"/>
-    <w:lsdException w:name="heading 8" w:semiHidden="1" w:uiPriority="9" w:unhideWhenUsed="1" w:qFormat="1"/>
-    <w:lsdException w:name="heading 9" w:semiHidden="1" w:uiPriority="9" w:unhideWhenUsed="1" w:qFormat="1"/>
-    <w:lsdException w:name="index 1" w:semiHidden="1" w:unhideWhenUsed="1"/>
-    <w:lsdException w:name="index 2" w:semiHidden="1" w:unhideWhenUsed="1"/>
-    <w:lsdException w:name="index 3" w:semiHidden="1" w:unhideWhenUsed="1"/>
-    <w:lsdException w:name="index 4" w:semiHidden="1" w:unhideWhenUsed="1"/>
-    <w:lsdException w:name="index 5" w:semiHidden="1" w:unhideWhenUsed="1"/>
-    <w:lsdException w:name="index 6" w:semiHidden="1" w:unhideWhenUsed="1"/>
-    <w:lsdException w:name="index 7" w:semiHidden="1" w:unhideWhenUsed="1"/>
-    <w:lsdException w:name="index 8" w:semiHidden="1" w:unhideWhenUsed="1"/>
-    <w:lsdException w:name="index 9" w:semiHidden="1" w:unhideWhenUsed="1"/>
-    <w:lsdException w:name="toc 1" w:semiHidden="1" w:uiPriority="39" w:unhideWhenUsed="1"/>
-    <w:lsdException w:name="toc 2" w:semiHidden="1" w:uiPriority="39" w:unhideWhenUsed="1"/>
-    <w:lsdException w:name="toc 3" w:semiHidden="1" w:uiPriority="39" w:unhideWhenUsed="1"/>
-    <w:lsdException w:name="toc 4" w:semiHidden="1" w:uiPriority="39" w:unhideWhenUsed="1"/>
-    <w:lsdException w:name="toc 5" w:semiHidden="1" w:uiPriority="39" w:unhideWhenUsed="1"/>
-    <w:lsdException w:name="toc 6" w:semiHidden="1" w:uiPriority="39" w:unhideWhenUsed="1"/>
-    <w:lsdException w:name="toc 7" w:semiHidden="1" w:uiPriority="39" w:unhideWhenUsed="1"/>
-    <w:lsdException w:name="toc 8" w:semiHidden="1" w:uiPriority="39" w:unhideWhenUsed="1"/>
-    <w:lsdException w:name="toc 9" w:semiHidden="1" w:uiPriority="39" w:unhideWhenUsed="1"/>
-    <w:lsdException w:name="Normal Indent" w:semiHidden="1" w:unhideWhenUsed="1"/>
-    <w:lsdException w:name="footnote text" w:semiHidden="1" w:unhideWhenUsed="1"/>
-    <w:lsdException w:name="annotation text" w:semiHidden="1" w:unhideWhenUsed="1"/>
-    <w:lsdException w:name="header" w:semiHidden="1" w:unhideWhenUsed="1"/>
-    <w:lsdException w:name="footer" w:semiHidden="1" w:unhideWhenUsed="1"/>
-    <w:lsdException w:name="index heading" w:semiHidden="1" w:unhideWhenUsed="1"/>
-    <w:lsdException w:name="caption" w:semiHidden="1" w:uiPriority="35" w:unhideWhenUsed="1" w:qFormat="1"/>
-    <w:lsdException w:name="table of figures" w:semiHidden="1" w:unhideWhenUsed="1"/>
-    <w:lsdException w:name="envelope address" w:semiHidden="1" w:unhideWhenUsed="1"/>
-    <w:lsdException w:name="envelope return" w:semiHidden="1" w:unhideWhenUsed="1"/>
-    <w:lsdException w:name="footnote reference" w:semiHidden="1" w:unhideWhenUsed="1"/>
-    <w:lsdException w:name="annotation reference" w:semiHidden="1" w:unhideWhenUsed="1"/>
-    <w:lsdException w:name="line number" w:semiHidden="1" w:unhideWhenUsed="1"/>
-    <w:lsdException w:name="page number" w:semiHidden="1" w:unhideWhenUsed="1"/>
-    <w:lsdException w:name="endnote reference" w:semiHidden="1" w:unhideWhenUsed="1"/>
-    <w:lsdException w:name="endnote text" w:semiHidden="1" w:unhideWhenUsed="1"/>
-    <w:lsdException w:name="table of authorities" w:semiHidden="1" w:unhideWhenUsed="1"/>
-    <w:lsdException w:name="macro" w:semiHidden="1" w:unhideWhenUsed="1"/>
-    <w:lsdException w:name="toa heading" w:semiHidden="1" w:unhideWhenUsed="1"/>
-    <w:lsdException w:name="List" w:semiHidden="1" w:unhideWhenUsed="1"/>
-    <w:lsdException w:name="List Bullet" w:semiHidden="1" w:unhideWhenUsed="1"/>
-    <w:lsdException w:name="List Number" w:semiHidden="1" w:unhideWhenUsed="1"/>
-    <w:lsdException w:name="List 2" w:semiHidden="1" w:unhideWhenUsed="1"/>
-    <w:lsdException w:name="List 3" w:semiHidden="1" w:unhideWhenUsed="1"/>
-    <w:lsdException w:name="List 4" w:semiHidden="1" w:unhideWhenUsed="1"/>
-    <w:lsdException w:name="List 5" w:semiHidden="1" w:unhideWhenUsed="1"/>
-    <w:lsdException w:name="List Bullet 2" w:semiHidden="1" w:unhideWhenUsed="1"/>
-    <w:lsdException w:name="List Bullet 3" w:semiHidden="1" w:unhideWhenUsed="1"/>
-    <w:lsdException w:name="List Bullet 4" w:semiHidden="1" w:unhideWhenUsed="1"/>
-    <w:lsdException w:name="List Bullet 5" w:semiHidden="1" w:unhideWhenUsed="1"/>
-    <w:lsdException w:name="List Number 2" w:semiHidden="1" w:unhideWhenUsed="1"/>
-    <w:lsdException w:name="List Number 3" w:semiHidden="1" w:unhideWhenUsed="1"/>
-    <w:lsdException w:name="List Number 4" w:semiHidden="1" w:unhideWhenUsed="1"/>
-    <w:lsdException w:name="List Number 5" w:semiHidden="1" w:unhideWhenUsed="1"/>
-    <w:lsdException w:name="Title" w:uiPriority="10" w:qFormat="1"/>
-    <w:lsdException w:name="Closing" w:semiHidden="1" w:unhideWhenUsed="1"/>
-    <w:lsdException w:name="Signature" w:semiHidden="1" w:unhideWhenUsed="1"/>
-    <w:lsdException w:name="Default Paragraph Font" w:semiHidden="1" w:uiPriority="1" w:unhideWhenUsed="1"/>
-    <w:lsdException w:name="Body Text" w:semiHidden="1" w:unhideWhenUsed="1"/>
-    <w:lsdException w:name="Body Text Indent" w:semiHidden="1" w:unhideWhenUsed="1"/>
-    <w:lsdException w:name="List Continue" w:semiHidden="1" w:unhideWhenUsed="1"/>
-    <w:lsdException w:name="List Continue 2" w:semiHidden="1" w:unhideWhenUsed="1"/>
-    <w:lsdException w:name="List Continue 3" w:semiHidden="1" w:unhideWhenUsed="1"/>
-    <w:lsdException w:name="List Continue 4" w:semiHidden="1" w:unhideWhenUsed="1"/>
-    <w:lsdException w:name="List Continue 5" w:semiHidden="1" w:unhideWhenUsed="1"/>
-    <w:lsdException w:name="Message Header" w:semiHidden="1" w:unhideWhenUsed="1"/>
-    <w:lsdException w:name="Subtitle" w:uiPriority="11" w:qFormat="1"/>
-    <w:lsdException w:name="Salutation" w:semiHidden="1" w:unhideWhenUsed="1"/>
-    <w:lsdException w:name="Date" w:semiHidden="1" w:unhideWhenUsed="1"/>
-    <w:lsdException w:name="Body Text First Indent" w:semiHidden="1" w:unhideWhenUsed="1"/>
-    <w:lsdException w:name="Body Text First Indent 2" w:semiHidden="1" w:unhideWhenUsed="1"/>
-    <w:lsdException w:name="Note Heading" w:semiHidden="1" w:unhideWhenUsed="1"/>
-    <w:lsdException w:name="Body Text 2" w:semiHidden="1" w:unhideWhenUsed="1"/>
-    <w:lsdException w:name="Body Text 3" w:semiHidden="1" w:unhideWhenUsed="1"/>
-    <w:lsdException w:name="Body Text Indent 2" w:semiHidden="1" w:unhideWhenUsed="1"/>
-    <w:lsdException w:name="Body Text Indent 3" w:semiHidden="1" w:unhideWhenUsed="1"/>
-    <w:lsdException w:name="Block Text" w:semiHidden="1" w:unhideWhenUsed="1"/>
-    <w:lsdException w:name="Hyperlink" w:semiHidden="1" w:unhideWhenUsed="1"/>
-    <w:lsdException w:name="FollowedHyperlink" w:semiHidden="1" w:unhideWhenUsed="1"/>
-    <w:lsdException w:name="Strong" w:uiPriority="22" w:qFormat="1"/>
-    <w:lsdException w:name="Emphasis" w:uiPriority="20" w:qFormat="1"/>
-    <w:lsdException w:name="Document Map" w:semiHidden="1" w:unhideWhenUsed="1"/>
-    <w:lsdException w:name="Plain Text" w:semiHidden="1" w:unhideWhenUsed="1"/>
-    <w:lsdException w:name="E-mail Signature" w:semiHidden="1" w:unhideWhenUsed="1"/>
-    <w:lsdException w:name="HTML Top of Form" w:semiHidden="1" w:unhideWhenUsed="1"/>
-    <w:lsdException w:name="HTML Bottom of Form" w:semiHidden="1" w:unhideWhenUsed="1"/>
-    <w:lsdException w:name="Normal (Web)" w:semiHidden="1" w:unhideWhenUsed="1"/>
-    <w:lsdException w:name="HTML Acronym" w:semiHidden="1" w:unhideWhenUsed="1"/>
-    <w:lsdException w:name="HTML Address" w:semiHidden="1" w:unhideWhenUsed="1"/>
-    <w:lsdException w:name="HTML Cite" w:semiHidden="1" w:unhideWhenUsed="1"/>
-    <w:lsdException w:name="HTML Code" w:semiHidden="1" w:unhideWhenUsed="1"/>
-    <w:lsdException w:name="HTML Definition" w:semiHidden="1" w:unhideWhenUsed="1"/>
-    <w:lsdException w:name="HTML Keyboard" w:semiHidden="1" w:unhideWhenUsed="1"/>
-    <w:lsdException w:name="HTML Preformatted" w:semiHidden="1" w:unhideWhenUsed="1"/>
-    <w:lsdException w:name="HTML Sample" w:semiHidden="1" w:unhideWhenUsed="1"/>
-    <w:lsdException w:name="HTML Typewriter" w:semiHidden="1" w:unhideWhenUsed="1"/>
-    <w:lsdException w:name="HTML Variable" w:semiHidden="1" w:unhideWhenUsed="1"/>
-    <w:lsdException w:name="Normal Table" w:semiHidden="1" w:unhideWhenUsed="1"/>
-    <w:lsdException w:name="annotation subject" w:semiHidden="1" w:unhideWhenUsed="1"/>
-    <w:lsdException w:name="No List" w:semiHidden="1" w:unhideWhenUsed="1"/>
-    <w:lsdException w:name="Outline List 1" w:semiHidden="1" w:unhideWhenUsed="1"/>
-    <w:lsdException w:name="Outline List 2" w:semiHidden="1" w:unhideWhenUsed="1"/>
-    <w:lsdException w:name="Outline List 3" w:semiHidden="1" w:unhideWhenUsed="1"/>
-    <w:lsdException w:name="Table Simple 1" w:semiHidden="1" w:unhideWhenUsed="1"/>
-    <w:lsdException w:name="Table Simple 2" w:semiHidden="1" w:unhideWhenUsed="1"/>
-    <w:lsdException w:name="Table Simple 3" w:semiHidden="1" w:unhideWhenUsed="1"/>
-    <w:lsdException w:name="Table Classic 1" w:semiHidden="1" w:unhideWhenUsed="1"/>
-    <w:lsdException w:name="Table Classic 2" w:semiHidden="1" w:unhideWhenUsed="1"/>
-    <w:lsdException w:name="Table Classic 3" w:semiHidden="1" w:unhideWhenUsed="1"/>
-    <w:lsdException w:name="Table Classic 4" w:semiHidden="1" w:unhideWhenUsed="1"/>
-    <w:lsdException w:name="Table Colorful 1" w:semiHidden="1" w:unhideWhenUsed="1"/>
-    <w:lsdException w:name="Table Colorful 2" w:semiHidden="1" w:unhideWhenUsed="1"/>
-    <w:lsdException w:name="Table Colorful 3" w:semiHidden="1" w:unhideWhenUsed="1"/>
-    <w:lsdException w:name="Table Columns 1" w:semiHidden="1" w:unhideWhenUsed="1"/>
-    <w:lsdException w:name="Table Columns 2" w:semiHidden="1" w:unhideWhenUsed="1"/>
-    <w:lsdException w:name="Table Columns 3" w:semiHidden="1" w:unhideWhenUsed="1"/>
-    <w:lsdException w:name="Table Columns 4" w:semiHidden="1" w:unhideWhenUsed="1"/>
-    <w:lsdException w:name="Table Columns 5" w:semiHidden="1" w:unhideWhenUsed="1"/>
-    <w:lsdException w:name="Table Grid 1" w:semiHidden="1" w:unhideWhenUsed="1"/>
-    <w:lsdException w:name="Table Grid 2" w:semiHidden="1" w:unhideWhenUsed="1"/>
-    <w:lsdException w:name="Table Grid 3" w:semiHidden="1" w:unhideWhenUsed="1"/>
-    <w:lsdException w:name="Table Grid 4" w:semiHidden="1" w:unhideWhenUsed="1"/>
-    <w:lsdException w:name="Table Grid 5" w:semiHidden="1" w:unhideWhenUsed="1"/>
-    <w:lsdException w:name="Table Grid 6" w:semiHidden="1" w:unhideWhenUsed="1"/>
-    <w:lsdException w:name="Table Grid 7" w:semiHidden="1" w:unhideWhenUsed="1"/>
-    <w:lsdException w:name="Table Grid 8" w:semiHidden="1" w:unhideWhenUsed="1"/>
-    <w:lsdException w:name="Table List 1" w:semiHidden="1" w:unhideWhenUsed="1"/>
-    <w:lsdException w:name="Table List 2" w:semiHidden="1" w:unhideWhenUsed="1"/>
-    <w:lsdException w:name="Table List 3" w:semiHidden="1" w:unhideWhenUsed="1"/>
-    <w:lsdException w:name="Table List 4" w:semiHidden="1" w:unhideWhenUsed="1"/>
-    <w:lsdException w:name="Table List 5" w:semiHidden="1" w:unhideWhenUsed="1"/>
-    <w:lsdException w:name="Table List 6" w:semiHidden="1" w:unhideWhenUsed="1"/>
-    <w:lsdException w:name="Table List 7" w:semiHidden="1" w:unhideWhenUsed="1"/>
-    <w:lsdException w:name="Table List 8" w:semiHidden="1" w:unhideWhenUsed="1"/>
-    <w:lsdException w:name="Table 3D effects 1" w:semiHidden="1" w:unhideWhenUsed="1"/>
-    <w:lsdException w:name="Table 3D effects 2" w:semiHidden="1" w:unhideWhenUsed="1"/>
-    <w:lsdException w:name="Table 3D effects 3" w:semiHidden="1" w:unhideWhenUsed="1"/>
-    <w:lsdException w:name="Table Contemporary" w:semiHidden="1" w:unhideWhenUsed="1"/>
-    <w:lsdException w:name="Table Elegant" w:semiHidden="1" w:unhideWhenUsed="1"/>
-    <w:lsdException w:name="Table Professional" w:semiHidden="1" w:unhideWhenUsed="1"/>
-    <w:lsdException w:name="Table Subtle 1" w:semiHidden="1" w:unhideWhenUsed="1"/>
-    <w:lsdException w:name="Table Subtle 2" w:semiHidden="1" w:unhideWhenUsed="1"/>
-    <w:lsdException w:name="Table Web 1" w:semiHidden="1" w:unhideWhenUsed="1"/>
-    <w:lsdException w:name="Table Web 2" w:semiHidden="1" w:unhideWhenUsed="1"/>
-    <w:lsdException w:name="Table Web 3" w:semiHidden="1" w:unhideWhenUsed="1"/>
-    <w:lsdException w:name="Balloon Text" w:semiHidden="1" w:unhideWhenUsed="1"/>
-    <w:lsdException w:name="Table Grid" w:uiPriority="59"/>
-    <w:lsdException w:name="Table Theme" w:semiHidden="1" w:unhideWhenUsed="1"/>
-    <w:lsdException w:name="Placeholder Text" w:semiHidden="1"/>
-    <w:lsdException w:name="No Spacing" w:uiPriority="1" w:qFormat="1"/>
-    <w:lsdException w:name="Light Shading" w:uiPriority="60"/>
-    <w:lsdException w:name="Light List" w:uiPriority="61"/>
-    <w:lsdException w:name="Light Grid" w:uiPriority="62"/>
-    <w:lsdException w:name="Medium Shading 1" w:uiPriority="63"/>
-    <w:lsdException w:name="Medium Shading 2" w:uiPriority="64"/>
-    <w:lsdException w:name="Medium List 1" w:uiPriority="65"/>
-    <w:lsdException w:name="Medium List 2" w:uiPriority="66"/>
-    <w:lsdException w:name="Medium Grid 1" w:uiPriority="67"/>
-    <w:lsdException w:name="Medium Grid 2" w:uiPriority="68"/>
-    <w:lsdException w:name="Medium Grid 3" w:uiPriority="69"/>
-    <w:lsdException w:name="Dark List" w:uiPriority="70"/>
-    <w:lsdException w:name="Colorful Shading" w:uiPriority="71"/>
-    <w:lsdException w:name="Colorful List" w:uiPriority="72"/>
-    <w:lsdException w:name="Colorful Grid" w:uiPriority="73"/>
-    <w:lsdException w:name="Light Shading Accent 1" w:uiPriority="60"/>
-    <w:lsdException w:name="Light List Accent 1" w:uiPriority="61"/>
-    <w:lsdException w:name="Light Grid Accent 1" w:uiPriority="62"/>
-    <w:lsdException w:name="Medium Shading 1 Accent 1" w:uiPriority="63"/>
-    <w:lsdException w:name="Medium Shading 2 Accent 1" w:uiPriority="64"/>
-    <w:lsdException w:name="Medium List 1 Accent 1" w:uiPriority="65"/>
-    <w:lsdException w:name="Revision" w:semiHidden="1"/>
-    <w:lsdException w:name="List Paragraph" w:uiPriority="34" w:qFormat="1"/>
-    <w:lsdException w:name="Quote" w:uiPriority="29" w:qFormat="1"/>
-    <w:lsdException w:name="Intense Quote" w:uiPriority="30" w:qFormat="1"/>
-    <w:lsdException w:name="Medium List 2 Accent 1" w:uiPriority="66"/>
-    <w:lsdException w:name="Medium Grid 1 Accent 1" w:uiPriority="67"/>
-    <w:lsdException w:name="Medium Grid 2 Accent 1" w:uiPriority="68"/>
-    <w:lsdException w:name="Medium Grid 3 Accent 1" w:uiPriority="69"/>
-    <w:lsdException w:name="Dark List Accent 1" w:uiPriority="70"/>
-    <w:lsdException w:name="Colorful Shading Accent 1" w:uiPriority="71"/>
-    <w:lsdException w:name="Colorful List Accent 1" w:uiPriority="72"/>
-    <w:lsdException w:name="Colorful Grid Accent 1" w:uiPriority="73"/>
-    <w:lsdException w:name="Light Shading Accent 2" w:uiPriority="60"/>
-    <w:lsdException w:name="Light List Accent 2" w:uiPriority="61"/>
-    <w:lsdException w:name="Light Grid Accent 2" w:uiPriority="62"/>
-    <w:lsdException w:name="Medium Shading 1 Accent 2" w:uiPriority="63"/>
-    <w:lsdException w:name="Medium Shading 2 Accent 2" w:uiPriority="64"/>
-    <w:lsdException w:name="Medium List 1 Accent 2" w:uiPriority="65"/>
-    <w:lsdException w:name="Medium List 2 Accent 2" w:uiPriority="66"/>
-    <w:lsdException w:name="Medium Grid 1 Accent 2" w:uiPriority="67"/>
-    <w:lsdException w:name="Medium Grid 2 Accent 2" w:uiPriority="68"/>
-    <w:lsdException w:name="Medium Grid 3 Accent 2" w:uiPriority="69"/>
-    <w:lsdException w:name="Dark List Accent 2" w:uiPriority="70"/>
-    <w:lsdException w:name="Colorful Shading Accent 2" w:uiPriority="71"/>
-    <w:lsdException w:name="Colorful List Accent 2" w:uiPriority="72"/>
-    <w:lsdException w:name="Colorful Grid Accent 2" w:uiPriority="73"/>
-    <w:lsdException w:name="Light Shading Accent 3" w:uiPriority="60"/>
-    <w:lsdException w:name="Light List Accent 3" w:uiPriority="61"/>
-    <w:lsdException w:name="Light Grid Accent 3" w:uiPriority="62"/>
-    <w:lsdException w:name="Medium Shading 1 Accent 3" w:uiPriority="63"/>
-    <w:lsdException w:name="Medium Shading 2 Accent 3" w:uiPriority="64"/>
-    <w:lsdException w:name="Medium List 1 Accent 3" w:uiPriority="65"/>
-    <w:lsdException w:name="Medium List 2 Accent 3" w:uiPriority="66"/>
-    <w:lsdException w:name="Medium Grid 1 Accent 3" w:uiPriority="67"/>
-    <w:lsdException w:name="Medium Grid 2 Accent 3" w:uiPriority="68"/>
-    <w:lsdException w:name="Medium Grid 3 Accent 3" w:uiPriority="69"/>
-    <w:lsdException w:name="Dark List Accent 3" w:uiPriority="70"/>
-    <w:lsdException w:name="Colorful Shading Accent 3" w:uiPriority="71"/>
-    <w:lsdException w:name="Colorful List Accent 3" w:uiPriority="72"/>
-    <w:lsdException w:name="Colorful Grid Accent 3" w:uiPriority="73"/>
-    <w:lsdException w:name="Light Shading Accent 4" w:uiPriority="60"/>
-    <w:lsdException w:name="Light List Accent 4" w:uiPriority="61"/>
-    <w:lsdException w:name="Light Grid Accent 4" w:uiPriority="62"/>
-    <w:lsdException w:name="Medium Shading 1 Accent 4" w:uiPriority="63"/>
-    <w:lsdException w:name="Medium Shading 2 Accent 4" w:uiPriority="64"/>
-    <w:lsdException w:name="Medium List 1 Accent 4" w:uiPriority="65"/>
-    <w:lsdException w:name="Medium List 2 Accent 4" w:uiPriority="66"/>
-    <w:lsdException w:name="Medium Grid 1 Accent 4" w:uiPriority="67"/>
-    <w:lsdException w:name="Medium Grid 2 Accent 4" w:uiPriority="68"/>
-    <w:lsdException w:name="Medium Grid 3 Accent 4" w:uiPriority="69"/>
-    <w:lsdException w:name="Dark List Accent 4" w:uiPriority="70"/>
-    <w:lsdException w:name="Colorful Shading Accent 4" w:uiPriority="71"/>
-    <w:lsdException w:name="Colorful List Accent 4" w:uiPriority="72"/>
-    <w:lsdException w:name="Colorful Grid Accent 4" w:uiPriority="73"/>
-    <w:lsdException w:name="Light Shading Accent 5" w:uiPriority="60"/>
-    <w:lsdException w:name="Light List Accent 5" w:uiPriority="61"/>
-    <w:lsdException w:name="Light Grid Accent 5" w:uiPriority="62"/>
-    <w:lsdException w:name="Medium Shading 1 Accent 5" w:uiPriority="63"/>
-    <w:lsdException w:name="Medium Shading 2 Accent 5" w:uiPriority="64"/>
-    <w:lsdException w:name="Medium List 1 Accent 5" w:uiPriority="65"/>
-    <w:lsdException w:name="Medium List 2 Accent 5" w:uiPriority="66"/>
-    <w:lsdException w:name="Medium Grid 1 Accent 5" w:uiPriority="67"/>
-    <w:lsdException w:name="Medium Grid 2 Accent 5" w:uiPriority="68"/>
-    <w:lsdException w:name="Medium Grid 3 Accent 5" w:uiPriority="69"/>
-    <w:lsdException w:name="Dark List Accent 5" w:uiPriority="70"/>
-    <w:lsdException w:name="Colorful Shading Accent 5" w:uiPriority="71"/>
-    <w:lsdException w:name="Colorful List Accent 5" w:uiPriority="72"/>
-    <w:lsdException w:name="Colorful Grid Accent 5" w:uiPriority="73"/>
-    <w:lsdException w:name="Light Shading Accent 6" w:uiPriority="60"/>
-    <w:lsdException w:name="Light List Accent 6" w:uiPriority="61"/>
-    <w:lsdException w:name="Light Grid Accent 6" w:uiPriority="62"/>
-    <w:lsdException w:name="Medium Shading 1 Accent 6" w:uiPriority="63"/>
-    <w:lsdException w:name="Medium Shading 2 Accent 6" w:uiPriority="64"/>
-    <w:lsdException w:name="Medium List 1 Accent 6" w:uiPriority="65"/>
-    <w:lsdException w:name="Medium List 2 Accent 6" w:uiPriority="66"/>
-    <w:lsdException w:name="Medium Grid 1 Accent 6" w:uiPriority="67"/>
-    <w:lsdException w:name="Medium Grid 2 Accent 6" w:uiPriority="68"/>
-    <w:lsdException w:name="Medium Grid 3 Accent 6" w:uiPriority="69"/>
-    <w:lsdException w:name="Dark List Accent 6" w:uiPriority="70"/>
-    <w:lsdException w:name="Colorful Shading Accent 6" w:uiPriority="71"/>
-    <w:lsdException w:name="Colorful List Accent 6" w:uiPriority="72"/>
-    <w:lsdException w:name="Colorful Grid Accent 6" w:uiPriority="73"/>
-    <w:lsdException w:name="Subtle Emphasis" w:uiPriority="19" w:qFormat="1"/>
-    <w:lsdException w:name="Intense Emphasis" w:uiPriority="21" w:qFormat="1"/>
-    <w:lsdException w:name="Subtle Reference" w:uiPriority="31" w:qFormat="1"/>
-    <w:lsdException w:name="Intense Reference" w:uiPriority="32" w:qFormat="1"/>
-    <w:lsdException w:name="Book Title" w:uiPriority="33" w:qFormat="1"/>
-    <w:lsdException w:name="Bibliography" w:semiHidden="1" w:uiPriority="37" w:unhideWhenUsed="1"/>
-    <w:lsdException w:name="TOC Heading" w:semiHidden="1" w:uiPriority="39" w:unhideWhenUsed="1" w:qFormat="1"/>
-    <w:lsdException w:name="Plain Table 1" w:uiPriority="41"/>
-    <w:lsdException w:name="Plain Table 2" w:uiPriority="42"/>
-    <w:lsdException w:name="Plain Table 3" w:uiPriority="43"/>
-    <w:lsdException w:name="Plain Table 4" w:uiPriority="44"/>
-    <w:lsdException w:name="Plain Table 5" w:uiPriority="45"/>
-    <w:lsdException w:name="Grid Table Light" w:uiPriority="40"/>
-    <w:lsdException w:name="Grid Table 1 Light" w:uiPriority="46"/>
-    <w:lsdException w:name="Grid Table 2" w:uiPriority="47"/>
-    <w:lsdException w:name="Grid Table 3" w:uiPriority="48"/>
-    <w:lsdException w:name="Grid Table 4" w:uiPriority="49"/>
-    <w:lsdException w:name="Grid Table 5 Dark" w:uiPriority="50"/>
-    <w:lsdException w:name="Grid Table 6 Colorful" w:uiPriority="51"/>
-    <w:lsdException w:name="Grid Table 7 Colorful" w:uiPriority="52"/>
-    <w:lsdException w:name="Grid Table 1 Light Accent 1" w:uiPriority="46"/>
-    <w:lsdException w:name="Grid Table 2 Accent 1" w:uiPriority="47"/>
-    <w:lsdException w:name="Grid Table 3 Accent 1" w:uiPriority="48"/>
-    <w:lsdException w:name="Grid Table 4 Accent 1" w:uiPriority="49"/>
-    <w:lsdException w:name="Grid Table 5 Dark Accent 1" w:uiPriority="50"/>
-    <w:lsdException w:name="Grid Table 6 Colorful Accent 1" w:uiPriority="51"/>
-    <w:lsdException w:name="Grid Table 7 Colorful Accent 1" w:uiPriority="52"/>
-    <w:lsdException w:name="Grid Table 1 Light Accent 2" w:uiPriority="46"/>
-    <w:lsdException w:name="Grid Table 2 Accent 2" w:uiPriority="47"/>
-    <w:lsdException w:name="Grid Table 3 Accent 2" w:uiPriority="48"/>
-    <w:lsdException w:name="Grid Table 4 Accent 2" w:uiPriority="49"/>
-    <w:lsdException w:name="Grid Table 5 Dark Accent 2" w:uiPriority="50"/>
-    <w:lsdException w:name="Grid Table 6 Colorful Accent 2" w:uiPriority="51"/>
-    <w:lsdException w:name="Grid Table 7 Colorful Accent 2" w:uiPriority="52"/>
-    <w:lsdException w:name="Grid Table 1 Light Accent 3" w:uiPriority="46"/>
-    <w:lsdException w:name="Grid Table 2 Accent 3" w:uiPriority="47"/>
-    <w:lsdException w:name="Grid Table 3 Accent 3" w:uiPriority="48"/>
-    <w:lsdException w:name="Grid Table 4 Accent 3" w:uiPriority="49"/>
-    <w:lsdException w:name="Grid Table 5 Dark Accent 3" w:uiPriority="50"/>
-    <w:lsdException w:name="Grid Table 6 Colorful Accent 3" w:uiPriority="51"/>
-    <w:lsdException w:name="Grid Table 7 Colorful Accent 3" w:uiPriority="52"/>
-    <w:lsdException w:name="Grid Table 1 Light Accent 4" w:uiPriority="46"/>
-    <w:lsdException w:name="Grid Table 2 Accent 4" w:uiPriority="47"/>
-    <w:lsdException w:name="Grid Table 3 Accent 4" w:uiPriority="48"/>
-    <w:lsdException w:name="Grid Table 4 Accent 4" w:uiPriority="49"/>
-    <w:lsdException w:name="Grid Table 5 Dark Accent 4" w:uiPriority="50"/>
-    <w:lsdException w:name="Grid Table 6 Colorful Accent 4" w:uiPriority="51"/>
-    <w:lsdException w:name="Grid Table 7 Colorful Accent 4" w:uiPriority="52"/>
-    <w:lsdException w:name="Grid Table 1 Light Accent 5" w:uiPriority="46"/>
-    <w:lsdException w:name="Grid Table 2 Accent 5" w:uiPriority="47"/>
-    <w:lsdException w:name="Grid Table 3 Accent 5" w:uiPriority="48"/>
-    <w:lsdException w:name="Grid Table 4 Accent 5" w:uiPriority="49"/>
-    <w:lsdException w:name="Grid Table 5 Dark Accent 5" w:uiPriority="50"/>
-    <w:lsdException w:name="Grid Table 6 Colorful Accent 5" w:uiPriority="51"/>
-    <w:lsdException w:name="Grid Table 7 Colorful Accent 5" w:uiPriority="52"/>
-    <w:lsdException w:name="Grid Table 1 Light Accent 6" w:uiPriority="46"/>
-    <w:lsdException w:name="Grid Table 2 Accent 6" w:uiPriority="47"/>
-    <w:lsdException w:name="Grid Table 3 Accent 6" w:uiPriority="48"/>
-    <w:lsdException w:name="Grid Table 4 Accent 6" w:uiPriority="49"/>
-    <w:lsdException w:name="Grid Table 5 Dark Accent 6" w:uiPriority="50"/>
-    <w:lsdException w:name="Grid Table 6 Colorful Accent 6" w:uiPriority="51"/>
-    <w:lsdException w:name="Grid Table 7 Colorful Accent 6" w:uiPriority="52"/>
-    <w:lsdException w:name="List Table 1 Light" w:uiPriority="46"/>
-    <w:lsdException w:name="List Table 2" w:uiPriority="47"/>
-    <w:lsdException w:name="List Table 3" w:uiPriority="48"/>
-    <w:lsdException w:name="List Table 4" w:uiPriority="49"/>
-    <w:lsdException w:name="List Table 5 Dark" w:uiPriority="50"/>
-    <w:lsdException w:name="List Table 6 Colorful" w:uiPriority="51"/>
-    <w:lsdException w:name="List Table 7 Colorful" w:uiPriority="52"/>
-    <w:lsdException w:name="List Table 1 Light Accent 1" w:uiPriority="46"/>
-    <w:lsdException w:name="List Table 2 Accent 1" w:uiPriority="47"/>
-    <w:lsdException w:name="List Table 3 Accent 1" w:uiPriority="48"/>
-    <w:lsdException w:name="List Table 4 Accent 1" w:uiPriority="49"/>
-    <w:lsdException w:name="List Table 5 Dark Accent 1" w:uiPriority="50"/>
-    <w:lsdException w:name="List Table 6 Colorful Accent 1" w:uiPriority="51"/>
-    <w:lsdException w:name="List Table 7 Colorful Accent 1" w:uiPriority="52"/>
-    <w:lsdException w:name="List Table 1 Light Accent 2" w:uiPriority="46"/>
-    <w:lsdException w:name="List Table 2 Accent 2" w:uiPriority="47"/>
-    <w:lsdException w:name="List Table 3 Accent 2" w:uiPriority="48"/>
-    <w:lsdException w:name="List Table 4 Accent 2" w:uiPriority="49"/>
-    <w:lsdException w:name="List Table 5 Dark Accent 2" w:uiPriority="50"/>
-    <w:lsdException w:name="List Table 6 Colorful Accent 2" w:uiPriority="51"/>
-    <w:lsdException w:name="List Table 7 Colorful Accent 2" w:uiPriority="52"/>
-    <w:lsdException w:name="List Table 1 Light Accent 3" w:uiPriority="46"/>
-    <w:lsdException w:name="List Table 2 Accent 3" w:uiPriority="47"/>
-    <w:lsdException w:name="List Table 3 Accent 3" w:uiPriority="48"/>
-    <w:lsdException w:name="List Table 4 Accent 3" w:uiPriority="49"/>
-    <w:lsdException w:name="List Table 5 Dark Accent 3" w:uiPriority="50"/>
-    <w:lsdException w:name="List Table 6 Colorful Accent 3" w:uiPriority="51"/>
-    <w:lsdException w:name="List Table 7 Colorful Accent 3" w:uiPriority="52"/>
-    <w:lsdException w:name="List Table 1 Light Accent 4" w:uiPriority="46"/>
-    <w:lsdException w:name="List Table 2 Accent 4" w:uiPriority="47"/>
-    <w:lsdException w:name="List Table 3 Accent 4" w:uiPriority="48"/>
-    <w:lsdException w:name="List Table 4 Accent 4" w:uiPriority="49"/>
-    <w:lsdException w:name="List Table 5 Dark Accent 4" w:uiPriority="50"/>
-    <w:lsdException w:name="List Table 6 Colorful Accent 4" w:uiPriority="51"/>
-    <w:lsdException w:name="List Table 7 Colorful Accent 4" w:uiPriority="52"/>
-    <w:lsdException w:name="List Table 1 Light Accent 5" w:uiPriority="46"/>
-    <w:lsdException w:name="List Table 2 Accent 5" w:uiPriority="47"/>
-    <w:lsdException w:name="List Table 3 Accent 5" w:uiPriority="48"/>
-    <w:lsdException w:name="List Table 4 Accent 5" w:uiPriority="49"/>
-    <w:lsdException w:name="List Table 5 Dark Accent 5" w:uiPriority="50"/>
-    <w:lsdException w:name="List Table 6 Colorful Accent 5" w:uiPriority="51"/>
-    <w:lsdException w:name="List Table 7 Colorful Accent 5" w:uiPriority="52"/>
-    <w:lsdException w:name="List Table 1 Light Accent 6" w:uiPriority="46"/>
-    <w:lsdException w:name="List Table 2 Accent 6" w:uiPriority="47"/>
-    <w:lsdException w:name="List Table 3 Accent 6" w:uiPriority="48"/>
-    <w:lsdException w:name="List Table 4 Accent 6" w:uiPriority="49"/>
-    <w:lsdException w:name="List Table 5 Dark Accent 6" w:uiPriority="50"/>
-    <w:lsdException w:name="List Table 6 Colorful Accent 6" w:uiPriority="51"/>
-    <w:lsdException w:name="List Table 7 Colorful Accent 6" w:uiPriority="52"/>
+  <w:latentStyles w:defLockedState="0" w:defUIPriority="99" w:defSemiHidden="1" w:defUnhideWhenUsed="1" w:defQFormat="0" w:count="276">
+    <w:lsdException w:name="Normal" w:semiHidden="0" w:uiPriority="0" w:unhideWhenUsed="0" w:qFormat="1"/>
+    <w:lsdException w:name="heading 1" w:semiHidden="0" w:uiPriority="9" w:unhideWhenUsed="0" w:qFormat="1"/>
+    <w:lsdException w:name="heading 2" w:uiPriority="9" w:qFormat="1"/>
+    <w:lsdException w:name="heading 3" w:uiPriority="9" w:qFormat="1"/>
+    <w:lsdException w:name="heading 4" w:uiPriority="9" w:qFormat="1"/>
+    <w:lsdException w:name="heading 5" w:uiPriority="9" w:qFormat="1"/>
+    <w:lsdException w:name="heading 6" w:uiPriority="9" w:qFormat="1"/>
+    <w:lsdException w:name="heading 7" w:uiPriority="9" w:qFormat="1"/>
+    <w:lsdException w:name="heading 8" w:uiPriority="9" w:qFormat="1"/>
+    <w:lsdException w:name="heading 9" w:uiPriority="9" w:qFormat="1"/>
+    <w:lsdException w:name="toc 1" w:uiPriority="39"/>
+    <w:lsdException w:name="toc 2" w:uiPriority="39"/>
+    <w:lsdException w:name="toc 3" w:uiPriority="39"/>
+    <w:lsdException w:name="toc 4" w:uiPriority="39"/>
+    <w:lsdException w:name="toc 5" w:uiPriority="39"/>
+    <w:lsdException w:name="toc 6" w:uiPriority="39"/>
+    <w:lsdException w:name="toc 7" w:uiPriority="39"/>
+    <w:lsdException w:name="toc 8" w:uiPriority="39"/>
+    <w:lsdException w:name="toc 9" w:uiPriority="39"/>
+    <w:lsdException w:name="caption" w:uiPriority="35" w:qFormat="1"/>
+    <w:lsdException w:name="Title" w:semiHidden="0" w:uiPriority="10" w:unhideWhenUsed="0" w:qFormat="1"/>
+    <w:lsdException w:name="Default Paragraph Font" w:uiPriority="1"/>
+    <w:lsdException w:name="Subtitle" w:semiHidden="0" w:uiPriority="11" w:unhideWhenUsed="0" w:qFormat="1"/>
+    <w:lsdException w:name="Strong" w:semiHidden="0" w:uiPriority="22" w:unhideWhenUsed="0" w:qFormat="1"/>
+    <w:lsdException w:name="Emphasis" w:semiHidden="0" w:uiPriority="20" w:unhideWhenUsed="0" w:qFormat="1"/>
+    <w:lsdException w:name="Table Grid" w:semiHidden="0" w:uiPriority="59" w:unhideWhenUsed="0"/>
+    <w:lsdException w:name="Note Level 1" w:semiHidden="0" w:unhideWhenUsed="0"/>
+    <w:lsdException w:name="Note Level 2" w:semiHidden="0" w:unhideWhenUsed="0"/>
+    <w:lsdException w:name="Note Level 3" w:semiHidden="0" w:unhideWhenUsed="0"/>
+    <w:lsdException w:name="Note Level 4" w:semiHidden="0" w:unhideWhenUsed="0"/>
+    <w:lsdException w:name="Note Level 5" w:semiHidden="0" w:unhideWhenUsed="0"/>
+    <w:lsdException w:name="Note Level 6" w:semiHidden="0" w:unhideWhenUsed="0"/>
+    <w:lsdException w:name="Note Level 7" w:semiHidden="0" w:unhideWhenUsed="0"/>
+    <w:lsdException w:name="Note Level 8" w:semiHidden="0" w:unhideWhenUsed="0"/>
+    <w:lsdException w:name="Note Level 9" w:semiHidden="0" w:unhideWhenUsed="0"/>
+    <w:lsdException w:name="Placeholder Text" w:unhideWhenUsed="0"/>
+    <w:lsdException w:name="No Spacing" w:semiHidden="0" w:uiPriority="1" w:unhideWhenUsed="0" w:qFormat="1"/>
+    <w:lsdException w:name="Light Shading" w:semiHidden="0" w:uiPriority="60" w:unhideWhenUsed="0"/>
+    <w:lsdException w:name="Light List" w:semiHidden="0" w:uiPriority="61" w:unhideWhenUsed="0"/>
+    <w:lsdException w:name="Light Grid" w:semiHidden="0" w:uiPriority="62" w:unhideWhenUsed="0"/>
+    <w:lsdException w:name="Medium Shading 1" w:semiHidden="0" w:uiPriority="63" w:unhideWhenUsed="0"/>
+    <w:lsdException w:name="Medium Shading 2" w:semiHidden="0" w:uiPriority="64" w:unhideWhenUsed="0"/>
+    <w:lsdException w:name="Medium List 1" w:semiHidden="0" w:uiPriority="65" w:unhideWhenUsed="0"/>
+    <w:lsdException w:name="Medium List 2" w:semiHidden="0" w:uiPriority="66" w:unhideWhenUsed="0"/>
+    <w:lsdException w:name="Medium Grid 1" w:semiHidden="0" w:uiPriority="67" w:unhideWhenUsed="0"/>
+    <w:lsdException w:name="Medium Grid 2" w:semiHidden="0" w:uiPriority="68" w:unhideWhenUsed="0"/>
+    <w:lsdException w:name="Medium Grid 3" w:semiHidden="0" w:uiPriority="69" w:unhideWhenUsed="0"/>
+    <w:lsdException w:name="Dark List" w:semiHidden="0" w:uiPriority="70" w:unhideWhenUsed="0"/>
+    <w:lsdException w:name="Colorful Shading" w:semiHidden="0" w:uiPriority="71" w:unhideWhenUsed="0"/>
+    <w:lsdException w:name="Colorful List" w:semiHidden="0" w:uiPriority="72" w:unhideWhenUsed="0"/>
+    <w:lsdException w:name="Colorful Grid" w:semiHidden="0" w:uiPriority="73" w:unhideWhenUsed="0"/>
+    <w:lsdException w:name="Light Shading Accent 1" w:semiHidden="0" w:uiPriority="60" w:unhideWhenUsed="0"/>
+    <w:lsdException w:name="Light List Accent 1" w:semiHidden="0" w:uiPriority="61" w:unhideWhenUsed="0"/>
+    <w:lsdException w:name="Light Grid Accent 1" w:semiHidden="0" w:uiPriority="62" w:unhideWhenUsed="0"/>
+    <w:lsdException w:name="Medium Shading 1 Accent 1" w:semiHidden="0" w:uiPriority="63" w:unhideWhenUsed="0"/>
+    <w:lsdException w:name="Medium Shading 2 Accent 1" w:semiHidden="0" w:uiPriority="64" w:unhideWhenUsed="0"/>
+    <w:lsdException w:name="Medium List 1 Accent 1" w:semiHidden="0" w:uiPriority="65" w:unhideWhenUsed="0"/>
+    <w:lsdException w:name="Revision" w:unhideWhenUsed="0"/>
+    <w:lsdException w:name="List Paragraph" w:semiHidden="0" w:uiPriority="34" w:unhideWhenUsed="0" w:qFormat="1"/>
+    <w:lsdException w:name="Quote" w:semiHidden="0" w:uiPriority="29" w:unhideWhenUsed="0" w:qFormat="1"/>
+    <w:lsdException w:name="Intense Quote" w:semiHidden="0" w:uiPriority="30" w:unhideWhenUsed="0" w:qFormat="1"/>
+    <w:lsdException w:name="Medium List 2 Accent 1" w:semiHidden="0" w:uiPriority="66" w:unhideWhenUsed="0"/>
+    <w:lsdException w:name="Medium Grid 1 Accent 1" w:semiHidden="0" w:uiPriority="67" w:unhideWhenUsed="0"/>
+    <w:lsdException w:name="Medium Grid 2 Accent 1" w:semiHidden="0" w:uiPriority="68" w:unhideWhenUsed="0"/>
+    <w:lsdException w:name="Medium Grid 3 Accent 1" w:semiHidden="0" w:uiPriority="69" w:unhideWhenUsed="0"/>
+    <w:lsdException w:name="Dark List Accent 1" w:semiHidden="0" w:uiPriority="70" w:unhideWhenUsed="0"/>
+    <w:lsdException w:name="Colorful Shading Accent 1" w:semiHidden="0" w:uiPriority="71" w:unhideWhenUsed="0"/>
+    <w:lsdException w:name="Colorful List Accent 1" w:semiHidden="0" w:uiPriority="72" w:unhideWhenUsed="0"/>
+    <w:lsdException w:name="Colorful Grid Accent 1" w:semiHidden="0" w:uiPriority="73" w:unhideWhenUsed="0"/>
+    <w:lsdException w:name="Light Shading Accent 2" w:semiHidden="0" w:uiPriority="60" w:unhideWhenUsed="0"/>
+    <w:lsdException w:name="Light List Accent 2" w:semiHidden="0" w:uiPriority="61" w:unhideWhenUsed="0"/>
+    <w:lsdException w:name="Light Grid Accent 2" w:semiHidden="0" w:uiPriority="62" w:unhideWhenUsed="0"/>
+    <w:lsdException w:name="Medium Shading 1 Accent 2" w:semiHidden="0" w:uiPriority="63" w:unhideWhenUsed="0"/>
+    <w:lsdException w:name="Medium Shading 2 Accent 2" w:semiHidden="0" w:uiPriority="64" w:unhideWhenUsed="0"/>
+    <w:lsdException w:name="Medium List 1 Accent 2" w:semiHidden="0" w:uiPriority="65" w:unhideWhenUsed="0"/>
+    <w:lsdException w:name="Medium List 2 Accent 2" w:semiHidden="0" w:uiPriority="66" w:unhideWhenUsed="0"/>
+    <w:lsdException w:name="Medium Grid 1 Accent 2" w:semiHidden="0" w:uiPriority="67" w:unhideWhenUsed="0"/>
+    <w:lsdException w:name="Medium Grid 2 Accent 2" w:semiHidden="0" w:uiPriority="68" w:unhideWhenUsed="0"/>
+    <w:lsdException w:name="Medium Grid 3 Accent 2" w:semiHidden="0" w:uiPriority="69" w:unhideWhenUsed="0"/>
+    <w:lsdException w:name="Dark List Accent 2" w:semiHidden="0" w:uiPriority="70" w:unhideWhenUsed="0"/>
+    <w:lsdException w:name="Colorful Shading Accent 2" w:semiHidden="0" w:uiPriority="71" w:unhideWhenUsed="0"/>
+    <w:lsdException w:name="Colorful List Accent 2" w:semiHidden="0" w:uiPriority="72" w:unhideWhenUsed="0"/>
+    <w:lsdException w:name="Colorful Grid Accent 2" w:semiHidden="0" w:uiPriority="73" w:unhideWhenUsed="0"/>
+    <w:lsdException w:name="Light Shading Accent 3" w:semiHidden="0" w:uiPriority="60" w:unhideWhenUsed="0"/>
+    <w:lsdException w:name="Light List Accent 3" w:semiHidden="0" w:uiPriority="61" w:unhideWhenUsed="0"/>
+    <w:lsdException w:name="Light Grid Accent 3" w:semiHidden="0" w:uiPriority="62" w:unhideWhenUsed="0"/>
+    <w:lsdException w:name="Medium Shading 1 Accent 3" w:semiHidden="0" w:uiPriority="63" w:unhideWhenUsed="0"/>
+    <w:lsdException w:name="Medium Shading 2 Accent 3" w:semiHidden="0" w:uiPriority="64" w:unhideWhenUsed="0"/>
+    <w:lsdException w:name="Medium List 1 Accent 3" w:semiHidden="0" w:uiPriority="65" w:unhideWhenUsed="0"/>
+    <w:lsdException w:name="Medium List 2 Accent 3" w:semiHidden="0" w:uiPriority="66" w:unhideWhenUsed="0"/>
+    <w:lsdException w:name="Medium Grid 1 Accent 3" w:semiHidden="0" w:uiPriority="67" w:unhideWhenUsed="0"/>
+    <w:lsdException w:name="Medium Grid 2 Accent 3" w:semiHidden="0" w:uiPriority="68" w:unhideWhenUsed="0"/>
+    <w:lsdException w:name="Medium Grid 3 Accent 3" w:semiHidden="0" w:uiPriority="69" w:unhideWhenUsed="0"/>
+    <w:lsdException w:name="Dark List Accent 3" w:semiHidden="0" w:uiPriority="70" w:unhideWhenUsed="0"/>
+    <w:lsdException w:name="Colorful Shading Accent 3" w:semiHidden="0" w:uiPriority="71" w:unhideWhenUsed="0"/>
+    <w:lsdException w:name="Colorful List Accent 3" w:semiHidden="0" w:uiPriority="72" w:unhideWhenUsed="0"/>
+    <w:lsdException w:name="Colorful Grid Accent 3" w:semiHidden="0" w:uiPriority="73" w:unhideWhenUsed="0"/>
+    <w:lsdException w:name="Light Shading Accent 4" w:semiHidden="0" w:uiPriority="60" w:unhideWhenUsed="0"/>
+    <w:lsdException w:name="Light List Accent 4" w:semiHidden="0" w:uiPriority="61" w:unhideWhenUsed="0"/>
+    <w:lsdException w:name="Light Grid Accent 4" w:semiHidden="0" w:uiPriority="62" w:unhideWhenUsed="0"/>
+    <w:lsdException w:name="Medium Shading 1 Accent 4" w:semiHidden="0" w:uiPriority="63" w:unhideWhenUsed="0"/>
+    <w:lsdException w:name="Medium Shading 2 Accent 4" w:semiHidden="0" w:uiPriority="64" w:unhideWhenUsed="0"/>
+    <w:lsdException w:name="Medium List 1 Accent 4" w:semiHidden="0" w:uiPriority="65" w:unhideWhenUsed="0"/>
+    <w:lsdException w:name="Medium List 2 Accent 4" w:semiHidden="0" w:uiPriority="66" w:unhideWhenUsed="0"/>
+    <w:lsdException w:name="Medium Grid 1 Accent 4" w:semiHidden="0" w:uiPriority="67" w:unhideWhenUsed="0"/>
+    <w:lsdException w:name="Medium Grid 2 Accent 4" w:semiHidden="0" w:uiPriority="68" w:unhideWhenUsed="0"/>
+    <w:lsdException w:name="Medium Grid 3 Accent 4" w:semiHidden="0" w:uiPriority="69" w:unhideWhenUsed="0"/>
+    <w:lsdException w:name="Dark List Accent 4" w:semiHidden="0" w:uiPriority="70" w:unhideWhenUsed="0"/>
+    <w:lsdException w:name="Colorful Shading Accent 4" w:semiHidden="0" w:uiPriority="71" w:unhideWhenUsed="0"/>
+    <w:lsdException w:name="Colorful List Accent 4" w:semiHidden="0" w:uiPriority="72" w:unhideWhenUsed="0"/>
+    <w:lsdException w:name="Colorful Grid Accent 4" w:semiHidden="0" w:uiPriority="73" w:unhideWhenUsed="0"/>
+    <w:lsdException w:name="Light Shading Accent 5" w:semiHidden="0" w:uiPriority="60" w:unhideWhenUsed="0"/>
+    <w:lsdException w:name="Light List Accent 5" w:semiHidden="0" w:uiPriority="61" w:unhideWhenUsed="0"/>
+    <w:lsdException w:name="Light Grid Accent 5" w:semiHidden="0" w:uiPriority="62" w:unhideWhenUsed="0"/>
+    <w:lsdException w:name="Medium Shading 1 Accent 5" w:semiHidden="0" w:uiPriority="63" w:unhideWhenUsed="0"/>
+    <w:lsdException w:name="Medium Shading 2 Accent 5" w:semiHidden="0" w:uiPriority="64" w:unhideWhenUsed="0"/>
+    <w:lsdException w:name="Medium List 1 Accent 5" w:semiHidden="0" w:uiPriority="65" w:unhideWhenUsed="0"/>
+    <w:lsdException w:name="Medium List 2 Accent 5" w:semiHidden="0" w:uiPriority="66" w:unhideWhenUsed="0"/>
+    <w:lsdException w:name="Medium Grid 1 Accent 5" w:semiHidden="0" w:uiPriority="67" w:unhideWhenUsed="0"/>
+    <w:lsdException w:name="Medium Grid 2 Accent 5" w:semiHidden="0" w:uiPriority="68" w:unhideWhenUsed="0"/>
+    <w:lsdException w:name="Medium Grid 3 Accent 5" w:semiHidden="0" w:uiPriority="69" w:unhideWhenUsed="0"/>
+    <w:lsdException w:name="Dark List Accent 5" w:semiHidden="0" w:uiPriority="70" w:unhideWhenUsed="0"/>
+    <w:lsdException w:name="Colorful Shading Accent 5" w:semiHidden="0" w:uiPriority="71" w:unhideWhenUsed="0"/>
+    <w:lsdException w:name="Colorful List Accent 5" w:semiHidden="0" w:uiPriority="72" w:unhideWhenUsed="0"/>
+    <w:lsdException w:name="Colorful Grid Accent 5" w:semiHidden="0" w:uiPriority="73" w:unhideWhenUsed="0"/>
+    <w:lsdException w:name="Light Shading Accent 6" w:semiHidden="0" w:uiPriority="60" w:unhideWhenUsed="0"/>
+    <w:lsdException w:name="Light List Accent 6" w:semiHidden="0" w:uiPriority="61" w:unhideWhenUsed="0"/>
+    <w:lsdException w:name="Light Grid Accent 6" w:semiHidden="0" w:uiPriority="62" w:unhideWhenUsed="0"/>
+    <w:lsdException w:name="Medium Shading 1 Accent 6" w:semiHidden="0" w:uiPriority="63" w:unhideWhenUsed="0"/>
+    <w:lsdException w:name="Medium Shading 2 Accent 6" w:semiHidden="0" w:uiPriority="64" w:unhideWhenUsed="0"/>
+    <w:lsdException w:name="Medium List 1 Accent 6" w:semiHidden="0" w:uiPriority="65" w:unhideWhenUsed="0"/>
+    <w:lsdException w:name="Medium List 2 Accent 6" w:semiHidden="0" w:uiPriority="66" w:unhideWhenUsed="0"/>
+    <w:lsdException w:name="Medium Grid 1 Accent 6" w:semiHidden="0" w:uiPriority="67" w:unhideWhenUsed="0"/>
+    <w:lsdException w:name="Medium Grid 2 Accent 6" w:semiHidden="0" w:uiPriority="68" w:unhideWhenUsed="0"/>
+    <w:lsdException w:name="Medium Grid 3 Accent 6" w:semiHidden="0" w:uiPriority="69" w:unhideWhenUsed="0"/>
+    <w:lsdException w:name="Dark List Accent 6" w:semiHidden="0" w:uiPriority="70" w:unhideWhenUsed="0"/>
+    <w:lsdException w:name="Colorful Shading Accent 6" w:semiHidden="0" w:uiPriority="71" w:unhideWhenUsed="0"/>
+    <w:lsdException w:name="Colorful List Accent 6" w:semiHidden="0" w:uiPriority="72" w:unhideWhenUsed="0"/>
+    <w:lsdException w:name="Colorful Grid Accent 6" w:semiHidden="0" w:uiPriority="73" w:unhideWhenUsed="0"/>
+    <w:lsdException w:name="Subtle Emphasis" w:semiHidden="0" w:uiPriority="19" w:unhideWhenUsed="0" w:qFormat="1"/>
+    <w:lsdException w:name="Intense Emphasis" w:semiHidden="0" w:uiPriority="21" w:unhideWhenUsed="0" w:qFormat="1"/>
+    <w:lsdException w:name="Subtle Reference" w:semiHidden="0" w:uiPriority="31" w:unhideWhenUsed="0" w:qFormat="1"/>
+    <w:lsdException w:name="Intense Reference" w:semiHidden="0" w:uiPriority="32" w:unhideWhenUsed="0" w:qFormat="1"/>
+    <w:lsdException w:name="Book Title" w:semiHidden="0" w:uiPriority="33" w:unhideWhenUsed="0" w:qFormat="1"/>
+    <w:lsdException w:name="Bibliography" w:uiPriority="37"/>
+    <w:lsdException w:name="TOC Heading" w:uiPriority="39" w:qFormat="1"/>
   </w:latentStyles>
   <w:style w:type="paragraph" w:default="1" w:styleId="Normal">
     <w:name w:val="Normal"/>
@@ -7150,6 +7100,416 @@
     <w:rPr>
       <w:rFonts w:eastAsiaTheme="minorEastAsia"/>
       <w:lang w:bidi="en-US"/>
+    </w:rPr>
+  </w:style>
+  <w:style w:type="character" w:styleId="Hyperlink">
+    <w:name w:val="Hyperlink"/>
+    <w:basedOn w:val="DefaultParagraphFont"/>
+    <w:uiPriority w:val="99"/>
+    <w:unhideWhenUsed/>
+    <w:rsid w:val="00945A95"/>
+    <w:rPr>
+      <w:color w:val="0000FF" w:themeColor="hyperlink"/>
+      <w:u w:val="single"/>
+    </w:rPr>
+  </w:style>
+</w:styles>
+</file>
+
+<file path=word/stylesWithEffects.xml><?xml version="1.0" encoding="utf-8"?>
+<w:styles xmlns:wpc="http://schemas.microsoft.com/office/word/2010/wordprocessingCanvas" xmlns:mo="http://schemas.microsoft.com/office/mac/office/2008/main" xmlns:mc="http://schemas.openxmlformats.org/markup-compatibility/2006" xmlns:mv="urn:schemas-microsoft-com:mac:vml" xmlns:o="urn:schemas-microsoft-com:office:office" xmlns:r="http://schemas.openxmlformats.org/officeDocument/2006/relationships" xmlns:m="http://schemas.openxmlformats.org/officeDocument/2006/math" xmlns:v="urn:schemas-microsoft-com:vml" xmlns:wp14="http://schemas.microsoft.com/office/word/2010/wordprocessingDrawing" xmlns:wp="http://schemas.openxmlformats.org/drawingml/2006/wordprocessingDrawing" xmlns:w10="urn:schemas-microsoft-com:office:word" xmlns:w="http://schemas.openxmlformats.org/wordprocessingml/2006/main" xmlns:w14="http://schemas.microsoft.com/office/word/2010/wordml" xmlns:wpg="http://schemas.microsoft.com/office/word/2010/wordprocessingGroup" xmlns:wpi="http://schemas.microsoft.com/office/word/2010/wordprocessingInk" xmlns:wne="http://schemas.microsoft.com/office/word/2006/wordml" xmlns:wps="http://schemas.microsoft.com/office/word/2010/wordprocessingShape" mc:Ignorable="w14 wp14">
+  <w:docDefaults>
+    <w:rPrDefault>
+      <w:rPr>
+        <w:rFonts w:asciiTheme="minorHAnsi" w:eastAsiaTheme="minorHAnsi" w:hAnsiTheme="minorHAnsi" w:cstheme="minorBidi"/>
+        <w:sz w:val="22"/>
+        <w:szCs w:val="22"/>
+        <w:lang w:val="en-US" w:eastAsia="en-US" w:bidi="ar-SA"/>
+      </w:rPr>
+    </w:rPrDefault>
+    <w:pPrDefault>
+      <w:pPr>
+        <w:spacing w:after="200" w:line="276" w:lineRule="auto"/>
+      </w:pPr>
+    </w:pPrDefault>
+  </w:docDefaults>
+  <w:latentStyles w:defLockedState="0" w:defUIPriority="99" w:defSemiHidden="1" w:defUnhideWhenUsed="1" w:defQFormat="0" w:count="276">
+    <w:lsdException w:name="Normal" w:semiHidden="0" w:uiPriority="0" w:unhideWhenUsed="0" w:qFormat="1"/>
+    <w:lsdException w:name="heading 1" w:semiHidden="0" w:uiPriority="9" w:unhideWhenUsed="0" w:qFormat="1"/>
+    <w:lsdException w:name="heading 2" w:uiPriority="9" w:qFormat="1"/>
+    <w:lsdException w:name="heading 3" w:uiPriority="9" w:qFormat="1"/>
+    <w:lsdException w:name="heading 4" w:uiPriority="9" w:qFormat="1"/>
+    <w:lsdException w:name="heading 5" w:uiPriority="9" w:qFormat="1"/>
+    <w:lsdException w:name="heading 6" w:uiPriority="9" w:qFormat="1"/>
+    <w:lsdException w:name="heading 7" w:uiPriority="9" w:qFormat="1"/>
+    <w:lsdException w:name="heading 8" w:uiPriority="9" w:qFormat="1"/>
+    <w:lsdException w:name="heading 9" w:uiPriority="9" w:qFormat="1"/>
+    <w:lsdException w:name="toc 1" w:uiPriority="39"/>
+    <w:lsdException w:name="toc 2" w:uiPriority="39"/>
+    <w:lsdException w:name="toc 3" w:uiPriority="39"/>
+    <w:lsdException w:name="toc 4" w:uiPriority="39"/>
+    <w:lsdException w:name="toc 5" w:uiPriority="39"/>
+    <w:lsdException w:name="toc 6" w:uiPriority="39"/>
+    <w:lsdException w:name="toc 7" w:uiPriority="39"/>
+    <w:lsdException w:name="toc 8" w:uiPriority="39"/>
+    <w:lsdException w:name="toc 9" w:uiPriority="39"/>
+    <w:lsdException w:name="caption" w:uiPriority="35" w:qFormat="1"/>
+    <w:lsdException w:name="Title" w:semiHidden="0" w:uiPriority="10" w:unhideWhenUsed="0" w:qFormat="1"/>
+    <w:lsdException w:name="Default Paragraph Font" w:uiPriority="1"/>
+    <w:lsdException w:name="Subtitle" w:semiHidden="0" w:uiPriority="11" w:unhideWhenUsed="0" w:qFormat="1"/>
+    <w:lsdException w:name="Strong" w:semiHidden="0" w:uiPriority="22" w:unhideWhenUsed="0" w:qFormat="1"/>
+    <w:lsdException w:name="Emphasis" w:semiHidden="0" w:uiPriority="20" w:unhideWhenUsed="0" w:qFormat="1"/>
+    <w:lsdException w:name="Table Grid" w:semiHidden="0" w:uiPriority="59" w:unhideWhenUsed="0"/>
+    <w:lsdException w:name="Note Level 1" w:semiHidden="0" w:unhideWhenUsed="0"/>
+    <w:lsdException w:name="Note Level 2" w:semiHidden="0" w:unhideWhenUsed="0"/>
+    <w:lsdException w:name="Note Level 3" w:semiHidden="0" w:unhideWhenUsed="0"/>
+    <w:lsdException w:name="Note Level 4" w:semiHidden="0" w:unhideWhenUsed="0"/>
+    <w:lsdException w:name="Note Level 5" w:semiHidden="0" w:unhideWhenUsed="0"/>
+    <w:lsdException w:name="Note Level 6" w:semiHidden="0" w:unhideWhenUsed="0"/>
+    <w:lsdException w:name="Note Level 7" w:semiHidden="0" w:unhideWhenUsed="0"/>
+    <w:lsdException w:name="Note Level 8" w:semiHidden="0" w:unhideWhenUsed="0"/>
+    <w:lsdException w:name="Note Level 9" w:semiHidden="0" w:unhideWhenUsed="0"/>
+    <w:lsdException w:name="Placeholder Text" w:unhideWhenUsed="0"/>
+    <w:lsdException w:name="No Spacing" w:semiHidden="0" w:uiPriority="1" w:unhideWhenUsed="0" w:qFormat="1"/>
+    <w:lsdException w:name="Light Shading" w:semiHidden="0" w:uiPriority="60" w:unhideWhenUsed="0"/>
+    <w:lsdException w:name="Light List" w:semiHidden="0" w:uiPriority="61" w:unhideWhenUsed="0"/>
+    <w:lsdException w:name="Light Grid" w:semiHidden="0" w:uiPriority="62" w:unhideWhenUsed="0"/>
+    <w:lsdException w:name="Medium Shading 1" w:semiHidden="0" w:uiPriority="63" w:unhideWhenUsed="0"/>
+    <w:lsdException w:name="Medium Shading 2" w:semiHidden="0" w:uiPriority="64" w:unhideWhenUsed="0"/>
+    <w:lsdException w:name="Medium List 1" w:semiHidden="0" w:uiPriority="65" w:unhideWhenUsed="0"/>
+    <w:lsdException w:name="Medium List 2" w:semiHidden="0" w:uiPriority="66" w:unhideWhenUsed="0"/>
+    <w:lsdException w:name="Medium Grid 1" w:semiHidden="0" w:uiPriority="67" w:unhideWhenUsed="0"/>
+    <w:lsdException w:name="Medium Grid 2" w:semiHidden="0" w:uiPriority="68" w:unhideWhenUsed="0"/>
+    <w:lsdException w:name="Medium Grid 3" w:semiHidden="0" w:uiPriority="69" w:unhideWhenUsed="0"/>
+    <w:lsdException w:name="Dark List" w:semiHidden="0" w:uiPriority="70" w:unhideWhenUsed="0"/>
+    <w:lsdException w:name="Colorful Shading" w:semiHidden="0" w:uiPriority="71" w:unhideWhenUsed="0"/>
+    <w:lsdException w:name="Colorful List" w:semiHidden="0" w:uiPriority="72" w:unhideWhenUsed="0"/>
+    <w:lsdException w:name="Colorful Grid" w:semiHidden="0" w:uiPriority="73" w:unhideWhenUsed="0"/>
+    <w:lsdException w:name="Light Shading Accent 1" w:semiHidden="0" w:uiPriority="60" w:unhideWhenUsed="0"/>
+    <w:lsdException w:name="Light List Accent 1" w:semiHidden="0" w:uiPriority="61" w:unhideWhenUsed="0"/>
+    <w:lsdException w:name="Light Grid Accent 1" w:semiHidden="0" w:uiPriority="62" w:unhideWhenUsed="0"/>
+    <w:lsdException w:name="Medium Shading 1 Accent 1" w:semiHidden="0" w:uiPriority="63" w:unhideWhenUsed="0"/>
+    <w:lsdException w:name="Medium Shading 2 Accent 1" w:semiHidden="0" w:uiPriority="64" w:unhideWhenUsed="0"/>
+    <w:lsdException w:name="Medium List 1 Accent 1" w:semiHidden="0" w:uiPriority="65" w:unhideWhenUsed="0"/>
+    <w:lsdException w:name="Revision" w:unhideWhenUsed="0"/>
+    <w:lsdException w:name="List Paragraph" w:semiHidden="0" w:uiPriority="34" w:unhideWhenUsed="0" w:qFormat="1"/>
+    <w:lsdException w:name="Quote" w:semiHidden="0" w:uiPriority="29" w:unhideWhenUsed="0" w:qFormat="1"/>
+    <w:lsdException w:name="Intense Quote" w:semiHidden="0" w:uiPriority="30" w:unhideWhenUsed="0" w:qFormat="1"/>
+    <w:lsdException w:name="Medium List 2 Accent 1" w:semiHidden="0" w:uiPriority="66" w:unhideWhenUsed="0"/>
+    <w:lsdException w:name="Medium Grid 1 Accent 1" w:semiHidden="0" w:uiPriority="67" w:unhideWhenUsed="0"/>
+    <w:lsdException w:name="Medium Grid 2 Accent 1" w:semiHidden="0" w:uiPriority="68" w:unhideWhenUsed="0"/>
+    <w:lsdException w:name="Medium Grid 3 Accent 1" w:semiHidden="0" w:uiPriority="69" w:unhideWhenUsed="0"/>
+    <w:lsdException w:name="Dark List Accent 1" w:semiHidden="0" w:uiPriority="70" w:unhideWhenUsed="0"/>
+    <w:lsdException w:name="Colorful Shading Accent 1" w:semiHidden="0" w:uiPriority="71" w:unhideWhenUsed="0"/>
+    <w:lsdException w:name="Colorful List Accent 1" w:semiHidden="0" w:uiPriority="72" w:unhideWhenUsed="0"/>
+    <w:lsdException w:name="Colorful Grid Accent 1" w:semiHidden="0" w:uiPriority="73" w:unhideWhenUsed="0"/>
+    <w:lsdException w:name="Light Shading Accent 2" w:semiHidden="0" w:uiPriority="60" w:unhideWhenUsed="0"/>
+    <w:lsdException w:name="Light List Accent 2" w:semiHidden="0" w:uiPriority="61" w:unhideWhenUsed="0"/>
+    <w:lsdException w:name="Light Grid Accent 2" w:semiHidden="0" w:uiPriority="62" w:unhideWhenUsed="0"/>
+    <w:lsdException w:name="Medium Shading 1 Accent 2" w:semiHidden="0" w:uiPriority="63" w:unhideWhenUsed="0"/>
+    <w:lsdException w:name="Medium Shading 2 Accent 2" w:semiHidden="0" w:uiPriority="64" w:unhideWhenUsed="0"/>
+    <w:lsdException w:name="Medium List 1 Accent 2" w:semiHidden="0" w:uiPriority="65" w:unhideWhenUsed="0"/>
+    <w:lsdException w:name="Medium List 2 Accent 2" w:semiHidden="0" w:uiPriority="66" w:unhideWhenUsed="0"/>
+    <w:lsdException w:name="Medium Grid 1 Accent 2" w:semiHidden="0" w:uiPriority="67" w:unhideWhenUsed="0"/>
+    <w:lsdException w:name="Medium Grid 2 Accent 2" w:semiHidden="0" w:uiPriority="68" w:unhideWhenUsed="0"/>
+    <w:lsdException w:name="Medium Grid 3 Accent 2" w:semiHidden="0" w:uiPriority="69" w:unhideWhenUsed="0"/>
+    <w:lsdException w:name="Dark List Accent 2" w:semiHidden="0" w:uiPriority="70" w:unhideWhenUsed="0"/>
+    <w:lsdException w:name="Colorful Shading Accent 2" w:semiHidden="0" w:uiPriority="71" w:unhideWhenUsed="0"/>
+    <w:lsdException w:name="Colorful List Accent 2" w:semiHidden="0" w:uiPriority="72" w:unhideWhenUsed="0"/>
+    <w:lsdException w:name="Colorful Grid Accent 2" w:semiHidden="0" w:uiPriority="73" w:unhideWhenUsed="0"/>
+    <w:lsdException w:name="Light Shading Accent 3" w:semiHidden="0" w:uiPriority="60" w:unhideWhenUsed="0"/>
+    <w:lsdException w:name="Light List Accent 3" w:semiHidden="0" w:uiPriority="61" w:unhideWhenUsed="0"/>
+    <w:lsdException w:name="Light Grid Accent 3" w:semiHidden="0" w:uiPriority="62" w:unhideWhenUsed="0"/>
+    <w:lsdException w:name="Medium Shading 1 Accent 3" w:semiHidden="0" w:uiPriority="63" w:unhideWhenUsed="0"/>
+    <w:lsdException w:name="Medium Shading 2 Accent 3" w:semiHidden="0" w:uiPriority="64" w:unhideWhenUsed="0"/>
+    <w:lsdException w:name="Medium List 1 Accent 3" w:semiHidden="0" w:uiPriority="65" w:unhideWhenUsed="0"/>
+    <w:lsdException w:name="Medium List 2 Accent 3" w:semiHidden="0" w:uiPriority="66" w:unhideWhenUsed="0"/>
+    <w:lsdException w:name="Medium Grid 1 Accent 3" w:semiHidden="0" w:uiPriority="67" w:unhideWhenUsed="0"/>
+    <w:lsdException w:name="Medium Grid 2 Accent 3" w:semiHidden="0" w:uiPriority="68" w:unhideWhenUsed="0"/>
+    <w:lsdException w:name="Medium Grid 3 Accent 3" w:semiHidden="0" w:uiPriority="69" w:unhideWhenUsed="0"/>
+    <w:lsdException w:name="Dark List Accent 3" w:semiHidden="0" w:uiPriority="70" w:unhideWhenUsed="0"/>
+    <w:lsdException w:name="Colorful Shading Accent 3" w:semiHidden="0" w:uiPriority="71" w:unhideWhenUsed="0"/>
+    <w:lsdException w:name="Colorful List Accent 3" w:semiHidden="0" w:uiPriority="72" w:unhideWhenUsed="0"/>
+    <w:lsdException w:name="Colorful Grid Accent 3" w:semiHidden="0" w:uiPriority="73" w:unhideWhenUsed="0"/>
+    <w:lsdException w:name="Light Shading Accent 4" w:semiHidden="0" w:uiPriority="60" w:unhideWhenUsed="0"/>
+    <w:lsdException w:name="Light List Accent 4" w:semiHidden="0" w:uiPriority="61" w:unhideWhenUsed="0"/>
+    <w:lsdException w:name="Light Grid Accent 4" w:semiHidden="0" w:uiPriority="62" w:unhideWhenUsed="0"/>
+    <w:lsdException w:name="Medium Shading 1 Accent 4" w:semiHidden="0" w:uiPriority="63" w:unhideWhenUsed="0"/>
+    <w:lsdException w:name="Medium Shading 2 Accent 4" w:semiHidden="0" w:uiPriority="64" w:unhideWhenUsed="0"/>
+    <w:lsdException w:name="Medium List 1 Accent 4" w:semiHidden="0" w:uiPriority="65" w:unhideWhenUsed="0"/>
+    <w:lsdException w:name="Medium List 2 Accent 4" w:semiHidden="0" w:uiPriority="66" w:unhideWhenUsed="0"/>
+    <w:lsdException w:name="Medium Grid 1 Accent 4" w:semiHidden="0" w:uiPriority="67" w:unhideWhenUsed="0"/>
+    <w:lsdException w:name="Medium Grid 2 Accent 4" w:semiHidden="0" w:uiPriority="68" w:unhideWhenUsed="0"/>
+    <w:lsdException w:name="Medium Grid 3 Accent 4" w:semiHidden="0" w:uiPriority="69" w:unhideWhenUsed="0"/>
+    <w:lsdException w:name="Dark List Accent 4" w:semiHidden="0" w:uiPriority="70" w:unhideWhenUsed="0"/>
+    <w:lsdException w:name="Colorful Shading Accent 4" w:semiHidden="0" w:uiPriority="71" w:unhideWhenUsed="0"/>
+    <w:lsdException w:name="Colorful List Accent 4" w:semiHidden="0" w:uiPriority="72" w:unhideWhenUsed="0"/>
+    <w:lsdException w:name="Colorful Grid Accent 4" w:semiHidden="0" w:uiPriority="73" w:unhideWhenUsed="0"/>
+    <w:lsdException w:name="Light Shading Accent 5" w:semiHidden="0" w:uiPriority="60" w:unhideWhenUsed="0"/>
+    <w:lsdException w:name="Light List Accent 5" w:semiHidden="0" w:uiPriority="61" w:unhideWhenUsed="0"/>
+    <w:lsdException w:name="Light Grid Accent 5" w:semiHidden="0" w:uiPriority="62" w:unhideWhenUsed="0"/>
+    <w:lsdException w:name="Medium Shading 1 Accent 5" w:semiHidden="0" w:uiPriority="63" w:unhideWhenUsed="0"/>
+    <w:lsdException w:name="Medium Shading 2 Accent 5" w:semiHidden="0" w:uiPriority="64" w:unhideWhenUsed="0"/>
+    <w:lsdException w:name="Medium List 1 Accent 5" w:semiHidden="0" w:uiPriority="65" w:unhideWhenUsed="0"/>
+    <w:lsdException w:name="Medium List 2 Accent 5" w:semiHidden="0" w:uiPriority="66" w:unhideWhenUsed="0"/>
+    <w:lsdException w:name="Medium Grid 1 Accent 5" w:semiHidden="0" w:uiPriority="67" w:unhideWhenUsed="0"/>
+    <w:lsdException w:name="Medium Grid 2 Accent 5" w:semiHidden="0" w:uiPriority="68" w:unhideWhenUsed="0"/>
+    <w:lsdException w:name="Medium Grid 3 Accent 5" w:semiHidden="0" w:uiPriority="69" w:unhideWhenUsed="0"/>
+    <w:lsdException w:name="Dark List Accent 5" w:semiHidden="0" w:uiPriority="70" w:unhideWhenUsed="0"/>
+    <w:lsdException w:name="Colorful Shading Accent 5" w:semiHidden="0" w:uiPriority="71" w:unhideWhenUsed="0"/>
+    <w:lsdException w:name="Colorful List Accent 5" w:semiHidden="0" w:uiPriority="72" w:unhideWhenUsed="0"/>
+    <w:lsdException w:name="Colorful Grid Accent 5" w:semiHidden="0" w:uiPriority="73" w:unhideWhenUsed="0"/>
+    <w:lsdException w:name="Light Shading Accent 6" w:semiHidden="0" w:uiPriority="60" w:unhideWhenUsed="0"/>
+    <w:lsdException w:name="Light List Accent 6" w:semiHidden="0" w:uiPriority="61" w:unhideWhenUsed="0"/>
+    <w:lsdException w:name="Light Grid Accent 6" w:semiHidden="0" w:uiPriority="62" w:unhideWhenUsed="0"/>
+    <w:lsdException w:name="Medium Shading 1 Accent 6" w:semiHidden="0" w:uiPriority="63" w:unhideWhenUsed="0"/>
+    <w:lsdException w:name="Medium Shading 2 Accent 6" w:semiHidden="0" w:uiPriority="64" w:unhideWhenUsed="0"/>
+    <w:lsdException w:name="Medium List 1 Accent 6" w:semiHidden="0" w:uiPriority="65" w:unhideWhenUsed="0"/>
+    <w:lsdException w:name="Medium List 2 Accent 6" w:semiHidden="0" w:uiPriority="66" w:unhideWhenUsed="0"/>
+    <w:lsdException w:name="Medium Grid 1 Accent 6" w:semiHidden="0" w:uiPriority="67" w:unhideWhenUsed="0"/>
+    <w:lsdException w:name="Medium Grid 2 Accent 6" w:semiHidden="0" w:uiPriority="68" w:unhideWhenUsed="0"/>
+    <w:lsdException w:name="Medium Grid 3 Accent 6" w:semiHidden="0" w:uiPriority="69" w:unhideWhenUsed="0"/>
+    <w:lsdException w:name="Dark List Accent 6" w:semiHidden="0" w:uiPriority="70" w:unhideWhenUsed="0"/>
+    <w:lsdException w:name="Colorful Shading Accent 6" w:semiHidden="0" w:uiPriority="71" w:unhideWhenUsed="0"/>
+    <w:lsdException w:name="Colorful List Accent 6" w:semiHidden="0" w:uiPriority="72" w:unhideWhenUsed="0"/>
+    <w:lsdException w:name="Colorful Grid Accent 6" w:semiHidden="0" w:uiPriority="73" w:unhideWhenUsed="0"/>
+    <w:lsdException w:name="Subtle Emphasis" w:semiHidden="0" w:uiPriority="19" w:unhideWhenUsed="0" w:qFormat="1"/>
+    <w:lsdException w:name="Intense Emphasis" w:semiHidden="0" w:uiPriority="21" w:unhideWhenUsed="0" w:qFormat="1"/>
+    <w:lsdException w:name="Subtle Reference" w:semiHidden="0" w:uiPriority="31" w:unhideWhenUsed="0" w:qFormat="1"/>
+    <w:lsdException w:name="Intense Reference" w:semiHidden="0" w:uiPriority="32" w:unhideWhenUsed="0" w:qFormat="1"/>
+    <w:lsdException w:name="Book Title" w:semiHidden="0" w:uiPriority="33" w:unhideWhenUsed="0" w:qFormat="1"/>
+    <w:lsdException w:name="Bibliography" w:uiPriority="37"/>
+    <w:lsdException w:name="TOC Heading" w:uiPriority="39" w:qFormat="1"/>
+  </w:latentStyles>
+  <w:style w:type="paragraph" w:default="1" w:styleId="Normal">
+    <w:name w:val="Normal"/>
+    <w:qFormat/>
+    <w:rsid w:val="00247B7A"/>
+    <w:rPr>
+      <w:rFonts w:eastAsiaTheme="minorEastAsia"/>
+      <w:lang w:bidi="en-US"/>
+    </w:rPr>
+  </w:style>
+  <w:style w:type="paragraph" w:styleId="Heading1">
+    <w:name w:val="heading 1"/>
+    <w:basedOn w:val="Normal"/>
+    <w:next w:val="Normal"/>
+    <w:link w:val="Heading1Char"/>
+    <w:uiPriority w:val="9"/>
+    <w:qFormat/>
+    <w:rsid w:val="00247B7A"/>
+    <w:pPr>
+      <w:keepNext/>
+      <w:keepLines/>
+      <w:spacing w:before="480" w:after="0"/>
+      <w:outlineLvl w:val="0"/>
+    </w:pPr>
+    <w:rPr>
+      <w:rFonts w:asciiTheme="majorHAnsi" w:eastAsiaTheme="majorEastAsia" w:hAnsiTheme="majorHAnsi" w:cstheme="majorBidi"/>
+      <w:b/>
+      <w:bCs/>
+      <w:color w:val="365F91" w:themeColor="accent1" w:themeShade="BF"/>
+      <w:sz w:val="28"/>
+      <w:szCs w:val="28"/>
+    </w:rPr>
+  </w:style>
+  <w:style w:type="paragraph" w:styleId="Heading2">
+    <w:name w:val="heading 2"/>
+    <w:aliases w:val="heading 2"/>
+    <w:basedOn w:val="Normal"/>
+    <w:next w:val="Normal"/>
+    <w:link w:val="Heading2Char"/>
+    <w:uiPriority w:val="9"/>
+    <w:unhideWhenUsed/>
+    <w:qFormat/>
+    <w:rsid w:val="00247B7A"/>
+    <w:pPr>
+      <w:keepNext/>
+      <w:keepLines/>
+      <w:spacing w:before="200" w:after="0"/>
+      <w:outlineLvl w:val="1"/>
+    </w:pPr>
+    <w:rPr>
+      <w:rFonts w:asciiTheme="majorHAnsi" w:eastAsiaTheme="majorEastAsia" w:hAnsiTheme="majorHAnsi" w:cstheme="majorBidi"/>
+      <w:b/>
+      <w:bCs/>
+      <w:color w:val="4F81BD" w:themeColor="accent1"/>
+      <w:sz w:val="26"/>
+      <w:szCs w:val="26"/>
+    </w:rPr>
+  </w:style>
+  <w:style w:type="paragraph" w:styleId="Heading4">
+    <w:name w:val="heading 4"/>
+    <w:basedOn w:val="Normal"/>
+    <w:next w:val="Normal"/>
+    <w:link w:val="Heading4Char"/>
+    <w:uiPriority w:val="9"/>
+    <w:unhideWhenUsed/>
+    <w:qFormat/>
+    <w:rsid w:val="00247B7A"/>
+    <w:pPr>
+      <w:keepNext/>
+      <w:keepLines/>
+      <w:spacing w:before="200" w:after="0"/>
+      <w:outlineLvl w:val="3"/>
+    </w:pPr>
+    <w:rPr>
+      <w:rFonts w:asciiTheme="majorHAnsi" w:eastAsiaTheme="majorEastAsia" w:hAnsiTheme="majorHAnsi" w:cstheme="majorBidi"/>
+      <w:b/>
+      <w:bCs/>
+      <w:i/>
+      <w:iCs/>
+      <w:color w:val="4F81BD" w:themeColor="accent1"/>
+    </w:rPr>
+  </w:style>
+  <w:style w:type="character" w:default="1" w:styleId="DefaultParagraphFont">
+    <w:name w:val="Default Paragraph Font"/>
+    <w:uiPriority w:val="1"/>
+    <w:semiHidden/>
+    <w:unhideWhenUsed/>
+  </w:style>
+  <w:style w:type="table" w:default="1" w:styleId="TableNormal">
+    <w:name w:val="Normal Table"/>
+    <w:uiPriority w:val="99"/>
+    <w:semiHidden/>
+    <w:unhideWhenUsed/>
+    <w:tblPr>
+      <w:tblInd w:w="0" w:type="dxa"/>
+      <w:tblCellMar>
+        <w:top w:w="0" w:type="dxa"/>
+        <w:left w:w="108" w:type="dxa"/>
+        <w:bottom w:w="0" w:type="dxa"/>
+        <w:right w:w="108" w:type="dxa"/>
+      </w:tblCellMar>
+    </w:tblPr>
+  </w:style>
+  <w:style w:type="numbering" w:default="1" w:styleId="NoList">
+    <w:name w:val="No List"/>
+    <w:uiPriority w:val="99"/>
+    <w:semiHidden/>
+    <w:unhideWhenUsed/>
+  </w:style>
+  <w:style w:type="character" w:customStyle="1" w:styleId="Heading1Char">
+    <w:name w:val="Heading 1 Char"/>
+    <w:basedOn w:val="DefaultParagraphFont"/>
+    <w:link w:val="Heading1"/>
+    <w:uiPriority w:val="9"/>
+    <w:rsid w:val="00247B7A"/>
+    <w:rPr>
+      <w:rFonts w:asciiTheme="majorHAnsi" w:eastAsiaTheme="majorEastAsia" w:hAnsiTheme="majorHAnsi" w:cstheme="majorBidi"/>
+      <w:b/>
+      <w:bCs/>
+      <w:color w:val="365F91" w:themeColor="accent1" w:themeShade="BF"/>
+      <w:sz w:val="28"/>
+      <w:szCs w:val="28"/>
+      <w:lang w:bidi="en-US"/>
+    </w:rPr>
+  </w:style>
+  <w:style w:type="character" w:customStyle="1" w:styleId="Heading2Char">
+    <w:name w:val="Heading 2 Char"/>
+    <w:aliases w:val="heading 2 Char"/>
+    <w:basedOn w:val="DefaultParagraphFont"/>
+    <w:link w:val="Heading2"/>
+    <w:uiPriority w:val="9"/>
+    <w:rsid w:val="00247B7A"/>
+    <w:rPr>
+      <w:rFonts w:asciiTheme="majorHAnsi" w:eastAsiaTheme="majorEastAsia" w:hAnsiTheme="majorHAnsi" w:cstheme="majorBidi"/>
+      <w:b/>
+      <w:bCs/>
+      <w:color w:val="4F81BD" w:themeColor="accent1"/>
+      <w:sz w:val="26"/>
+      <w:szCs w:val="26"/>
+      <w:lang w:bidi="en-US"/>
+    </w:rPr>
+  </w:style>
+  <w:style w:type="character" w:customStyle="1" w:styleId="Heading4Char">
+    <w:name w:val="Heading 4 Char"/>
+    <w:basedOn w:val="DefaultParagraphFont"/>
+    <w:link w:val="Heading4"/>
+    <w:uiPriority w:val="9"/>
+    <w:rsid w:val="00247B7A"/>
+    <w:rPr>
+      <w:rFonts w:asciiTheme="majorHAnsi" w:eastAsiaTheme="majorEastAsia" w:hAnsiTheme="majorHAnsi" w:cstheme="majorBidi"/>
+      <w:b/>
+      <w:bCs/>
+      <w:i/>
+      <w:iCs/>
+      <w:color w:val="4F81BD" w:themeColor="accent1"/>
+      <w:lang w:bidi="en-US"/>
+    </w:rPr>
+  </w:style>
+  <w:style w:type="paragraph" w:styleId="ListParagraph">
+    <w:name w:val="List Paragraph"/>
+    <w:basedOn w:val="Normal"/>
+    <w:uiPriority w:val="34"/>
+    <w:qFormat/>
+    <w:rsid w:val="00247B7A"/>
+    <w:pPr>
+      <w:ind w:left="720"/>
+      <w:contextualSpacing/>
+    </w:pPr>
+  </w:style>
+  <w:style w:type="paragraph" w:styleId="Header">
+    <w:name w:val="header"/>
+    <w:basedOn w:val="Normal"/>
+    <w:link w:val="HeaderChar"/>
+    <w:uiPriority w:val="99"/>
+    <w:unhideWhenUsed/>
+    <w:rsid w:val="00CE6282"/>
+    <w:pPr>
+      <w:tabs>
+        <w:tab w:val="center" w:pos="4680"/>
+        <w:tab w:val="right" w:pos="9360"/>
+      </w:tabs>
+      <w:spacing w:after="0" w:line="240" w:lineRule="auto"/>
+    </w:pPr>
+  </w:style>
+  <w:style w:type="character" w:customStyle="1" w:styleId="HeaderChar">
+    <w:name w:val="Header Char"/>
+    <w:basedOn w:val="DefaultParagraphFont"/>
+    <w:link w:val="Header"/>
+    <w:uiPriority w:val="99"/>
+    <w:rsid w:val="00CE6282"/>
+    <w:rPr>
+      <w:rFonts w:eastAsiaTheme="minorEastAsia"/>
+      <w:lang w:bidi="en-US"/>
+    </w:rPr>
+  </w:style>
+  <w:style w:type="paragraph" w:styleId="Footer">
+    <w:name w:val="footer"/>
+    <w:basedOn w:val="Normal"/>
+    <w:link w:val="FooterChar"/>
+    <w:uiPriority w:val="99"/>
+    <w:unhideWhenUsed/>
+    <w:rsid w:val="00CE6282"/>
+    <w:pPr>
+      <w:tabs>
+        <w:tab w:val="center" w:pos="4680"/>
+        <w:tab w:val="right" w:pos="9360"/>
+      </w:tabs>
+      <w:spacing w:after="0" w:line="240" w:lineRule="auto"/>
+    </w:pPr>
+  </w:style>
+  <w:style w:type="character" w:customStyle="1" w:styleId="FooterChar">
+    <w:name w:val="Footer Char"/>
+    <w:basedOn w:val="DefaultParagraphFont"/>
+    <w:link w:val="Footer"/>
+    <w:uiPriority w:val="99"/>
+    <w:rsid w:val="00CE6282"/>
+    <w:rPr>
+      <w:rFonts w:eastAsiaTheme="minorEastAsia"/>
+      <w:lang w:bidi="en-US"/>
+    </w:rPr>
+  </w:style>
+  <w:style w:type="character" w:styleId="Hyperlink">
+    <w:name w:val="Hyperlink"/>
+    <w:basedOn w:val="DefaultParagraphFont"/>
+    <w:uiPriority w:val="99"/>
+    <w:unhideWhenUsed/>
+    <w:rsid w:val="00945A95"/>
+    <w:rPr>
+      <w:color w:val="0000FF" w:themeColor="hyperlink"/>
+      <w:u w:val="single"/>
     </w:rPr>
   </w:style>
 </w:styles>
@@ -7439,10 +7799,6 @@
 </file>
 
 <file path=customXml/item1.xml><?xml version="1.0" encoding="utf-8"?>
-<b:Sources xmlns:b="http://schemas.openxmlformats.org/officeDocument/2006/bibliography" xmlns="http://schemas.openxmlformats.org/officeDocument/2006/bibliography" SelectedStyle="\APASixthEditionOfficeOnline.xsl" StyleName="APA" Version="6"/>
-</file>
-
-<file path=customXml/item2.xml><?xml version="1.0" encoding="utf-8"?>
 <?mso-contentType ?>
 <FormTemplates xmlns="http://schemas.microsoft.com/sharepoint/v3/contenttype/forms">
   <Display>DocumentLibraryForm</Display>
@@ -7451,7 +7807,7 @@
 </FormTemplates>
 </file>
 
-<file path=customXml/item3.xml><?xml version="1.0" encoding="utf-8"?>
+<file path=customXml/item2.xml><?xml version="1.0" encoding="utf-8"?>
 <p:properties xmlns:p="http://schemas.microsoft.com/office/2006/metadata/properties" xmlns:xsi="http://www.w3.org/2001/XMLSchema-instance" xmlns:pc="http://schemas.microsoft.com/office/infopath/2007/PartnerControls">
   <documentManagement>
     <Volgorde_x0020_Documenten xmlns="9ab5e87a-ed8e-45a5-9793-059f67398425">9999</Volgorde_x0020_Documenten>
@@ -7461,7 +7817,7 @@
 </p:properties>
 </file>
 
-<file path=customXml/item4.xml><?xml version="1.0" encoding="utf-8"?>
+<file path=customXml/item3.xml><?xml version="1.0" encoding="utf-8"?>
 <ct:contentTypeSchema xmlns:ct="http://schemas.microsoft.com/office/2006/metadata/contentType" xmlns:ma="http://schemas.microsoft.com/office/2006/metadata/properties/metaAttributes" ct:_="" ma:_="" ma:contentTypeName="Document" ma:contentTypeID="0x010100CF6A123F2EA08A4689FB755E24CCA508" ma:contentTypeVersion="" ma:contentTypeDescription="Een nieuw document maken." ma:contentTypeScope="" ma:versionID="c708888c9e91d892cee57178770b6705">
   <xsd:schema xmlns:xsd="http://www.w3.org/2001/XMLSchema" xmlns:xs="http://www.w3.org/2001/XMLSchema" xmlns:p="http://schemas.microsoft.com/office/2006/metadata/properties" xmlns:ns2="9ab5e87a-ed8e-45a5-9793-059f67398425" targetNamespace="http://schemas.microsoft.com/office/2006/metadata/properties" ma:root="true" ma:fieldsID="e36a552b910c1cdf142adc90bba5ebe9" ns2:_="">
     <xsd:import namespace="9ab5e87a-ed8e-45a5-9793-059f67398425"/>
@@ -7622,18 +7978,50 @@
 </ct:contentTypeSchema>
 </file>
 
+<file path=customXml/item4.xml><?xml version="1.0" encoding="utf-8"?>
+<b:Sources xmlns:b="http://schemas.openxmlformats.org/officeDocument/2006/bibliography" xmlns="http://schemas.openxmlformats.org/officeDocument/2006/bibliography" SelectedStyle="\APASixthEditionOfficeOnline.xsl" StyleName="APA" Version="6"/>
+</file>
+
 <file path=customXml/itemProps1.xml><?xml version="1.0" encoding="utf-8"?>
-<ds:datastoreItem xmlns:ds="http://schemas.openxmlformats.org/officeDocument/2006/customXml" ds:itemID="{B3587415-95F4-4E18-A898-60910199DD6B}"/>
+<ds:datastoreItem xmlns:ds="http://schemas.openxmlformats.org/officeDocument/2006/customXml" ds:itemID="{3BE31371-DD9A-4A7B-8FEE-91C3919E3D21}">
+  <ds:schemaRefs>
+    <ds:schemaRef ds:uri="http://schemas.microsoft.com/sharepoint/v3/contenttype/forms"/>
+  </ds:schemaRefs>
+</ds:datastoreItem>
 </file>
 
 <file path=customXml/itemProps2.xml><?xml version="1.0" encoding="utf-8"?>
-<ds:datastoreItem xmlns:ds="http://schemas.openxmlformats.org/officeDocument/2006/customXml" ds:itemID="{3BE31371-DD9A-4A7B-8FEE-91C3919E3D21}"/>
+<ds:datastoreItem xmlns:ds="http://schemas.openxmlformats.org/officeDocument/2006/customXml" ds:itemID="{54CB3BC3-DA53-40B1-8F8B-AA7125964664}">
+  <ds:schemaRefs>
+    <ds:schemaRef ds:uri="http://schemas.microsoft.com/office/2006/metadata/properties"/>
+    <ds:schemaRef ds:uri="http://schemas.microsoft.com/office/infopath/2007/PartnerControls"/>
+    <ds:schemaRef ds:uri="9ab5e87a-ed8e-45a5-9793-059f67398425"/>
+  </ds:schemaRefs>
+</ds:datastoreItem>
 </file>
 
 <file path=customXml/itemProps3.xml><?xml version="1.0" encoding="utf-8"?>
-<ds:datastoreItem xmlns:ds="http://schemas.openxmlformats.org/officeDocument/2006/customXml" ds:itemID="{54CB3BC3-DA53-40B1-8F8B-AA7125964664}"/>
+<ds:datastoreItem xmlns:ds="http://schemas.openxmlformats.org/officeDocument/2006/customXml" ds:itemID="{89579E3E-8B2E-428D-B42C-EF746A2FB369}">
+  <ds:schemaRefs>
+    <ds:schemaRef ds:uri="http://schemas.microsoft.com/office/2006/metadata/contentType"/>
+    <ds:schemaRef ds:uri="http://schemas.microsoft.com/office/2006/metadata/properties/metaAttributes"/>
+    <ds:schemaRef ds:uri="http://www.w3.org/2001/XMLSchema"/>
+    <ds:schemaRef ds:uri="http://schemas.microsoft.com/office/2006/metadata/properties"/>
+    <ds:schemaRef ds:uri="9ab5e87a-ed8e-45a5-9793-059f67398425"/>
+    <ds:schemaRef ds:uri="http://schemas.microsoft.com/office/2006/documentManagement/types"/>
+    <ds:schemaRef ds:uri="http://schemas.microsoft.com/office/infopath/2007/PartnerControls"/>
+    <ds:schemaRef ds:uri="http://schemas.openxmlformats.org/package/2006/metadata/core-properties"/>
+    <ds:schemaRef ds:uri="http://purl.org/dc/elements/1.1/"/>
+    <ds:schemaRef ds:uri="http://purl.org/dc/terms/"/>
+    <ds:schemaRef ds:uri="http://schemas.microsoft.com/internal/obd"/>
+  </ds:schemaRefs>
+</ds:datastoreItem>
 </file>
 
 <file path=customXml/itemProps4.xml><?xml version="1.0" encoding="utf-8"?>
-<ds:datastoreItem xmlns:ds="http://schemas.openxmlformats.org/officeDocument/2006/customXml" ds:itemID="{89579E3E-8B2E-428D-B42C-EF746A2FB369}"/>
+<ds:datastoreItem xmlns:ds="http://schemas.openxmlformats.org/officeDocument/2006/customXml" ds:itemID="{C38C55F9-FDC9-C04B-A0D3-0DC899F8282B}">
+  <ds:schemaRefs>
+    <ds:schemaRef ds:uri="http://schemas.openxmlformats.org/officeDocument/2006/bibliography"/>
+  </ds:schemaRefs>
+</ds:datastoreItem>
 </file>
</xml_diff>

<commit_message>
Installatie van de nodige library voor het programmeren van de pi in c en een geüpdate versie van het teamcontract
</commit_message>
<xml_diff>
--- a/Bijlage 1 teamcontract.docx
+++ b/Bijlage 1 teamcontract.docx
@@ -130,6 +130,14 @@
         </w:rPr>
         <w:t xml:space="preserve">naam: </w:t>
       </w:r>
+      <w:r>
+        <w:rPr>
+          <w:rFonts w:ascii="Calibri" w:eastAsia="Times New Roman" w:hAnsi="Calibri" w:cs="Times New Roman"/>
+          <w:b/>
+          <w:lang w:val="nl-NL"/>
+        </w:rPr>
+        <w:t>Nummer: &lt;insert smart number here&gt; Naam: MLTJ</w:t>
+      </w:r>
     </w:p>
     <w:p>
       <w:pPr>
@@ -154,6 +162,14 @@
         </w:rPr>
         <w:t>:</w:t>
       </w:r>
+      <w:r>
+        <w:rPr>
+          <w:rFonts w:ascii="Calibri" w:eastAsia="Times New Roman" w:hAnsi="Calibri" w:cs="Times New Roman"/>
+          <w:b/>
+          <w:lang w:val="nl-NL"/>
+        </w:rPr>
+        <w:t xml:space="preserve"> Tim IJntema</w:t>
+      </w:r>
     </w:p>
     <w:p>
       <w:pPr>
@@ -168,6 +184,14 @@
           <w:lang w:val="nl-NL"/>
         </w:rPr>
         <w:t>Project:</w:t>
+      </w:r>
+      <w:r>
+        <w:rPr>
+          <w:rFonts w:ascii="Calibri" w:eastAsia="Times New Roman" w:hAnsi="Calibri" w:cs="Times New Roman"/>
+          <w:b/>
+          <w:lang w:val="nl-NL"/>
+        </w:rPr>
+        <w:t xml:space="preserve"> Bouw en programmeer een lego auto</w:t>
       </w:r>
     </w:p>
     <w:p>
@@ -329,7 +353,23 @@
           <w:color w:val="000000" w:themeColor="text1"/>
           <w:lang w:val="nl-NL"/>
         </w:rPr>
-        <w:t>Teamlid 1 (naam)</w:t>
+        <w:t>Teamlid 1 (</w:t>
+      </w:r>
+      <w:r>
+        <w:rPr>
+          <w:rFonts w:ascii="Calibri" w:eastAsia="Times New Roman" w:hAnsi="Calibri" w:cs="Arial"/>
+          <w:color w:val="000000" w:themeColor="text1"/>
+          <w:lang w:val="nl-NL"/>
+        </w:rPr>
+        <w:t>Tim IJntema</w:t>
+      </w:r>
+      <w:r>
+        <w:rPr>
+          <w:rFonts w:ascii="Calibri" w:eastAsia="Times New Roman" w:hAnsi="Calibri" w:cs="Arial"/>
+          <w:color w:val="000000" w:themeColor="text1"/>
+          <w:lang w:val="nl-NL"/>
+        </w:rPr>
+        <w:t>)</w:t>
       </w:r>
     </w:p>
     <w:p>
@@ -365,7 +405,14 @@
           <w:rFonts w:ascii="Calibri" w:eastAsia="Times New Roman" w:hAnsi="Calibri" w:cs="Arial"/>
           <w:lang w:val="nl-NL"/>
         </w:rPr>
-        <w:t>Ik verwacht ….</w:t>
+        <w:t xml:space="preserve">Ik verwacht </w:t>
+      </w:r>
+      <w:r>
+        <w:rPr>
+          <w:rFonts w:ascii="Calibri" w:eastAsia="Times New Roman" w:hAnsi="Calibri" w:cs="Arial"/>
+          <w:lang w:val="nl-NL"/>
+        </w:rPr>
+        <w:t>een grotendeels autonome auto die indien nodig beïnvloed kan worden door een groepslid.</w:t>
       </w:r>
     </w:p>
     <w:p>
@@ -412,7 +459,7 @@
           <w:rFonts w:ascii="Calibri" w:eastAsia="Times New Roman" w:hAnsi="Calibri" w:cs="Arial"/>
           <w:lang w:val="nl-NL"/>
         </w:rPr>
-        <w:t>Ik verwacht ….</w:t>
+        <w:t>Ik verwacht een redelijke samenwerking, maar wel met de gebruikelijke problemen zoals een keer iets doen wat iemand anders al heeft gedaan door af en toe slechte communicatie.</w:t>
       </w:r>
     </w:p>
     <w:p>
@@ -474,7 +521,7 @@
           <w:rFonts w:ascii="Calibri" w:eastAsia="Times New Roman" w:hAnsi="Calibri" w:cs="Arial"/>
           <w:lang w:val="nl-NL"/>
         </w:rPr>
-        <w:t>Ik verwacht ….</w:t>
+        <w:t>Ik verwacht dat ik heel veel sturing moet gaan doen. Daarbij verwacht ik iedereen taken te moeten toewijzen om, wat ik bij het vorige punt noemde, zo min mogelijk te laten gebeuren.</w:t>
       </w:r>
     </w:p>
     <w:p>
@@ -510,25 +557,7 @@
           <w:b/>
           <w:lang w:val="nl-NL"/>
         </w:rPr>
-        <w:t xml:space="preserve"> Hoe zorg je ervoor dat </w:t>
-      </w:r>
-      <w:proofErr w:type="spellStart"/>
-      <w:r>
-        <w:rPr>
-          <w:rFonts w:cs="Arial"/>
-          <w:b/>
-          <w:lang w:val="nl-NL"/>
-        </w:rPr>
-        <w:t>dat</w:t>
-      </w:r>
-      <w:proofErr w:type="spellEnd"/>
-      <w:r>
-        <w:rPr>
-          <w:rFonts w:cs="Arial"/>
-          <w:b/>
-          <w:lang w:val="nl-NL"/>
-        </w:rPr>
-        <w:t xml:space="preserve"> eerlijk gebeurt?</w:t>
+        <w:t xml:space="preserve"> Hoe zorg je ervoor dat dat eerlijk gebeurt?</w:t>
       </w:r>
     </w:p>
     <w:p>
@@ -545,7 +574,21 @@
           <w:rFonts w:ascii="Calibri" w:eastAsia="Times New Roman" w:hAnsi="Calibri" w:cs="Arial"/>
           <w:lang w:val="nl-NL"/>
         </w:rPr>
-        <w:t>….</w:t>
+        <w:t>Ik ga proberen uit te vinden wat iedereen in mijn groepje kan en hoe makkelijk het gaat. Aan de hand daarvan probeer ik groepsleden die sneller en meer foutloos kunnen programmeren net iets meer werk te geven dan de groepsleden die er meer moeite mee hebben</w:t>
+      </w:r>
+      <w:r>
+        <w:rPr>
+          <w:rFonts w:ascii="Calibri" w:eastAsia="Times New Roman" w:hAnsi="Calibri" w:cs="Arial"/>
+          <w:lang w:val="nl-NL"/>
+        </w:rPr>
+        <w:t>,</w:t>
+      </w:r>
+      <w:r>
+        <w:rPr>
+          <w:rFonts w:ascii="Calibri" w:eastAsia="Times New Roman" w:hAnsi="Calibri" w:cs="Arial"/>
+          <w:lang w:val="nl-NL"/>
+        </w:rPr>
+        <w:t xml:space="preserve"> zodat we uiteindelijk allemaal een vergelijkbare tijd bezig zijn aan het project.</w:t>
       </w:r>
     </w:p>
     <w:p>
@@ -591,7 +634,15 @@
           <w:rFonts w:ascii="Calibri" w:eastAsia="Times New Roman" w:hAnsi="Calibri" w:cs="Arial"/>
           <w:lang w:val="nl-NL"/>
         </w:rPr>
-        <w:t>….</w:t>
+        <w:t xml:space="preserve">Nee dit is niet nodig zo lang de groepsleden maar aanwezig zijn terwijl we bestpreken wie wat gaat doen. Dat is het belangrijkste moment aangezien de leden anders niet weten van wat ze moeten doen </w:t>
+      </w:r>
+      <w:r>
+        <w:rPr>
+          <w:rFonts w:ascii="Calibri" w:eastAsia="Times New Roman" w:hAnsi="Calibri" w:cs="Arial"/>
+          <w:lang w:val="nl-NL"/>
+        </w:rPr>
+        <w:lastRenderedPageBreak/>
+        <w:t>en wat de anderen doen. Weten wat de andere groepsleden doen is erg handig als je een vraag hebt over een ander deel van de code.</w:t>
       </w:r>
     </w:p>
     <w:p>
@@ -637,7 +688,7 @@
           <w:rFonts w:ascii="Calibri" w:eastAsia="Times New Roman" w:hAnsi="Calibri" w:cs="Arial"/>
           <w:lang w:val="nl-NL"/>
         </w:rPr>
-        <w:t>….</w:t>
+        <w:t>Zeker weten ook gezellig anders is het voor leden zich minder makkelijk om vragen aan elkaar te stellen.</w:t>
       </w:r>
     </w:p>
     <w:p>
@@ -693,7 +744,7 @@
           <w:rFonts w:ascii="Calibri" w:eastAsia="Times New Roman" w:hAnsi="Calibri" w:cs="Arial"/>
           <w:lang w:val="nl-NL"/>
         </w:rPr>
-        <w:t>….</w:t>
+        <w:t xml:space="preserve">Ik ga voor een 7.0. Dit doe ik omdat het een niet te hoog doel is en daardoor dus haalbaar, maar het is ook niet te laag zodat de inzet wel voldoende is. </w:t>
       </w:r>
     </w:p>
     <w:p>
@@ -715,7 +766,6 @@
           <w:color w:val="000000" w:themeColor="text1"/>
           <w:lang w:val="nl-NL"/>
         </w:rPr>
-        <w:lastRenderedPageBreak/>
         <w:t>Teamlid 2</w:t>
       </w:r>
       <w:r>
@@ -1102,12 +1152,12 @@
         <w:tblLook w:val="0000" w:firstRow="0" w:lastRow="0" w:firstColumn="0" w:lastColumn="0" w:noHBand="0" w:noVBand="0"/>
       </w:tblPr>
       <w:tblGrid>
-        <w:gridCol w:w="1067"/>
-        <w:gridCol w:w="1692"/>
-        <w:gridCol w:w="1808"/>
-        <w:gridCol w:w="2683"/>
-        <w:gridCol w:w="1308"/>
-        <w:gridCol w:w="1018"/>
+        <w:gridCol w:w="964"/>
+        <w:gridCol w:w="1631"/>
+        <w:gridCol w:w="1682"/>
+        <w:gridCol w:w="3103"/>
+        <w:gridCol w:w="1253"/>
+        <w:gridCol w:w="943"/>
       </w:tblGrid>
       <w:tr>
         <w:tc>
@@ -1267,7 +1317,6 @@
                 <w:lang w:val="nl-NL"/>
               </w:rPr>
             </w:pPr>
-            <w:proofErr w:type="spellStart"/>
             <w:r>
               <w:rPr>
                 <w:rFonts w:ascii="Calibri" w:eastAsia="Times New Roman" w:hAnsi="Calibri" w:cs="Times New Roman"/>
@@ -1275,7 +1324,6 @@
               </w:rPr>
               <w:t>Jip</w:t>
             </w:r>
-            <w:proofErr w:type="spellEnd"/>
           </w:p>
         </w:tc>
         <w:tc>
@@ -1402,6 +1450,7 @@
                 <w:rFonts w:ascii="Calibri" w:eastAsia="Times New Roman" w:hAnsi="Calibri" w:cs="Times New Roman"/>
                 <w:lang w:val="nl-NL"/>
               </w:rPr>
+              <w:lastRenderedPageBreak/>
               <w:t>Leo</w:t>
             </w:r>
           </w:p>
@@ -1457,7 +1506,6 @@
                 <w:lang w:val="nl-NL"/>
               </w:rPr>
             </w:pPr>
-            <w:proofErr w:type="spellStart"/>
             <w:r>
               <w:rPr>
                 <w:rFonts w:ascii="Calibri" w:eastAsia="Times New Roman" w:hAnsi="Calibri" w:cs="Times New Roman"/>
@@ -1465,7 +1513,13 @@
               </w:rPr>
               <w:t>Leo.jenneskens</w:t>
             </w:r>
-            <w:proofErr w:type="spellEnd"/>
+            <w:r>
+              <w:rPr>
+                <w:rFonts w:ascii="Calibri" w:eastAsia="Times New Roman" w:hAnsi="Calibri" w:cs="Times New Roman"/>
+                <w:lang w:val="nl-NL"/>
+              </w:rPr>
+              <w:t>@student.hu.nl</w:t>
+            </w:r>
           </w:p>
         </w:tc>
         <w:tc>
@@ -1524,7 +1578,6 @@
                 <w:lang w:val="nl-NL"/>
               </w:rPr>
             </w:pPr>
-            <w:proofErr w:type="spellStart"/>
             <w:r>
               <w:rPr>
                 <w:rFonts w:ascii="Calibri" w:eastAsia="Times New Roman" w:hAnsi="Calibri" w:cs="Times New Roman"/>
@@ -1532,7 +1585,6 @@
               </w:rPr>
               <w:t>Monisha</w:t>
             </w:r>
-            <w:proofErr w:type="spellEnd"/>
           </w:p>
         </w:tc>
         <w:tc>
@@ -1586,7 +1638,6 @@
                 <w:lang w:val="nl-NL"/>
               </w:rPr>
             </w:pPr>
-            <w:proofErr w:type="spellStart"/>
             <w:r>
               <w:rPr>
                 <w:rFonts w:ascii="Calibri" w:eastAsia="Times New Roman" w:hAnsi="Calibri" w:cs="Times New Roman"/>
@@ -1594,7 +1645,13 @@
               </w:rPr>
               <w:t>Monisha.wielkens</w:t>
             </w:r>
-            <w:proofErr w:type="spellEnd"/>
+            <w:r>
+              <w:rPr>
+                <w:rFonts w:ascii="Calibri" w:eastAsia="Times New Roman" w:hAnsi="Calibri" w:cs="Times New Roman"/>
+                <w:lang w:val="nl-NL"/>
+              </w:rPr>
+              <w:t>@student.hu.nl</w:t>
+            </w:r>
           </w:p>
         </w:tc>
         <w:tc>
@@ -1761,7 +1818,14 @@
                 <w:rFonts w:ascii="Calibri" w:eastAsia="Times New Roman" w:hAnsi="Calibri" w:cs="Times New Roman"/>
                 <w:lang w:val="nl-NL"/>
               </w:rPr>
-              <w:t>30 min</w:t>
+              <w:t>40</w:t>
+            </w:r>
+            <w:r>
+              <w:rPr>
+                <w:rFonts w:ascii="Calibri" w:eastAsia="Times New Roman" w:hAnsi="Calibri" w:cs="Times New Roman"/>
+                <w:lang w:val="nl-NL"/>
+              </w:rPr>
+              <w:t xml:space="preserve"> min</w:t>
             </w:r>
           </w:p>
         </w:tc>
@@ -2068,23 +2132,21 @@
           <w:rFonts w:cs="Arial"/>
           <w:lang w:val="nl-NL"/>
         </w:rPr>
-        <w:t xml:space="preserve">Via de </w:t>
-      </w:r>
-      <w:proofErr w:type="spellStart"/>
+        <w:t>Via de W</w:t>
+      </w:r>
       <w:r>
         <w:rPr>
           <w:rFonts w:cs="Arial"/>
           <w:lang w:val="nl-NL"/>
         </w:rPr>
-        <w:t>whatsapp</w:t>
-      </w:r>
-      <w:proofErr w:type="spellEnd"/>
+        <w:t>hatsapp groep</w:t>
+      </w:r>
       <w:r>
         <w:rPr>
           <w:rFonts w:cs="Arial"/>
           <w:lang w:val="nl-NL"/>
         </w:rPr>
-        <w:t xml:space="preserve"> groep</w:t>
+        <w:t xml:space="preserve"> of mondeling in de klas.</w:t>
       </w:r>
     </w:p>
     <w:p>
@@ -2148,7 +2210,21 @@
           <w:rFonts w:cs="Arial"/>
           <w:lang w:val="nl-NL"/>
         </w:rPr>
-        <w:t>Door taken toe te wijzen tijdens vergaderingen</w:t>
+        <w:t>Door taken toe te wijzen</w:t>
+      </w:r>
+      <w:r>
+        <w:rPr>
+          <w:rFonts w:cs="Arial"/>
+          <w:lang w:val="nl-NL"/>
+        </w:rPr>
+        <w:t xml:space="preserve"> aan groepsleden</w:t>
+      </w:r>
+      <w:r>
+        <w:rPr>
+          <w:rFonts w:cs="Arial"/>
+          <w:lang w:val="nl-NL"/>
+        </w:rPr>
+        <w:t xml:space="preserve"> tijdens vergaderingen</w:t>
       </w:r>
     </w:p>
     <w:p>
@@ -2302,6 +2378,13 @@
         </w:rPr>
         <w:t>Opbrengen in een vergadering en als het dan nog blijft gebeuren moet hij/zij een taart kopen wanneer hij/zij te laat blijft komen. (te laat is meer dan 15 minuten te laat, tenzij een goede reden gegeven word)</w:t>
       </w:r>
+      <w:r>
+        <w:rPr>
+          <w:rFonts w:ascii="Calibri" w:eastAsia="Times New Roman" w:hAnsi="Calibri" w:cs="Arial"/>
+          <w:lang w:val="nl-NL"/>
+        </w:rPr>
+        <w:t xml:space="preserve"> Wanneer het hierna nog blijft gebeuren komen er zwaardere ingrepen zoals gesprekken met de teamleider en eventueel uit de groep gezet worden.</w:t>
+      </w:r>
     </w:p>
     <w:p>
       <w:pPr>
@@ -2372,6 +2455,7 @@
           <w:rFonts w:ascii="Calibri" w:eastAsia="Times New Roman" w:hAnsi="Calibri" w:cs="Arial"/>
           <w:lang w:val="nl-NL"/>
         </w:rPr>
+        <w:lastRenderedPageBreak/>
         <w:t xml:space="preserve">Zo lang dat teamlid zijn afspraken verder nakomt en het werk telkens op tijd af heeft is het geen probleem, maar wanneer dit niet zo is gaan wij in gesprek. </w:t>
       </w:r>
     </w:p>
@@ -2438,9 +2522,8 @@
           <w:rFonts w:ascii="Calibri" w:eastAsia="Times New Roman" w:hAnsi="Calibri" w:cs="Arial"/>
           <w:lang w:val="nl-NL"/>
         </w:rPr>
-        <w:t>Taart</w:t>
-      </w:r>
-      <w:bookmarkStart w:id="2" w:name="_GoBack"/>
+        <w:t>Wij gebruiken als eerste maatregel iets simpels zoals een waarschuwing. De tweede maatregel als het overtreden van de regels blijft gebeuren komt er een gesprek met de teamleider. Als er dan nog geen wijziging in gedrag is, is er een meest extreme maatregel en dat is het uit de groep zetten van het teamlid in kwestie.</w:t>
+      </w:r>
     </w:p>
     <w:p>
       <w:pPr>
@@ -2457,7 +2540,6 @@
         </w:rPr>
         <w:t>Schrijf hier de afspraken die je verder als team maak.</w:t>
       </w:r>
-      <w:bookmarkEnd w:id="2"/>
       <w:r>
         <w:rPr>
           <w:rFonts w:ascii="Calibri" w:eastAsia="Times New Roman" w:hAnsi="Calibri" w:cs="Arial"/>
@@ -2478,23 +2560,7 @@
           <w:rFonts w:ascii="Calibri" w:eastAsia="Times New Roman" w:hAnsi="Calibri" w:cs="Arial"/>
           <w:lang w:val="nl-NL"/>
         </w:rPr>
-        <w:t xml:space="preserve">Het nakomen van de programmeer regels in het README bestand op </w:t>
-      </w:r>
-      <w:proofErr w:type="spellStart"/>
-      <w:r>
-        <w:rPr>
-          <w:rFonts w:ascii="Calibri" w:eastAsia="Times New Roman" w:hAnsi="Calibri" w:cs="Arial"/>
-          <w:lang w:val="nl-NL"/>
-        </w:rPr>
-        <w:t>github</w:t>
-      </w:r>
-      <w:proofErr w:type="spellEnd"/>
-      <w:r>
-        <w:rPr>
-          <w:rFonts w:ascii="Calibri" w:eastAsia="Times New Roman" w:hAnsi="Calibri" w:cs="Arial"/>
-          <w:lang w:val="nl-NL"/>
-        </w:rPr>
-        <w:t xml:space="preserve"> moeten nageleefd worden.</w:t>
+        <w:t>Het nakomen van de programmeer regels in het README bestand op github moeten nageleefd worden.</w:t>
       </w:r>
     </w:p>
     <w:p>
@@ -2656,8 +2722,24 @@
                 <w:b/>
                 <w:lang w:val="nl-NL"/>
               </w:rPr>
+              <w:t>(</w:t>
+            </w:r>
+            <w:r>
+              <w:rPr>
+                <w:rFonts w:ascii="Calibri" w:eastAsia="Times New Roman" w:hAnsi="Calibri" w:cs="Times New Roman"/>
+                <w:b/>
+                <w:lang w:val="nl-NL"/>
+              </w:rPr>
               <w:t>Tim</w:t>
             </w:r>
+            <w:r>
+              <w:rPr>
+                <w:rFonts w:ascii="Calibri" w:eastAsia="Times New Roman" w:hAnsi="Calibri" w:cs="Times New Roman"/>
+                <w:b/>
+                <w:lang w:val="nl-NL"/>
+              </w:rPr>
+              <w:t>)</w:t>
+            </w:r>
           </w:p>
         </w:tc>
         <w:tc>
@@ -2678,18 +2760,33 @@
                 <w:b/>
                 <w:lang w:val="nl-NL"/>
               </w:rPr>
-              <w:t>Teamlid(</w:t>
-            </w:r>
-            <w:proofErr w:type="spellStart"/>
-            <w:r>
+              <w:t>Teamlid</w:t>
+            </w:r>
+          </w:p>
+          <w:p>
+            <w:pPr>
               <w:rPr>
                 <w:rFonts w:ascii="Calibri" w:eastAsia="Times New Roman" w:hAnsi="Calibri" w:cs="Times New Roman"/>
                 <w:b/>
                 <w:lang w:val="nl-NL"/>
               </w:rPr>
+            </w:pPr>
+            <w:r>
+              <w:rPr>
+                <w:rFonts w:ascii="Calibri" w:eastAsia="Times New Roman" w:hAnsi="Calibri" w:cs="Times New Roman"/>
+                <w:b/>
+                <w:lang w:val="nl-NL"/>
+              </w:rPr>
+              <w:t>(</w:t>
+            </w:r>
+            <w:r>
+              <w:rPr>
+                <w:rFonts w:ascii="Calibri" w:eastAsia="Times New Roman" w:hAnsi="Calibri" w:cs="Times New Roman"/>
+                <w:b/>
+                <w:lang w:val="nl-NL"/>
+              </w:rPr>
               <w:t>Jip</w:t>
             </w:r>
-            <w:proofErr w:type="spellEnd"/>
             <w:r>
               <w:rPr>
                 <w:rFonts w:ascii="Calibri" w:eastAsia="Times New Roman" w:hAnsi="Calibri" w:cs="Times New Roman"/>
@@ -2718,18 +2815,33 @@
                 <w:b/>
                 <w:lang w:val="nl-NL"/>
               </w:rPr>
-              <w:t>Teamlid(</w:t>
-            </w:r>
-            <w:proofErr w:type="spellStart"/>
-            <w:r>
+              <w:t>Teamlid</w:t>
+            </w:r>
+          </w:p>
+          <w:p>
+            <w:pPr>
               <w:rPr>
                 <w:rFonts w:ascii="Calibri" w:eastAsia="Times New Roman" w:hAnsi="Calibri" w:cs="Times New Roman"/>
                 <w:b/>
                 <w:lang w:val="nl-NL"/>
               </w:rPr>
+            </w:pPr>
+            <w:r>
+              <w:rPr>
+                <w:rFonts w:ascii="Calibri" w:eastAsia="Times New Roman" w:hAnsi="Calibri" w:cs="Times New Roman"/>
+                <w:b/>
+                <w:lang w:val="nl-NL"/>
+              </w:rPr>
+              <w:t>(</w:t>
+            </w:r>
+            <w:r>
+              <w:rPr>
+                <w:rFonts w:ascii="Calibri" w:eastAsia="Times New Roman" w:hAnsi="Calibri" w:cs="Times New Roman"/>
+                <w:b/>
+                <w:lang w:val="nl-NL"/>
+              </w:rPr>
               <w:t>Monisha</w:t>
             </w:r>
-            <w:proofErr w:type="spellEnd"/>
             <w:r>
               <w:rPr>
                 <w:rFonts w:ascii="Calibri" w:eastAsia="Times New Roman" w:hAnsi="Calibri" w:cs="Times New Roman"/>
@@ -2758,7 +2870,24 @@
                 <w:b/>
                 <w:lang w:val="nl-NL"/>
               </w:rPr>
-              <w:t>Teamlid(</w:t>
+              <w:t>Teamlid</w:t>
+            </w:r>
+          </w:p>
+          <w:p>
+            <w:pPr>
+              <w:rPr>
+                <w:rFonts w:ascii="Calibri" w:eastAsia="Times New Roman" w:hAnsi="Calibri" w:cs="Times New Roman"/>
+                <w:b/>
+                <w:lang w:val="nl-NL"/>
+              </w:rPr>
+            </w:pPr>
+            <w:r>
+              <w:rPr>
+                <w:rFonts w:ascii="Calibri" w:eastAsia="Times New Roman" w:hAnsi="Calibri" w:cs="Times New Roman"/>
+                <w:b/>
+                <w:lang w:val="nl-NL"/>
+              </w:rPr>
+              <w:t>(</w:t>
             </w:r>
             <w:r>
               <w:rPr>
@@ -5395,6 +5524,13 @@
           <w:lang w:val="nl-NL"/>
         </w:rPr>
       </w:pPr>
+      <w:r>
+        <w:rPr>
+          <w:rFonts w:ascii="Calibri" w:eastAsia="Times New Roman" w:hAnsi="Calibri" w:cs="Times New Roman"/>
+          <w:lang w:val="nl-NL"/>
+        </w:rPr>
+        <w:t>Onverwachte afwezigheden moeten gemeld worden. Het liefst ruim van te voren zodat er rekening mee gehouden kan worden met de planning, maar in geval van bijvoorbeeld ziekte moet het in iedergeval gemeld worden op de dag zelf. Natuurlijk geld dit op het moment dat het zieke teamlid op de dag van een samenwerkings moment ziek word. Indien ziekte eerder voorkomt bijvoorbeeld in het weekend, moet dit zo snel mogelijk gemeld worden.</w:t>
+      </w:r>
     </w:p>
     <w:p>
       <w:pPr>
@@ -5453,14 +5589,12 @@
           <w:rFonts w:ascii="Calibri" w:eastAsia="Times New Roman" w:hAnsi="Calibri" w:cs="Times New Roman"/>
         </w:rPr>
       </w:pPr>
-      <w:proofErr w:type="spellStart"/>
       <w:r>
         <w:rPr>
           <w:rFonts w:ascii="Calibri" w:eastAsia="Times New Roman" w:hAnsi="Calibri" w:cs="Times New Roman"/>
         </w:rPr>
         <w:t>Notulen</w:t>
       </w:r>
-      <w:proofErr w:type="spellEnd"/>
     </w:p>
     <w:p>
       <w:pPr>
@@ -5557,72 +5691,46 @@
           <w:rFonts w:ascii="Calibri" w:eastAsia="Times New Roman" w:hAnsi="Calibri" w:cs="Times New Roman"/>
           <w:lang w:val="nl-NL"/>
         </w:rPr>
-        <w:t>Leo gaat het projectarchief bijhouden (</w:t>
-      </w:r>
-      <w:proofErr w:type="spellStart"/>
-      <w:r>
-        <w:rPr>
-          <w:rFonts w:ascii="Calibri" w:eastAsia="Times New Roman" w:hAnsi="Calibri" w:cs="Times New Roman"/>
-          <w:lang w:val="nl-NL"/>
-        </w:rPr>
-        <w:t>knock</w:t>
-      </w:r>
-      <w:proofErr w:type="spellEnd"/>
-      <w:r>
-        <w:rPr>
-          <w:rFonts w:ascii="Calibri" w:eastAsia="Times New Roman" w:hAnsi="Calibri" w:cs="Times New Roman"/>
-          <w:lang w:val="nl-NL"/>
-        </w:rPr>
-        <w:t xml:space="preserve"> out)</w:t>
-      </w:r>
-    </w:p>
-    <w:p>
-      <w:pPr>
-        <w:rPr>
-          <w:rFonts w:ascii="Calibri" w:eastAsia="Times New Roman" w:hAnsi="Calibri" w:cs="Times New Roman"/>
-          <w:b/>
-          <w:lang w:val="nl-NL"/>
-        </w:rPr>
-      </w:pPr>
-      <w:r>
-        <w:rPr>
-          <w:rFonts w:ascii="Calibri" w:eastAsia="Times New Roman" w:hAnsi="Calibri" w:cs="Times New Roman"/>
-          <w:b/>
-          <w:lang w:val="nl-NL"/>
-        </w:rPr>
-        <w:t xml:space="preserve">6. Projectrollen </w:t>
-      </w:r>
-      <w:proofErr w:type="spellStart"/>
-      <w:r>
-        <w:rPr>
-          <w:rFonts w:ascii="Calibri" w:eastAsia="Times New Roman" w:hAnsi="Calibri" w:cs="Times New Roman"/>
-          <w:b/>
-          <w:lang w:val="nl-NL"/>
-        </w:rPr>
-        <w:t>definieren</w:t>
-      </w:r>
-      <w:proofErr w:type="spellEnd"/>
-      <w:r>
-        <w:rPr>
-          <w:rFonts w:ascii="Calibri" w:eastAsia="Times New Roman" w:hAnsi="Calibri" w:cs="Times New Roman"/>
-          <w:b/>
-          <w:lang w:val="nl-NL"/>
-        </w:rPr>
-        <w:t>.</w:t>
-      </w:r>
-    </w:p>
-    <w:p>
-      <w:pPr>
-        <w:rPr>
-          <w:rFonts w:ascii="Calibri" w:eastAsia="Times New Roman" w:hAnsi="Calibri" w:cs="Times New Roman"/>
-          <w:lang w:val="nl-NL"/>
-        </w:rPr>
-      </w:pPr>
-      <w:r>
-        <w:rPr>
-          <w:rFonts w:ascii="Calibri" w:eastAsia="Times New Roman" w:hAnsi="Calibri" w:cs="Times New Roman"/>
-          <w:lang w:val="nl-NL"/>
-        </w:rPr>
+        <w:t>Leo ga</w:t>
+      </w:r>
+      <w:r>
+        <w:rPr>
+          <w:rFonts w:ascii="Calibri" w:eastAsia="Times New Roman" w:hAnsi="Calibri" w:cs="Times New Roman"/>
+          <w:lang w:val="nl-NL"/>
+        </w:rPr>
+        <w:t>at het projectarchief bijhouden.</w:t>
+      </w:r>
+    </w:p>
+    <w:p>
+      <w:pPr>
+        <w:rPr>
+          <w:rFonts w:ascii="Calibri" w:eastAsia="Times New Roman" w:hAnsi="Calibri" w:cs="Times New Roman"/>
+          <w:b/>
+          <w:lang w:val="nl-NL"/>
+        </w:rPr>
+      </w:pPr>
+      <w:r>
+        <w:rPr>
+          <w:rFonts w:ascii="Calibri" w:eastAsia="Times New Roman" w:hAnsi="Calibri" w:cs="Times New Roman"/>
+          <w:b/>
+          <w:lang w:val="nl-NL"/>
+        </w:rPr>
+        <w:t>6. Projectrollen definieren.</w:t>
+      </w:r>
+    </w:p>
+    <w:p>
+      <w:pPr>
+        <w:rPr>
+          <w:rFonts w:ascii="Calibri" w:eastAsia="Times New Roman" w:hAnsi="Calibri" w:cs="Times New Roman"/>
+          <w:lang w:val="nl-NL"/>
+        </w:rPr>
+      </w:pPr>
+      <w:r>
+        <w:rPr>
+          <w:rFonts w:ascii="Calibri" w:eastAsia="Times New Roman" w:hAnsi="Calibri" w:cs="Times New Roman"/>
+          <w:lang w:val="nl-NL"/>
+        </w:rPr>
+        <w:lastRenderedPageBreak/>
         <w:t>Bedenk voor elk teamlid minstens één rol of verantwoordelijkheid. Motiveer de keuze van het teamlid voor de rol.</w:t>
       </w:r>
     </w:p>
@@ -5655,6 +5763,13 @@
         </w:rPr>
         <w:t xml:space="preserve">Waarom: </w:t>
       </w:r>
+      <w:r>
+        <w:rPr>
+          <w:rFonts w:ascii="Calibri" w:eastAsia="Times New Roman" w:hAnsi="Calibri" w:cs="Times New Roman"/>
+          <w:lang w:val="nl-NL"/>
+        </w:rPr>
+        <w:t xml:space="preserve">Ik ben projectleider, omdat ik wel zou willen weten of ik een groep tot een succesvol project kan leiden. </w:t>
+      </w:r>
     </w:p>
     <w:p>
       <w:pPr>
@@ -5766,100 +5881,172 @@
           <w:rFonts w:ascii="Calibri" w:eastAsia="Times New Roman" w:hAnsi="Calibri" w:cs="Times New Roman"/>
           <w:lang w:val="nl-NL"/>
         </w:rPr>
-        <w:t xml:space="preserve">Handtekening voor akkoord  (schrijf hier naam teamlid 1): </w:t>
-      </w:r>
-    </w:p>
-    <w:p>
-      <w:pPr>
-        <w:rPr>
-          <w:rFonts w:ascii="Calibri" w:eastAsia="Times New Roman" w:hAnsi="Calibri" w:cs="Times New Roman"/>
-          <w:lang w:val="nl-NL"/>
-        </w:rPr>
-      </w:pPr>
-    </w:p>
-    <w:p>
-      <w:pPr>
-        <w:rPr>
-          <w:rFonts w:ascii="Calibri" w:eastAsia="Times New Roman" w:hAnsi="Calibri" w:cs="Times New Roman"/>
-          <w:lang w:val="nl-NL"/>
-        </w:rPr>
-      </w:pPr>
-    </w:p>
-    <w:p>
-      <w:pPr>
-        <w:rPr>
-          <w:rFonts w:ascii="Calibri" w:eastAsia="Times New Roman" w:hAnsi="Calibri" w:cs="Times New Roman"/>
-          <w:lang w:val="nl-NL"/>
-        </w:rPr>
-      </w:pPr>
-      <w:r>
-        <w:rPr>
-          <w:rFonts w:ascii="Calibri" w:eastAsia="Times New Roman" w:hAnsi="Calibri" w:cs="Times New Roman"/>
-          <w:lang w:val="nl-NL"/>
-        </w:rPr>
-        <w:t xml:space="preserve">Handtekening voor akkoord  (schrijf hier naam teamlid 2): </w:t>
-      </w:r>
-    </w:p>
-    <w:p>
-      <w:pPr>
-        <w:rPr>
-          <w:rFonts w:ascii="Calibri" w:eastAsia="Times New Roman" w:hAnsi="Calibri" w:cs="Times New Roman"/>
-          <w:lang w:val="nl-NL"/>
-        </w:rPr>
-      </w:pPr>
-    </w:p>
-    <w:p>
-      <w:pPr>
-        <w:rPr>
-          <w:rFonts w:ascii="Calibri" w:eastAsia="Times New Roman" w:hAnsi="Calibri" w:cs="Times New Roman"/>
-          <w:lang w:val="nl-NL"/>
-        </w:rPr>
-      </w:pPr>
-    </w:p>
-    <w:p>
-      <w:pPr>
-        <w:rPr>
-          <w:rFonts w:ascii="Calibri" w:eastAsia="Times New Roman" w:hAnsi="Calibri" w:cs="Times New Roman"/>
-          <w:lang w:val="nl-NL"/>
-        </w:rPr>
-      </w:pPr>
-      <w:r>
-        <w:rPr>
-          <w:rFonts w:ascii="Calibri" w:eastAsia="Times New Roman" w:hAnsi="Calibri" w:cs="Times New Roman"/>
-          <w:lang w:val="nl-NL"/>
-        </w:rPr>
-        <w:t xml:space="preserve">Handtekening voor akkoord  (schrijf hier naam teamlid 3): </w:t>
-      </w:r>
-    </w:p>
-    <w:p>
-      <w:pPr>
-        <w:rPr>
-          <w:rFonts w:ascii="Calibri" w:eastAsia="Times New Roman" w:hAnsi="Calibri" w:cs="Times New Roman"/>
-          <w:lang w:val="nl-NL"/>
-        </w:rPr>
-      </w:pPr>
-    </w:p>
-    <w:p>
-      <w:pPr>
-        <w:rPr>
-          <w:rFonts w:ascii="Calibri" w:eastAsia="Times New Roman" w:hAnsi="Calibri" w:cs="Times New Roman"/>
-          <w:lang w:val="nl-NL"/>
-        </w:rPr>
-      </w:pPr>
-    </w:p>
-    <w:p>
-      <w:pPr>
-        <w:rPr>
-          <w:rFonts w:ascii="Calibri" w:eastAsia="Times New Roman" w:hAnsi="Calibri" w:cs="Times New Roman"/>
-          <w:lang w:val="nl-NL"/>
-        </w:rPr>
-      </w:pPr>
-      <w:r>
-        <w:rPr>
-          <w:rFonts w:ascii="Calibri" w:eastAsia="Times New Roman" w:hAnsi="Calibri" w:cs="Times New Roman"/>
-          <w:lang w:val="nl-NL"/>
-        </w:rPr>
-        <w:t xml:space="preserve">Handtekening voor akkoord  (schrijf hier naam teamlid 4): </w:t>
+        <w:t>Handtekening voor akkoord  (</w:t>
+      </w:r>
+      <w:r>
+        <w:rPr>
+          <w:rFonts w:ascii="Calibri" w:eastAsia="Times New Roman" w:hAnsi="Calibri" w:cs="Times New Roman"/>
+          <w:lang w:val="nl-NL"/>
+        </w:rPr>
+        <w:t>Tim IJntema</w:t>
+      </w:r>
+      <w:r>
+        <w:rPr>
+          <w:rFonts w:ascii="Calibri" w:eastAsia="Times New Roman" w:hAnsi="Calibri" w:cs="Times New Roman"/>
+          <w:lang w:val="nl-NL"/>
+        </w:rPr>
+        <w:t xml:space="preserve">): </w:t>
+      </w:r>
+    </w:p>
+    <w:p>
+      <w:pPr>
+        <w:rPr>
+          <w:rFonts w:ascii="Calibri" w:eastAsia="Times New Roman" w:hAnsi="Calibri" w:cs="Times New Roman"/>
+          <w:lang w:val="nl-NL"/>
+        </w:rPr>
+      </w:pPr>
+    </w:p>
+    <w:p>
+      <w:pPr>
+        <w:rPr>
+          <w:rFonts w:ascii="Calibri" w:eastAsia="Times New Roman" w:hAnsi="Calibri" w:cs="Times New Roman"/>
+          <w:lang w:val="nl-NL"/>
+        </w:rPr>
+      </w:pPr>
+    </w:p>
+    <w:p>
+      <w:pPr>
+        <w:rPr>
+          <w:rFonts w:ascii="Calibri" w:eastAsia="Times New Roman" w:hAnsi="Calibri" w:cs="Times New Roman"/>
+          <w:lang w:val="nl-NL"/>
+        </w:rPr>
+      </w:pPr>
+      <w:r>
+        <w:rPr>
+          <w:rFonts w:ascii="Calibri" w:eastAsia="Times New Roman" w:hAnsi="Calibri" w:cs="Times New Roman"/>
+          <w:lang w:val="nl-NL"/>
+        </w:rPr>
+        <w:t>Handtekening voor akkoord  (</w:t>
+      </w:r>
+      <w:r>
+        <w:rPr>
+          <w:rFonts w:ascii="Calibri" w:eastAsia="Times New Roman" w:hAnsi="Calibri" w:cs="Times New Roman"/>
+          <w:lang w:val="nl-NL"/>
+        </w:rPr>
+        <w:t>Leo J</w:t>
+      </w:r>
+      <w:r>
+        <w:rPr>
+          <w:rFonts w:ascii="Calibri" w:eastAsia="Times New Roman" w:hAnsi="Calibri" w:cs="Times New Roman"/>
+          <w:lang w:val="nl-NL"/>
+        </w:rPr>
+        <w:t>enneskens</w:t>
+      </w:r>
+      <w:r>
+        <w:rPr>
+          <w:rFonts w:ascii="Calibri" w:eastAsia="Times New Roman" w:hAnsi="Calibri" w:cs="Times New Roman"/>
+          <w:lang w:val="nl-NL"/>
+        </w:rPr>
+        <w:t xml:space="preserve">): </w:t>
+      </w:r>
+    </w:p>
+    <w:p>
+      <w:pPr>
+        <w:rPr>
+          <w:rFonts w:ascii="Calibri" w:eastAsia="Times New Roman" w:hAnsi="Calibri" w:cs="Times New Roman"/>
+          <w:lang w:val="nl-NL"/>
+        </w:rPr>
+      </w:pPr>
+    </w:p>
+    <w:p>
+      <w:pPr>
+        <w:rPr>
+          <w:rFonts w:ascii="Calibri" w:eastAsia="Times New Roman" w:hAnsi="Calibri" w:cs="Times New Roman"/>
+          <w:lang w:val="nl-NL"/>
+        </w:rPr>
+      </w:pPr>
+    </w:p>
+    <w:p>
+      <w:pPr>
+        <w:rPr>
+          <w:rFonts w:ascii="Calibri" w:eastAsia="Times New Roman" w:hAnsi="Calibri" w:cs="Times New Roman"/>
+          <w:lang w:val="nl-NL"/>
+        </w:rPr>
+      </w:pPr>
+      <w:r>
+        <w:rPr>
+          <w:rFonts w:ascii="Calibri" w:eastAsia="Times New Roman" w:hAnsi="Calibri" w:cs="Times New Roman"/>
+          <w:lang w:val="nl-NL"/>
+        </w:rPr>
+        <w:t>Handtekening voor akkoord  (</w:t>
+      </w:r>
+      <w:r>
+        <w:rPr>
+          <w:rFonts w:ascii="Calibri" w:eastAsia="Times New Roman" w:hAnsi="Calibri" w:cs="Times New Roman"/>
+          <w:lang w:val="nl-NL"/>
+        </w:rPr>
+        <w:t>Monisha W</w:t>
+      </w:r>
+      <w:bookmarkStart w:id="2" w:name="_GoBack"/>
+      <w:bookmarkEnd w:id="2"/>
+      <w:r>
+        <w:rPr>
+          <w:rFonts w:ascii="Calibri" w:eastAsia="Times New Roman" w:hAnsi="Calibri" w:cs="Times New Roman"/>
+          <w:lang w:val="nl-NL"/>
+        </w:rPr>
+        <w:t>ielkens</w:t>
+      </w:r>
+      <w:r>
+        <w:rPr>
+          <w:rFonts w:ascii="Calibri" w:eastAsia="Times New Roman" w:hAnsi="Calibri" w:cs="Times New Roman"/>
+          <w:lang w:val="nl-NL"/>
+        </w:rPr>
+        <w:t xml:space="preserve">): </w:t>
+      </w:r>
+    </w:p>
+    <w:p>
+      <w:pPr>
+        <w:rPr>
+          <w:rFonts w:ascii="Calibri" w:eastAsia="Times New Roman" w:hAnsi="Calibri" w:cs="Times New Roman"/>
+          <w:lang w:val="nl-NL"/>
+        </w:rPr>
+      </w:pPr>
+    </w:p>
+    <w:p>
+      <w:pPr>
+        <w:rPr>
+          <w:rFonts w:ascii="Calibri" w:eastAsia="Times New Roman" w:hAnsi="Calibri" w:cs="Times New Roman"/>
+          <w:lang w:val="nl-NL"/>
+        </w:rPr>
+      </w:pPr>
+    </w:p>
+    <w:p>
+      <w:pPr>
+        <w:rPr>
+          <w:rFonts w:ascii="Calibri" w:eastAsia="Times New Roman" w:hAnsi="Calibri" w:cs="Times New Roman"/>
+          <w:lang w:val="nl-NL"/>
+        </w:rPr>
+      </w:pPr>
+      <w:r>
+        <w:rPr>
+          <w:rFonts w:ascii="Calibri" w:eastAsia="Times New Roman" w:hAnsi="Calibri" w:cs="Times New Roman"/>
+          <w:lang w:val="nl-NL"/>
+        </w:rPr>
+        <w:t>Handtekening voor akkoord  (</w:t>
+      </w:r>
+      <w:r>
+        <w:rPr>
+          <w:rFonts w:ascii="Calibri" w:eastAsia="Times New Roman" w:hAnsi="Calibri" w:cs="Times New Roman"/>
+          <w:lang w:val="nl-NL"/>
+        </w:rPr>
+        <w:t>Jip Galema</w:t>
+      </w:r>
+      <w:r>
+        <w:rPr>
+          <w:rFonts w:ascii="Calibri" w:eastAsia="Times New Roman" w:hAnsi="Calibri" w:cs="Times New Roman"/>
+          <w:lang w:val="nl-NL"/>
+        </w:rPr>
+        <w:t xml:space="preserve">): </w:t>
       </w:r>
     </w:p>
     <w:p>
@@ -5964,7 +6151,7 @@
           <w:rPr>
             <w:noProof/>
           </w:rPr>
-          <w:t>4</w:t>
+          <w:t>7</w:t>
         </w:r>
         <w:r>
           <w:rPr>
@@ -8019,7 +8206,7 @@
 </file>
 
 <file path=customXml/itemProps4.xml><?xml version="1.0" encoding="utf-8"?>
-<ds:datastoreItem xmlns:ds="http://schemas.openxmlformats.org/officeDocument/2006/customXml" ds:itemID="{C38C55F9-FDC9-C04B-A0D3-0DC899F8282B}">
+<ds:datastoreItem xmlns:ds="http://schemas.openxmlformats.org/officeDocument/2006/customXml" ds:itemID="{F280E674-31DF-474B-AE71-A6B3C74A891D}">
   <ds:schemaRefs>
     <ds:schemaRef ds:uri="http://schemas.openxmlformats.org/officeDocument/2006/bibliography"/>
   </ds:schemaRefs>

</xml_diff>